<commit_message>
Updated to using an index buffer
</commit_message>
<xml_diff>
--- a/Report_advanced_graphics_programming.docx
+++ b/Report_advanced_graphics_programming.docx
@@ -5,135 +5,360 @@
     <w:p>
       <w:pPr>
         <w:pStyle w:val="Kop1"/>
-      </w:pPr>
-      <w:r>
+        <w:rPr>
+          <w:lang w:val="en-US"/>
+        </w:rPr>
+      </w:pPr>
+      <w:r>
+        <w:rPr>
+          <w:lang w:val="en-US"/>
+        </w:rPr>
         <w:t>Advanced Graphics Programming</w:t>
       </w:r>
     </w:p>
-    <w:p/>
-    <w:p/>
-    <w:p/>
-    <w:p/>
-    <w:p/>
-    <w:p/>
-    <w:p/>
-    <w:p/>
-    <w:p/>
-    <w:p/>
-    <w:p/>
-    <w:p/>
-    <w:p/>
-    <w:p/>
-    <w:p/>
-    <w:p/>
-    <w:p/>
-    <w:p/>
-    <w:p/>
-    <w:p/>
-    <w:p/>
-    <w:p/>
-    <w:p/>
-    <w:p>
-      <w:r>
+    <w:p>
+      <w:pPr>
+        <w:rPr>
+          <w:lang w:val="en-US"/>
+        </w:rPr>
+      </w:pPr>
+    </w:p>
+    <w:p>
+      <w:pPr>
+        <w:rPr>
+          <w:lang w:val="en-US"/>
+        </w:rPr>
+      </w:pPr>
+    </w:p>
+    <w:p>
+      <w:pPr>
+        <w:rPr>
+          <w:lang w:val="en-US"/>
+        </w:rPr>
+      </w:pPr>
+    </w:p>
+    <w:p>
+      <w:pPr>
+        <w:rPr>
+          <w:lang w:val="en-US"/>
+        </w:rPr>
+      </w:pPr>
+    </w:p>
+    <w:p>
+      <w:pPr>
+        <w:rPr>
+          <w:lang w:val="en-US"/>
+        </w:rPr>
+      </w:pPr>
+    </w:p>
+    <w:p>
+      <w:pPr>
+        <w:rPr>
+          <w:lang w:val="en-US"/>
+        </w:rPr>
+      </w:pPr>
+    </w:p>
+    <w:p>
+      <w:pPr>
+        <w:rPr>
+          <w:lang w:val="en-US"/>
+        </w:rPr>
+      </w:pPr>
+    </w:p>
+    <w:p>
+      <w:pPr>
+        <w:rPr>
+          <w:lang w:val="en-US"/>
+        </w:rPr>
+      </w:pPr>
+    </w:p>
+    <w:p>
+      <w:pPr>
+        <w:rPr>
+          <w:lang w:val="en-US"/>
+        </w:rPr>
+      </w:pPr>
+    </w:p>
+    <w:p>
+      <w:pPr>
+        <w:rPr>
+          <w:lang w:val="en-US"/>
+        </w:rPr>
+      </w:pPr>
+    </w:p>
+    <w:p>
+      <w:pPr>
+        <w:rPr>
+          <w:lang w:val="en-US"/>
+        </w:rPr>
+      </w:pPr>
+    </w:p>
+    <w:p>
+      <w:pPr>
+        <w:rPr>
+          <w:lang w:val="en-US"/>
+        </w:rPr>
+      </w:pPr>
+    </w:p>
+    <w:p>
+      <w:pPr>
+        <w:rPr>
+          <w:lang w:val="en-US"/>
+        </w:rPr>
+      </w:pPr>
+    </w:p>
+    <w:p>
+      <w:pPr>
+        <w:rPr>
+          <w:lang w:val="en-US"/>
+        </w:rPr>
+      </w:pPr>
+    </w:p>
+    <w:p>
+      <w:pPr>
+        <w:rPr>
+          <w:lang w:val="en-US"/>
+        </w:rPr>
+      </w:pPr>
+    </w:p>
+    <w:p>
+      <w:pPr>
+        <w:rPr>
+          <w:lang w:val="en-US"/>
+        </w:rPr>
+      </w:pPr>
+    </w:p>
+    <w:p>
+      <w:pPr>
+        <w:rPr>
+          <w:lang w:val="en-US"/>
+        </w:rPr>
+      </w:pPr>
+    </w:p>
+    <w:p>
+      <w:pPr>
+        <w:rPr>
+          <w:lang w:val="en-US"/>
+        </w:rPr>
+      </w:pPr>
+    </w:p>
+    <w:p>
+      <w:pPr>
+        <w:rPr>
+          <w:lang w:val="en-US"/>
+        </w:rPr>
+      </w:pPr>
+    </w:p>
+    <w:p>
+      <w:pPr>
+        <w:rPr>
+          <w:lang w:val="en-US"/>
+        </w:rPr>
+      </w:pPr>
+    </w:p>
+    <w:p>
+      <w:pPr>
+        <w:rPr>
+          <w:lang w:val="en-US"/>
+        </w:rPr>
+      </w:pPr>
+    </w:p>
+    <w:p>
+      <w:pPr>
+        <w:rPr>
+          <w:lang w:val="en-US"/>
+        </w:rPr>
+      </w:pPr>
+    </w:p>
+    <w:p>
+      <w:pPr>
+        <w:rPr>
+          <w:lang w:val="en-US"/>
+        </w:rPr>
+      </w:pPr>
+    </w:p>
+    <w:p>
+      <w:pPr>
+        <w:rPr>
+          <w:lang w:val="en-US"/>
+        </w:rPr>
+      </w:pPr>
+      <w:r>
+        <w:rPr>
+          <w:lang w:val="en-US"/>
+        </w:rPr>
         <w:tab/>
       </w:r>
       <w:r>
+        <w:rPr>
+          <w:lang w:val="en-US"/>
+        </w:rPr>
         <w:tab/>
       </w:r>
       <w:r>
+        <w:rPr>
+          <w:lang w:val="en-US"/>
+        </w:rPr>
         <w:tab/>
       </w:r>
       <w:r>
+        <w:rPr>
+          <w:lang w:val="en-US"/>
+        </w:rPr>
         <w:tab/>
       </w:r>
       <w:r>
+        <w:rPr>
+          <w:lang w:val="en-US"/>
+        </w:rPr>
         <w:tab/>
       </w:r>
       <w:r>
+        <w:rPr>
+          <w:lang w:val="en-US"/>
+        </w:rPr>
         <w:tab/>
       </w:r>
       <w:r>
+        <w:rPr>
+          <w:lang w:val="en-US"/>
+        </w:rPr>
         <w:tab/>
       </w:r>
       <w:r>
+        <w:rPr>
+          <w:lang w:val="en-US"/>
+        </w:rPr>
         <w:tab/>
       </w:r>
       <w:r>
+        <w:rPr>
+          <w:lang w:val="en-US"/>
+        </w:rPr>
         <w:tab/>
         <w:t>Name:</w:t>
       </w:r>
       <w:r>
+        <w:rPr>
+          <w:lang w:val="en-US"/>
+        </w:rPr>
         <w:tab/>
         <w:t>Athos van Kralingen</w:t>
       </w:r>
       <w:r>
+        <w:rPr>
+          <w:lang w:val="en-US"/>
+        </w:rPr>
         <w:tab/>
       </w:r>
       <w:r>
+        <w:rPr>
+          <w:lang w:val="en-US"/>
+        </w:rPr>
         <w:tab/>
       </w:r>
       <w:r>
+        <w:rPr>
+          <w:lang w:val="en-US"/>
+        </w:rPr>
         <w:tab/>
       </w:r>
       <w:r>
+        <w:rPr>
+          <w:lang w:val="en-US"/>
+        </w:rPr>
         <w:tab/>
       </w:r>
       <w:r>
+        <w:rPr>
+          <w:lang w:val="en-US"/>
+        </w:rPr>
         <w:tab/>
       </w:r>
       <w:r>
+        <w:rPr>
+          <w:lang w:val="en-US"/>
+        </w:rPr>
         <w:tab/>
       </w:r>
       <w:r>
+        <w:rPr>
+          <w:lang w:val="en-US"/>
+        </w:rPr>
         <w:tab/>
       </w:r>
       <w:r>
+        <w:rPr>
+          <w:lang w:val="en-US"/>
+        </w:rPr>
         <w:tab/>
       </w:r>
       <w:r>
+        <w:rPr>
+          <w:lang w:val="en-US"/>
+        </w:rPr>
         <w:tab/>
-      </w:r>
-      <w:proofErr w:type="spellStart"/>
-      <w:r>
-        <w:t>Studentnr</w:t>
-      </w:r>
-      <w:proofErr w:type="spellEnd"/>
-      <w:r>
-        <w:t xml:space="preserve">: 5000685709    </w:t>
-      </w:r>
-      <w:r>
+        <w:t xml:space="preserve">Studentnr: 5000685709    </w:t>
+      </w:r>
+      <w:r>
+        <w:rPr>
+          <w:lang w:val="en-US"/>
+        </w:rPr>
         <w:tab/>
       </w:r>
       <w:r>
+        <w:rPr>
+          <w:lang w:val="en-US"/>
+        </w:rPr>
         <w:tab/>
       </w:r>
       <w:r>
+        <w:rPr>
+          <w:lang w:val="en-US"/>
+        </w:rPr>
         <w:tab/>
       </w:r>
       <w:r>
+        <w:rPr>
+          <w:lang w:val="en-US"/>
+        </w:rPr>
         <w:tab/>
       </w:r>
       <w:r>
+        <w:rPr>
+          <w:lang w:val="en-US"/>
+        </w:rPr>
         <w:tab/>
       </w:r>
       <w:r>
+        <w:rPr>
+          <w:lang w:val="en-US"/>
+        </w:rPr>
         <w:tab/>
       </w:r>
       <w:r>
+        <w:rPr>
+          <w:lang w:val="en-US"/>
+        </w:rPr>
         <w:tab/>
       </w:r>
       <w:r>
+        <w:rPr>
+          <w:lang w:val="en-US"/>
+        </w:rPr>
         <w:tab/>
       </w:r>
       <w:r>
+        <w:rPr>
+          <w:lang w:val="en-US"/>
+        </w:rPr>
         <w:tab/>
-      </w:r>
-      <w:bookmarkStart w:id="0" w:name="_GoBack"/>
-      <w:bookmarkEnd w:id="0"/>
-      <w:r>
         <w:t>Date: 03-04-2016</w:t>
       </w:r>
       <w:r>
+        <w:rPr>
+          <w:lang w:val="en-US"/>
+        </w:rPr>
         <w:br w:type="page"/>
       </w:r>
     </w:p>
@@ -293,35 +518,7 @@
         <w:rPr>
           <w:lang w:val="en-US"/>
         </w:rPr>
-        <w:t xml:space="preserve"> geometry on the GPU, but since </w:t>
-      </w:r>
-      <w:proofErr w:type="spellStart"/>
-      <w:r>
-        <w:rPr>
-          <w:lang w:val="en-US"/>
-        </w:rPr>
-        <w:t>Tesselation</w:t>
-      </w:r>
-      <w:proofErr w:type="spellEnd"/>
-      <w:r>
-        <w:rPr>
-          <w:lang w:val="en-US"/>
-        </w:rPr>
-        <w:t xml:space="preserve"> </w:t>
-      </w:r>
-      <w:proofErr w:type="spellStart"/>
-      <w:r>
-        <w:rPr>
-          <w:lang w:val="en-US"/>
-        </w:rPr>
-        <w:t>shaders</w:t>
-      </w:r>
-      <w:proofErr w:type="spellEnd"/>
-      <w:r>
-        <w:rPr>
-          <w:lang w:val="en-US"/>
-        </w:rPr>
-        <w:t xml:space="preserve"> do not allow for introducing new vertices (you can only tell up to divide triangles), this would be near-impossible given the context. </w:t>
+        <w:t xml:space="preserve"> geometry on the GPU, but since Tesselation shaders do not allow for introducing new vertices (you can only tell up to divide triangles), this would be near-impossible given the context. </w:t>
       </w:r>
       <w:r>
         <w:rPr>
@@ -592,21 +789,7 @@
         <w:rPr>
           <w:lang w:val="en-US"/>
         </w:rPr>
-        <w:t>The color (</w:t>
-      </w:r>
-      <w:proofErr w:type="spellStart"/>
-      <w:r>
-        <w:rPr>
-          <w:lang w:val="en-US"/>
-        </w:rPr>
-        <w:t>RBColor</w:t>
-      </w:r>
-      <w:proofErr w:type="spellEnd"/>
-      <w:r>
-        <w:rPr>
-          <w:lang w:val="en-US"/>
-        </w:rPr>
-        <w:t xml:space="preserve">) can be ignored, as it is a random function and only to better show the amount of vertices integrated. </w:t>
+        <w:t xml:space="preserve">The color (RBColor) can be ignored, as it is a random function and only to better show the amount of vertices integrated. </w:t>
       </w:r>
     </w:p>
     <w:p>
@@ -659,63 +842,7 @@
         <w:rPr>
           <w:lang w:val="en-US"/>
         </w:rPr>
-        <w:t xml:space="preserve">The prism is then tessellated on the GPU using the three necessary </w:t>
-      </w:r>
-      <w:proofErr w:type="spellStart"/>
-      <w:r>
-        <w:rPr>
-          <w:lang w:val="en-US"/>
-        </w:rPr>
-        <w:t>shaders</w:t>
-      </w:r>
-      <w:proofErr w:type="spellEnd"/>
-      <w:r>
-        <w:rPr>
-          <w:lang w:val="en-US"/>
-        </w:rPr>
-        <w:t xml:space="preserve">: the hull </w:t>
-      </w:r>
-      <w:proofErr w:type="spellStart"/>
-      <w:r>
-        <w:rPr>
-          <w:lang w:val="en-US"/>
-        </w:rPr>
-        <w:t>shader</w:t>
-      </w:r>
-      <w:proofErr w:type="spellEnd"/>
-      <w:r>
-        <w:rPr>
-          <w:lang w:val="en-US"/>
-        </w:rPr>
-        <w:t xml:space="preserve">, the constant hull </w:t>
-      </w:r>
-      <w:proofErr w:type="spellStart"/>
-      <w:r>
-        <w:rPr>
-          <w:lang w:val="en-US"/>
-        </w:rPr>
-        <w:t>shader</w:t>
-      </w:r>
-      <w:proofErr w:type="spellEnd"/>
-      <w:r>
-        <w:rPr>
-          <w:lang w:val="en-US"/>
-        </w:rPr>
-        <w:t xml:space="preserve"> and the domain </w:t>
-      </w:r>
-      <w:proofErr w:type="spellStart"/>
-      <w:r>
-        <w:rPr>
-          <w:lang w:val="en-US"/>
-        </w:rPr>
-        <w:t>shader</w:t>
-      </w:r>
-      <w:proofErr w:type="spellEnd"/>
-      <w:r>
-        <w:rPr>
-          <w:lang w:val="en-US"/>
-        </w:rPr>
-        <w:t xml:space="preserve">. </w:t>
+        <w:t xml:space="preserve">The prism is then tessellated on the GPU using the three necessary shaders: the hull shader, the constant hull shader and the domain shader. </w:t>
       </w:r>
     </w:p>
     <w:p>
@@ -729,16 +856,8 @@
         <w:rPr>
           <w:lang w:val="en-US"/>
         </w:rPr>
-        <w:t xml:space="preserve">The hull </w:t>
-      </w:r>
-      <w:proofErr w:type="spellStart"/>
-      <w:r>
-        <w:rPr>
-          <w:lang w:val="en-US"/>
-        </w:rPr>
-        <w:t>shader</w:t>
-      </w:r>
-      <w:proofErr w:type="spellEnd"/>
+        <w:t>The hull shader</w:t>
+      </w:r>
     </w:p>
     <w:p>
       <w:pPr>
@@ -805,83 +924,13 @@
         <w:rPr>
           <w:lang w:val="en-US"/>
         </w:rPr>
-        <w:t xml:space="preserve">The hull </w:t>
-      </w:r>
-      <w:proofErr w:type="spellStart"/>
-      <w:r>
-        <w:rPr>
-          <w:lang w:val="en-US"/>
-        </w:rPr>
-        <w:t>shader</w:t>
-      </w:r>
-      <w:proofErr w:type="spellEnd"/>
-      <w:r>
-        <w:rPr>
-          <w:lang w:val="en-US"/>
-        </w:rPr>
-        <w:t xml:space="preserve"> is just a pass through, which is fairly logical since the input topology is the same as the output. This can be seen by looking at the </w:t>
-      </w:r>
-      <w:proofErr w:type="spellStart"/>
-      <w:r>
-        <w:rPr>
-          <w:lang w:val="en-US"/>
-        </w:rPr>
-        <w:t>InputPatch</w:t>
-      </w:r>
-      <w:proofErr w:type="spellEnd"/>
-      <w:r>
-        <w:rPr>
-          <w:lang w:val="en-US"/>
-        </w:rPr>
-        <w:t xml:space="preserve"> which consists of 3 </w:t>
-      </w:r>
-      <w:proofErr w:type="spellStart"/>
-      <w:r>
-        <w:rPr>
-          <w:lang w:val="en-US"/>
-        </w:rPr>
-        <w:t>VertexOut</w:t>
-      </w:r>
-      <w:proofErr w:type="spellEnd"/>
-      <w:r>
-        <w:rPr>
-          <w:lang w:val="en-US"/>
-        </w:rPr>
-        <w:t xml:space="preserve"> </w:t>
-      </w:r>
-      <w:proofErr w:type="spellStart"/>
-      <w:r>
-        <w:rPr>
-          <w:lang w:val="en-US"/>
-        </w:rPr>
-        <w:t>structs</w:t>
-      </w:r>
-      <w:proofErr w:type="spellEnd"/>
-      <w:r>
-        <w:rPr>
-          <w:lang w:val="en-US"/>
-        </w:rPr>
-        <w:t xml:space="preserve"> and </w:t>
-      </w:r>
-      <w:r>
-        <w:rPr>
-          <w:lang w:val="en-US"/>
-        </w:rPr>
-        <w:t>by looking at the ‘</w:t>
-      </w:r>
-      <w:proofErr w:type="spellStart"/>
-      <w:r>
-        <w:rPr>
-          <w:lang w:val="en-US"/>
-        </w:rPr>
-        <w:t>outputcontrolpoints</w:t>
-      </w:r>
-      <w:proofErr w:type="spellEnd"/>
-      <w:r>
-        <w:rPr>
-          <w:lang w:val="en-US"/>
-        </w:rPr>
-        <w:t>’ attribute, which is also 3.</w:t>
+        <w:t xml:space="preserve">The hull shader is just a pass through, which is fairly logical since the input topology is the same as the output. This can be seen by looking at the InputPatch which consists of 3 VertexOut structs and </w:t>
+      </w:r>
+      <w:r>
+        <w:rPr>
+          <w:lang w:val="en-US"/>
+        </w:rPr>
+        <w:t>by looking at the ‘outputcontrolpoints’ attribute, which is also 3.</w:t>
       </w:r>
     </w:p>
     <w:p>
@@ -909,16 +958,8 @@
           <w:lang w:val="en-US"/>
         </w:rPr>
         <w:lastRenderedPageBreak/>
-        <w:t xml:space="preserve">The constant hull </w:t>
-      </w:r>
-      <w:proofErr w:type="spellStart"/>
-      <w:r>
-        <w:rPr>
-          <w:lang w:val="en-US"/>
-        </w:rPr>
-        <w:t>shader</w:t>
-      </w:r>
-      <w:proofErr w:type="spellEnd"/>
+        <w:t>The constant hull shader</w:t>
+      </w:r>
     </w:p>
     <w:p>
       <w:pPr>
@@ -978,21 +1019,7 @@
         <w:rPr>
           <w:lang w:val="en-US"/>
         </w:rPr>
-        <w:t xml:space="preserve">The constant hull </w:t>
-      </w:r>
-      <w:proofErr w:type="spellStart"/>
-      <w:r>
-        <w:rPr>
-          <w:lang w:val="en-US"/>
-        </w:rPr>
-        <w:t>shader</w:t>
-      </w:r>
-      <w:proofErr w:type="spellEnd"/>
-      <w:r>
-        <w:rPr>
-          <w:lang w:val="en-US"/>
-        </w:rPr>
-        <w:t xml:space="preserve"> is </w:t>
+        <w:t xml:space="preserve">The constant hull shader is </w:t>
       </w:r>
       <w:r>
         <w:rPr>
@@ -1027,42 +1054,20 @@
         <w:rPr>
           <w:lang w:val="en-US"/>
         </w:rPr>
-        <w:t xml:space="preserve">The domain </w:t>
-      </w:r>
-      <w:proofErr w:type="spellStart"/>
-      <w:r>
-        <w:rPr>
-          <w:lang w:val="en-US"/>
-        </w:rPr>
-        <w:t>shader</w:t>
-      </w:r>
-      <w:proofErr w:type="spellEnd"/>
-    </w:p>
-    <w:p>
-      <w:pPr>
-        <w:rPr>
-          <w:lang w:val="en-US"/>
-        </w:rPr>
-      </w:pPr>
-      <w:r>
-        <w:rPr>
-          <w:lang w:val="en-US"/>
-        </w:rPr>
-        <w:t xml:space="preserve">The domain </w:t>
-      </w:r>
-      <w:proofErr w:type="spellStart"/>
-      <w:r>
-        <w:rPr>
-          <w:lang w:val="en-US"/>
-        </w:rPr>
-        <w:t>shader</w:t>
-      </w:r>
-      <w:proofErr w:type="spellEnd"/>
-      <w:r>
-        <w:rPr>
-          <w:lang w:val="en-US"/>
-        </w:rPr>
-        <w:t xml:space="preserve"> is where the twisting of the prism takes place. It displaces each vertex based on its with respect to the base of the prism. The reason this works is because the vertex position hasn’t been transformed to NDC yet, which will happen after the deformation. </w:t>
+        <w:t>The domain shader</w:t>
+      </w:r>
+    </w:p>
+    <w:p>
+      <w:pPr>
+        <w:rPr>
+          <w:lang w:val="en-US"/>
+        </w:rPr>
+      </w:pPr>
+      <w:r>
+        <w:rPr>
+          <w:lang w:val="en-US"/>
+        </w:rPr>
+        <w:t xml:space="preserve">The domain shader is where the twisting of the prism takes place. It displaces each vertex based on its with respect to the base of the prism. The reason this works is because the vertex position hasn’t been transformed to NDC yet, which will happen after the deformation. </w:t>
       </w:r>
     </w:p>
     <w:p>
@@ -1191,21 +1196,7 @@
         <w:rPr>
           <w:lang w:val="en-US"/>
         </w:rPr>
-        <w:t xml:space="preserve">I could elaborate on the details, but it should suffice to say that this is essentially a multiplication of a 2d vector by a 2d rotation matrix (about the y-axis). The </w:t>
-      </w:r>
-      <w:proofErr w:type="spellStart"/>
-      <w:r>
-        <w:rPr>
-          <w:lang w:val="en-US"/>
-        </w:rPr>
-        <w:t>gRotation</w:t>
-      </w:r>
-      <w:proofErr w:type="spellEnd"/>
-      <w:r>
-        <w:rPr>
-          <w:lang w:val="en-US"/>
-        </w:rPr>
-        <w:t xml:space="preserve"> vector is fed through a constant buffer from the CPU side</w:t>
+        <w:t>I could elaborate on the details, but it should suffice to say that this is essentially a multiplication of a 2d vector by a 2d rotation matrix (about the y-axis). The gRotation vector is fed through a constant buffer from the CPU side</w:t>
       </w:r>
       <w:r>
         <w:rPr>
@@ -1314,21 +1305,7 @@
         <w:rPr>
           <w:lang w:val="en-US"/>
         </w:rPr>
-        <w:t xml:space="preserve">First, we create an </w:t>
-      </w:r>
-      <w:proofErr w:type="spellStart"/>
-      <w:r>
-        <w:rPr>
-          <w:lang w:val="en-US"/>
-        </w:rPr>
-        <w:t>Assimp</w:t>
-      </w:r>
-      <w:proofErr w:type="spellEnd"/>
-      <w:r>
-        <w:rPr>
-          <w:lang w:val="en-US"/>
-        </w:rPr>
-        <w:t xml:space="preserve"> importer to load </w:t>
+        <w:t xml:space="preserve">First, we create an Assimp importer to load </w:t>
       </w:r>
       <w:r>
         <w:rPr>
@@ -1925,21 +1902,7 @@
         <w:rPr>
           <w:lang w:val="en-US"/>
         </w:rPr>
-        <w:t>The result is as expected. In the middle, it turns white-</w:t>
-      </w:r>
-      <w:proofErr w:type="spellStart"/>
-      <w:r>
-        <w:rPr>
-          <w:lang w:val="en-US"/>
-        </w:rPr>
-        <w:t>ish</w:t>
-      </w:r>
-      <w:proofErr w:type="spellEnd"/>
-      <w:r>
-        <w:rPr>
-          <w:lang w:val="en-US"/>
-        </w:rPr>
-        <w:t xml:space="preserve">, due to having ‘a bit of every channel’ (the triangles together use red, green and blue). </w:t>
+        <w:t xml:space="preserve">The result is as expected. In the middle, it turns white-ish, due to having ‘a bit of every channel’ (the triangles together use red, green and blue). </w:t>
       </w:r>
     </w:p>
     <w:p>
@@ -2174,21 +2137,7 @@
         <w:rPr>
           <w:lang w:val="en-US"/>
         </w:rPr>
-        <w:t xml:space="preserve">The state makes use of the fact that the factor behind the assignment operator is what is multiplied. This way, we multiply the source by the destination color channels. The source blend is thrown away, since it will already be multiplied at the </w:t>
-      </w:r>
-      <w:proofErr w:type="spellStart"/>
-      <w:r>
-        <w:rPr>
-          <w:lang w:val="en-US"/>
-        </w:rPr>
-        <w:t>DestBlend</w:t>
-      </w:r>
-      <w:proofErr w:type="spellEnd"/>
-      <w:r>
-        <w:rPr>
-          <w:lang w:val="en-US"/>
-        </w:rPr>
-        <w:t xml:space="preserve"> factor.</w:t>
+        <w:t>The state makes use of the fact that the factor behind the assignment operator is what is multiplied. This way, we multiply the source by the destination color channels. The source blend is thrown away, since it will already be multiplied at the DestBlend factor.</w:t>
       </w:r>
     </w:p>
     <w:p>
@@ -2542,35 +2491,7 @@
         <w:rPr>
           <w:lang w:val="en-US"/>
         </w:rPr>
-        <w:t xml:space="preserve">there is a triangle in the middle cut out of both, blocking rendering to it. This triangle uses the following </w:t>
-      </w:r>
-      <w:proofErr w:type="spellStart"/>
-      <w:r>
-        <w:rPr>
-          <w:lang w:val="en-US"/>
-        </w:rPr>
-        <w:t>depthstencilstate</w:t>
-      </w:r>
-      <w:proofErr w:type="spellEnd"/>
-      <w:r>
-        <w:rPr>
-          <w:lang w:val="en-US"/>
-        </w:rPr>
-        <w:t xml:space="preserve"> (for which a different </w:t>
-      </w:r>
-      <w:proofErr w:type="spellStart"/>
-      <w:r>
-        <w:rPr>
-          <w:lang w:val="en-US"/>
-        </w:rPr>
-        <w:t>shader</w:t>
-      </w:r>
-      <w:proofErr w:type="spellEnd"/>
-      <w:r>
-        <w:rPr>
-          <w:lang w:val="en-US"/>
-        </w:rPr>
-        <w:t xml:space="preserve"> is used).</w:t>
+        <w:t>there is a triangle in the middle cut out of both, blocking rendering to it. This triangle uses the following depthstencilstate (for which a different shader is used).</w:t>
       </w:r>
     </w:p>
     <w:p>
@@ -2839,35 +2760,7 @@
           <w:lang w:val="en-US"/>
         </w:rPr>
         <w:lastRenderedPageBreak/>
-        <w:t xml:space="preserve">In the </w:t>
-      </w:r>
-      <w:proofErr w:type="spellStart"/>
-      <w:r>
-        <w:rPr>
-          <w:lang w:val="en-US"/>
-        </w:rPr>
-        <w:t>shader</w:t>
-      </w:r>
-      <w:proofErr w:type="spellEnd"/>
-      <w:r>
-        <w:rPr>
-          <w:lang w:val="en-US"/>
-        </w:rPr>
-        <w:t xml:space="preserve"> for the other triangles, we test against this value with the following </w:t>
-      </w:r>
-      <w:proofErr w:type="spellStart"/>
-      <w:r>
-        <w:rPr>
-          <w:lang w:val="en-US"/>
-        </w:rPr>
-        <w:t>DepthStencilState</w:t>
-      </w:r>
-      <w:proofErr w:type="spellEnd"/>
-      <w:r>
-        <w:rPr>
-          <w:lang w:val="en-US"/>
-        </w:rPr>
-        <w:t>.</w:t>
+        <w:t>In the shader for the other triangles, we test against this value with the following DepthStencilState.</w:t>
       </w:r>
     </w:p>
     <w:p>
@@ -2928,21 +2821,7 @@
         <w:rPr>
           <w:lang w:val="en-US"/>
         </w:rPr>
-        <w:t xml:space="preserve">We make sure it never writes a value to the stencil buffer either. Only if it equals the value in the stencil buffer, we allow it to have the pixel </w:t>
-      </w:r>
-      <w:proofErr w:type="spellStart"/>
-      <w:r>
-        <w:rPr>
-          <w:lang w:val="en-US"/>
-        </w:rPr>
-        <w:t>shader</w:t>
-      </w:r>
-      <w:proofErr w:type="spellEnd"/>
-      <w:r>
-        <w:rPr>
-          <w:lang w:val="en-US"/>
-        </w:rPr>
-        <w:t xml:space="preserve"> to draw to that section of the screen. In this case, the reference value is 0, so we allow it to only draw to where the ‘occluding triangle’ was </w:t>
+        <w:t xml:space="preserve">We make sure it never writes a value to the stencil buffer either. Only if it equals the value in the stencil buffer, we allow it to have the pixel shader to draw to that section of the screen. In this case, the reference value is 0, so we allow it to only draw to where the ‘occluding triangle’ was </w:t>
       </w:r>
       <w:r>
         <w:rPr>
@@ -3063,21 +2942,7 @@
         <w:rPr>
           <w:lang w:val="en-US"/>
         </w:rPr>
-        <w:t xml:space="preserve">For lighting, I would score a 10 as well. A toon </w:t>
-      </w:r>
-      <w:proofErr w:type="spellStart"/>
-      <w:r>
-        <w:rPr>
-          <w:lang w:val="en-US"/>
-        </w:rPr>
-        <w:t>shader</w:t>
-      </w:r>
-      <w:proofErr w:type="spellEnd"/>
-      <w:r>
-        <w:rPr>
-          <w:lang w:val="en-US"/>
-        </w:rPr>
-        <w:t xml:space="preserve"> has been implemented. There are actually two variants to this. The first is as done regularly with 4 steps, while the other allows you to ‘specify’ the amount of steps, in other words the amount of banding. </w:t>
+        <w:t xml:space="preserve">For lighting, I would score a 10 as well. A toon shader has been implemented. There are actually two variants to this. The first is as done regularly with 4 steps, while the other allows you to ‘specify’ the amount of steps, in other words the amount of banding. </w:t>
       </w:r>
     </w:p>
     <w:p>
@@ -3152,35 +3017,7 @@
         <w:rPr>
           <w:lang w:val="en-US"/>
         </w:rPr>
-        <w:t xml:space="preserve">The function above does all the work for regulating the toon </w:t>
-      </w:r>
-      <w:proofErr w:type="spellStart"/>
-      <w:r>
-        <w:rPr>
-          <w:lang w:val="en-US"/>
-        </w:rPr>
-        <w:t>shader</w:t>
-      </w:r>
-      <w:proofErr w:type="spellEnd"/>
-      <w:r>
-        <w:rPr>
-          <w:lang w:val="en-US"/>
-        </w:rPr>
-        <w:t xml:space="preserve">, or more precisely, the intensity of the lights. The levels are chosen somewhat at random and it is mostly just testing whatever gives decent/good results. This function is called from all the functions in </w:t>
-      </w:r>
-      <w:proofErr w:type="spellStart"/>
-      <w:r>
-        <w:rPr>
-          <w:lang w:val="en-US"/>
-        </w:rPr>
-        <w:t>LightHelper.fx</w:t>
-      </w:r>
-      <w:proofErr w:type="spellEnd"/>
-      <w:r>
-        <w:rPr>
-          <w:lang w:val="en-US"/>
-        </w:rPr>
-        <w:t xml:space="preserve"> as follows:</w:t>
+        <w:t>The function above does all the work for regulating the toon shader, or more precisely, the intensity of the lights. The levels are chosen somewhat at random and it is mostly just testing whatever gives decent/good results. This function is called from all the functions in LightHelper.fx as follows:</w:t>
       </w:r>
     </w:p>
     <w:p>
@@ -3241,21 +3078,7 @@
         <w:rPr>
           <w:lang w:val="en-US"/>
         </w:rPr>
-        <w:t>First, the diffuse factor is fed into it. We do this before the diffuse factor test, because otherwise specular might not be calculated when it should be! It actually makes the if statement somewhat useless, since the minimum returned by the ‘</w:t>
-      </w:r>
-      <w:proofErr w:type="spellStart"/>
-      <w:r>
-        <w:rPr>
-          <w:lang w:val="en-US"/>
-        </w:rPr>
-        <w:t>ComputeEffectiveIntensity</w:t>
-      </w:r>
-      <w:proofErr w:type="spellEnd"/>
-      <w:r>
-        <w:rPr>
-          <w:lang w:val="en-US"/>
-        </w:rPr>
-        <w:t xml:space="preserve">’ is 0.05. </w:t>
+        <w:t xml:space="preserve">First, the diffuse factor is fed into it. We do this before the diffuse factor test, because otherwise specular might not be calculated when it should be! It actually makes the if statement somewhat useless, since the minimum returned by the ‘ComputeEffectiveIntensity’ is 0.05. </w:t>
       </w:r>
     </w:p>
     <w:p>
@@ -3507,6 +3330,18 @@
     <w:p>
       <w:pPr>
         <w:rPr>
+          <w:lang w:val="en-US"/>
+        </w:rPr>
+      </w:pPr>
+      <w:bookmarkStart w:id="0" w:name="_GoBack"/>
+      <w:bookmarkEnd w:id="0"/>
+    </w:p>
+    <w:p>
+      <w:pPr>
+        <w:tabs>
+          <w:tab w:val="left" w:pos="2127"/>
+        </w:tabs>
+        <w:rPr>
           <w:rFonts w:asciiTheme="majorHAnsi" w:eastAsiaTheme="majorEastAsia" w:hAnsiTheme="majorHAnsi" w:cstheme="majorBidi"/>
           <w:color w:val="365F91" w:themeColor="accent1" w:themeShade="BF"/>
           <w:sz w:val="28"/>
@@ -3516,144 +3351,14 @@
       </w:pPr>
       <w:r>
         <w:rPr>
-          <w:lang w:val="en-US"/>
-        </w:rPr>
-        <w:br w:type="page"/>
-      </w:r>
-    </w:p>
-    <w:p>
-      <w:pPr>
-        <w:pStyle w:val="Kop1"/>
-        <w:rPr>
-          <w:lang w:val="en-US"/>
-        </w:rPr>
-      </w:pPr>
-      <w:r>
-        <w:rPr>
-          <w:lang w:val="en-US"/>
-        </w:rPr>
-        <w:lastRenderedPageBreak/>
-        <w:t>Shading</w:t>
-      </w:r>
-    </w:p>
-    <w:p>
-      <w:pPr>
-        <w:rPr>
-          <w:lang w:val="en-US"/>
-        </w:rPr>
-      </w:pPr>
-      <w:r>
-        <w:rPr>
-          <w:lang w:val="en-US"/>
-        </w:rPr>
-        <w:t xml:space="preserve">For shading, I would score a 10 as well following the rubric. A </w:t>
-      </w:r>
-      <w:proofErr w:type="spellStart"/>
-      <w:r>
-        <w:rPr>
-          <w:lang w:val="en-US"/>
-        </w:rPr>
-        <w:t>shader</w:t>
-      </w:r>
-      <w:proofErr w:type="spellEnd"/>
-      <w:r>
-        <w:rPr>
-          <w:lang w:val="en-US"/>
-        </w:rPr>
-        <w:t xml:space="preserve"> of moderate complexity (horrible trick), intermediate complexity (flame) and high complexity have been ported to the effects framework. </w:t>
-      </w:r>
-      <w:r>
-        <w:rPr>
-          <w:lang w:val="en-US"/>
-        </w:rPr>
-        <w:t xml:space="preserve">The last </w:t>
-      </w:r>
-      <w:proofErr w:type="spellStart"/>
-      <w:r>
-        <w:rPr>
-          <w:lang w:val="en-US"/>
-        </w:rPr>
-        <w:t>shader</w:t>
-      </w:r>
-      <w:proofErr w:type="spellEnd"/>
-      <w:r>
-        <w:rPr>
-          <w:lang w:val="en-US"/>
-        </w:rPr>
-        <w:t xml:space="preserve"> has approximately 120 lines of code, not counting comments and white lines. </w:t>
-      </w:r>
-    </w:p>
-    <w:p>
-      <w:pPr>
-        <w:pStyle w:val="Kop2"/>
-        <w:rPr>
-          <w:lang w:val="en-US"/>
-        </w:rPr>
-      </w:pPr>
-      <w:r>
-        <w:rPr>
-          <w:lang w:val="en-US"/>
-        </w:rPr>
-        <w:t>Constant buffer(s)</w:t>
-      </w:r>
-    </w:p>
-    <w:p>
-      <w:pPr>
-        <w:rPr>
-          <w:lang w:val="en-US"/>
-        </w:rPr>
-      </w:pPr>
-      <w:r>
-        <w:rPr>
-          <w:lang w:val="en-US"/>
-        </w:rPr>
-        <w:t xml:space="preserve">The </w:t>
-      </w:r>
-      <w:proofErr w:type="spellStart"/>
-      <w:r>
-        <w:rPr>
-          <w:lang w:val="en-US"/>
-        </w:rPr>
-        <w:t>shaders</w:t>
-      </w:r>
-      <w:proofErr w:type="spellEnd"/>
-      <w:r>
-        <w:rPr>
-          <w:lang w:val="en-US"/>
-        </w:rPr>
-        <w:t xml:space="preserve"> from </w:t>
-      </w:r>
-      <w:proofErr w:type="spellStart"/>
-      <w:r>
-        <w:rPr>
-          <w:lang w:val="en-US"/>
-        </w:rPr>
-        <w:t>ShaderToy</w:t>
-      </w:r>
-      <w:proofErr w:type="spellEnd"/>
-      <w:r>
-        <w:rPr>
-          <w:lang w:val="en-US"/>
-        </w:rPr>
-        <w:t xml:space="preserve"> presented here require both the screen or quad resolution to be passed along with the current game time. The time is passed as constant buffer as follows:</w:t>
-      </w:r>
-    </w:p>
-    <w:p>
-      <w:pPr>
-        <w:rPr>
-          <w:lang w:val="en-US"/>
-        </w:rPr>
-      </w:pPr>
-      <w:r>
-        <w:rPr>
           <w:noProof/>
           <w:lang w:eastAsia="nl-NL"/>
         </w:rPr>
         <w:drawing>
-          <wp:inline distT="0" distB="0" distL="0" distR="0" wp14:anchorId="2A73A314" wp14:editId="167083EE">
-            <wp:extent cx="2977243" cy="253821"/>
-            <wp:effectExtent l="0" t="0" r="0" b="0"/>
-            <wp:docPr id="38" name="Afbeelding 38"/>
+          <wp:inline distT="0" distB="0" distL="0" distR="0" wp14:anchorId="21100BEB" wp14:editId="1C310E30">
+            <wp:extent cx="1464129" cy="1325823"/>
+            <wp:effectExtent l="0" t="0" r="3175" b="8255"/>
+            <wp:docPr id="2" name="Afbeelding 2"/>
             <wp:cNvGraphicFramePr>
               <a:graphicFrameLocks xmlns:a="http://schemas.openxmlformats.org/drawingml/2006/main" noChangeAspect="1"/>
             </wp:cNvGraphicFramePr>
@@ -3673,7 +3378,7 @@
                   <pic:spPr>
                     <a:xfrm>
                       <a:off x="0" y="0"/>
-                      <a:ext cx="2975284" cy="253654"/>
+                      <a:ext cx="1464881" cy="1326504"/>
                     </a:xfrm>
                     <a:prstGeom prst="rect">
                       <a:avLst/>
@@ -3685,18 +3390,72 @@
           </wp:inline>
         </w:drawing>
       </w:r>
-    </w:p>
-    <w:p>
-      <w:pPr>
-        <w:rPr>
-          <w:lang w:val="en-US"/>
-        </w:rPr>
-      </w:pPr>
-      <w:r>
-        <w:rPr>
-          <w:lang w:val="en-US"/>
-        </w:rPr>
-        <w:t>With the time being calculated as follows:</w:t>
+      <w:r>
+        <w:rPr>
+          <w:lang w:val="en-US"/>
+        </w:rPr>
+        <w:br w:type="page"/>
+      </w:r>
+    </w:p>
+    <w:p>
+      <w:pPr>
+        <w:pStyle w:val="Kop1"/>
+        <w:rPr>
+          <w:lang w:val="en-US"/>
+        </w:rPr>
+      </w:pPr>
+      <w:r>
+        <w:rPr>
+          <w:lang w:val="en-US"/>
+        </w:rPr>
+        <w:lastRenderedPageBreak/>
+        <w:t>Shading</w:t>
+      </w:r>
+    </w:p>
+    <w:p>
+      <w:pPr>
+        <w:rPr>
+          <w:lang w:val="en-US"/>
+        </w:rPr>
+      </w:pPr>
+      <w:r>
+        <w:rPr>
+          <w:lang w:val="en-US"/>
+        </w:rPr>
+        <w:t xml:space="preserve">For shading, I would score a 10 as well following the rubric. A shader of moderate complexity (horrible trick), intermediate complexity (flame) and high complexity have been ported to the effects framework. </w:t>
+      </w:r>
+      <w:r>
+        <w:rPr>
+          <w:lang w:val="en-US"/>
+        </w:rPr>
+        <w:t xml:space="preserve">The last shader has approximately 120 lines of code, not counting comments and white lines. </w:t>
+      </w:r>
+    </w:p>
+    <w:p>
+      <w:pPr>
+        <w:pStyle w:val="Kop2"/>
+        <w:rPr>
+          <w:lang w:val="en-US"/>
+        </w:rPr>
+      </w:pPr>
+      <w:r>
+        <w:rPr>
+          <w:lang w:val="en-US"/>
+        </w:rPr>
+        <w:t>Constant buffer(s)</w:t>
+      </w:r>
+    </w:p>
+    <w:p>
+      <w:pPr>
+        <w:rPr>
+          <w:lang w:val="en-US"/>
+        </w:rPr>
+      </w:pPr>
+      <w:r>
+        <w:rPr>
+          <w:lang w:val="en-US"/>
+        </w:rPr>
+        <w:t>The shaders from ShaderToy presented here require both the screen or quad resolution to be passed along with the current game time. The time is passed as constant buffer as follows:</w:t>
       </w:r>
     </w:p>
     <w:p>
@@ -3711,10 +3470,10 @@
           <w:lang w:eastAsia="nl-NL"/>
         </w:rPr>
         <w:drawing>
-          <wp:inline distT="0" distB="0" distL="0" distR="0" wp14:anchorId="2BAD9BE4" wp14:editId="3E42389E">
-            <wp:extent cx="2656115" cy="676213"/>
+          <wp:inline distT="0" distB="0" distL="0" distR="0" wp14:anchorId="2A73A314" wp14:editId="167083EE">
+            <wp:extent cx="2977243" cy="253821"/>
             <wp:effectExtent l="0" t="0" r="0" b="0"/>
-            <wp:docPr id="39" name="Afbeelding 39"/>
+            <wp:docPr id="38" name="Afbeelding 38"/>
             <wp:cNvGraphicFramePr>
               <a:graphicFrameLocks xmlns:a="http://schemas.openxmlformats.org/drawingml/2006/main" noChangeAspect="1"/>
             </wp:cNvGraphicFramePr>
@@ -3734,7 +3493,7 @@
                   <pic:spPr>
                     <a:xfrm>
                       <a:off x="0" y="0"/>
-                      <a:ext cx="2662969" cy="677958"/>
+                      <a:ext cx="2975284" cy="253654"/>
                     </a:xfrm>
                     <a:prstGeom prst="rect">
                       <a:avLst/>
@@ -3757,35 +3516,7 @@
         <w:rPr>
           <w:lang w:val="en-US"/>
         </w:rPr>
-        <w:t xml:space="preserve">Resolution is done differently. Since my quad does not match the dimensions of the screen, I modified the code to make it use the interpolated UV coordinates and map that to either a -1, 1 range where necessary (which is for the </w:t>
-      </w:r>
-      <w:proofErr w:type="spellStart"/>
-      <w:r>
-        <w:rPr>
-          <w:lang w:val="en-US"/>
-        </w:rPr>
-        <w:t>raymarch</w:t>
-      </w:r>
-      <w:proofErr w:type="spellEnd"/>
-      <w:r>
-        <w:rPr>
-          <w:lang w:val="en-US"/>
-        </w:rPr>
-        <w:t xml:space="preserve"> based </w:t>
-      </w:r>
-      <w:proofErr w:type="spellStart"/>
-      <w:r>
-        <w:rPr>
-          <w:lang w:val="en-US"/>
-        </w:rPr>
-        <w:t>shaders</w:t>
-      </w:r>
-      <w:proofErr w:type="spellEnd"/>
-      <w:r>
-        <w:rPr>
-          <w:lang w:val="en-US"/>
-        </w:rPr>
-        <w:t xml:space="preserve">). </w:t>
+        <w:t>With the time being calculated as follows:</w:t>
       </w:r>
     </w:p>
     <w:p>
@@ -3800,10 +3531,10 @@
           <w:lang w:eastAsia="nl-NL"/>
         </w:rPr>
         <w:drawing>
-          <wp:inline distT="0" distB="0" distL="0" distR="0" wp14:anchorId="5D655205" wp14:editId="49F41E2B">
-            <wp:extent cx="3995058" cy="168620"/>
-            <wp:effectExtent l="0" t="0" r="0" b="3175"/>
-            <wp:docPr id="40" name="Afbeelding 40"/>
+          <wp:inline distT="0" distB="0" distL="0" distR="0" wp14:anchorId="2BAD9BE4" wp14:editId="3E42389E">
+            <wp:extent cx="2656115" cy="676213"/>
+            <wp:effectExtent l="0" t="0" r="0" b="0"/>
+            <wp:docPr id="39" name="Afbeelding 39"/>
             <wp:cNvGraphicFramePr>
               <a:graphicFrameLocks xmlns:a="http://schemas.openxmlformats.org/drawingml/2006/main" noChangeAspect="1"/>
             </wp:cNvGraphicFramePr>
@@ -3823,7 +3554,7 @@
                   <pic:spPr>
                     <a:xfrm>
                       <a:off x="0" y="0"/>
-                      <a:ext cx="3996568" cy="168684"/>
+                      <a:ext cx="2662969" cy="677958"/>
                     </a:xfrm>
                     <a:prstGeom prst="rect">
                       <a:avLst/>
@@ -3835,100 +3566,18 @@
           </wp:inline>
         </w:drawing>
       </w:r>
-      <w:r>
-        <w:rPr>
-          <w:lang w:val="en-US"/>
-        </w:rPr>
-        <w:t xml:space="preserve"> </w:t>
-      </w:r>
-    </w:p>
-    <w:p>
-      <w:pPr>
-        <w:rPr>
-          <w:lang w:val="en-US"/>
-        </w:rPr>
-      </w:pPr>
-      <w:r>
-        <w:rPr>
-          <w:lang w:val="en-US"/>
-        </w:rPr>
-        <w:t xml:space="preserve">Which is very similar to the process of retrieving </w:t>
-      </w:r>
-      <w:proofErr w:type="spellStart"/>
-      <w:r>
-        <w:rPr>
-          <w:lang w:val="en-US"/>
-        </w:rPr>
-        <w:t>normals</w:t>
-      </w:r>
-      <w:proofErr w:type="spellEnd"/>
-      <w:r>
-        <w:rPr>
-          <w:lang w:val="en-US"/>
-        </w:rPr>
-        <w:t xml:space="preserve"> from a normal map. </w:t>
-      </w:r>
-    </w:p>
-    <w:p>
-      <w:pPr>
-        <w:pStyle w:val="Kop2"/>
-        <w:rPr>
-          <w:lang w:val="en-US"/>
-        </w:rPr>
-      </w:pPr>
-      <w:r>
-        <w:rPr>
-          <w:lang w:val="en-US"/>
-        </w:rPr>
-        <w:t>Horrible trick</w:t>
-      </w:r>
-    </w:p>
-    <w:p>
-      <w:pPr>
-        <w:rPr>
-          <w:i/>
-          <w:lang w:val="en-US"/>
-        </w:rPr>
-      </w:pPr>
-      <w:r>
-        <w:rPr>
-          <w:i/>
-          <w:lang w:val="en-US"/>
-        </w:rPr>
-        <w:t>Picture omitted because it is very distracting when reading</w:t>
-      </w:r>
-    </w:p>
-    <w:p>
-      <w:pPr>
-        <w:rPr>
-          <w:lang w:val="en-US"/>
-        </w:rPr>
-      </w:pPr>
-      <w:r>
-        <w:rPr>
-          <w:lang w:val="en-US"/>
-        </w:rPr>
-        <w:t xml:space="preserve">The porting was merely </w:t>
-      </w:r>
-      <w:r>
-        <w:rPr>
-          <w:lang w:val="en-US"/>
-        </w:rPr>
-        <w:t xml:space="preserve">a matter of replacing the vector instances with floats as well as passing the game time as constant buffer to the </w:t>
-      </w:r>
-      <w:proofErr w:type="spellStart"/>
-      <w:r>
-        <w:rPr>
-          <w:lang w:val="en-US"/>
-        </w:rPr>
-        <w:t>shader</w:t>
-      </w:r>
-      <w:proofErr w:type="spellEnd"/>
-      <w:r>
-        <w:rPr>
-          <w:lang w:val="en-US"/>
-        </w:rPr>
-        <w:t>. I’ve also introduced several new variables to making the adjustment of the trick easier.</w:t>
+    </w:p>
+    <w:p>
+      <w:pPr>
+        <w:rPr>
+          <w:lang w:val="en-US"/>
+        </w:rPr>
+      </w:pPr>
+      <w:r>
+        <w:rPr>
+          <w:lang w:val="en-US"/>
+        </w:rPr>
+        <w:t xml:space="preserve">Resolution is done differently. Since my quad does not match the dimensions of the screen, I modified the code to make it use the interpolated UV coordinates and map that to either a -1, 1 range where necessary (which is for the raymarch based shaders). </w:t>
       </w:r>
     </w:p>
     <w:p>
@@ -3943,10 +3592,10 @@
           <w:lang w:eastAsia="nl-NL"/>
         </w:rPr>
         <w:drawing>
-          <wp:inline distT="0" distB="0" distL="0" distR="0" wp14:anchorId="52612D36" wp14:editId="282C9F17">
-            <wp:extent cx="5050972" cy="1065397"/>
-            <wp:effectExtent l="0" t="0" r="0" b="1905"/>
-            <wp:docPr id="42" name="Afbeelding 42"/>
+          <wp:inline distT="0" distB="0" distL="0" distR="0" wp14:anchorId="5D655205" wp14:editId="49F41E2B">
+            <wp:extent cx="3995058" cy="168620"/>
+            <wp:effectExtent l="0" t="0" r="0" b="3175"/>
+            <wp:docPr id="40" name="Afbeelding 40"/>
             <wp:cNvGraphicFramePr>
               <a:graphicFrameLocks xmlns:a="http://schemas.openxmlformats.org/drawingml/2006/main" noChangeAspect="1"/>
             </wp:cNvGraphicFramePr>
@@ -3966,7 +3615,7 @@
                   <pic:spPr>
                     <a:xfrm>
                       <a:off x="0" y="0"/>
-                      <a:ext cx="5056577" cy="1066579"/>
+                      <a:ext cx="3996568" cy="168684"/>
                     </a:xfrm>
                     <a:prstGeom prst="rect">
                       <a:avLst/>
@@ -3978,51 +3627,24 @@
           </wp:inline>
         </w:drawing>
       </w:r>
-    </w:p>
-    <w:p>
-      <w:pPr>
-        <w:rPr>
-          <w:lang w:val="en-US"/>
-        </w:rPr>
-      </w:pPr>
-      <w:r>
-        <w:rPr>
-          <w:lang w:val="en-US"/>
-        </w:rPr>
-        <w:t xml:space="preserve">First, it simply calculates the distance to the center and using the cos intrinsic function, maps this to a range of -1, 1. This is based on the distance to the center point, so as we move further, we get close to a boundary and thus closer to  </w:t>
-      </w:r>
-      <w:r>
-        <w:rPr>
-          <w:lang w:val="en-US"/>
-        </w:rPr>
-        <w:t xml:space="preserve">the value of white. Since the cos function limits this, we transition back to black and so forth. The </w:t>
-      </w:r>
-      <w:proofErr w:type="spellStart"/>
-      <w:r>
-        <w:rPr>
-          <w:lang w:val="en-US"/>
-        </w:rPr>
-        <w:t>ringcount</w:t>
-      </w:r>
-      <w:proofErr w:type="spellEnd"/>
-      <w:r>
-        <w:rPr>
-          <w:lang w:val="en-US"/>
-        </w:rPr>
-        <w:t xml:space="preserve"> and PI multiplication are a trick based on the properties of the cos graph. </w:t>
-      </w:r>
-    </w:p>
-    <w:p>
-      <w:pPr>
-        <w:rPr>
-          <w:lang w:val="en-US"/>
-        </w:rPr>
-      </w:pPr>
-      <w:r>
-        <w:rPr>
-          <w:lang w:val="en-US"/>
-        </w:rPr>
-        <w:t xml:space="preserve">Scaled time is subtracted to make the rings seemingly ‘move’ to the outer edges. The time was scaled to speed up the effect. </w:t>
+      <w:r>
+        <w:rPr>
+          <w:lang w:val="en-US"/>
+        </w:rPr>
+        <w:t xml:space="preserve"> </w:t>
+      </w:r>
+    </w:p>
+    <w:p>
+      <w:pPr>
+        <w:rPr>
+          <w:lang w:val="en-US"/>
+        </w:rPr>
+      </w:pPr>
+      <w:r>
+        <w:rPr>
+          <w:lang w:val="en-US"/>
+        </w:rPr>
+        <w:t xml:space="preserve">Which is very similar to the process of retrieving normals from a normal map. </w:t>
       </w:r>
     </w:p>
     <w:p>
@@ -4036,8 +3658,41 @@
         <w:rPr>
           <w:lang w:val="en-US"/>
         </w:rPr>
-        <w:lastRenderedPageBreak/>
-        <w:t>Flame</w:t>
+        <w:t>Horrible trick</w:t>
+      </w:r>
+    </w:p>
+    <w:p>
+      <w:pPr>
+        <w:rPr>
+          <w:i/>
+          <w:lang w:val="en-US"/>
+        </w:rPr>
+      </w:pPr>
+      <w:r>
+        <w:rPr>
+          <w:i/>
+          <w:lang w:val="en-US"/>
+        </w:rPr>
+        <w:t>Picture omitted because it is very distracting when reading</w:t>
+      </w:r>
+    </w:p>
+    <w:p>
+      <w:pPr>
+        <w:rPr>
+          <w:lang w:val="en-US"/>
+        </w:rPr>
+      </w:pPr>
+      <w:r>
+        <w:rPr>
+          <w:lang w:val="en-US"/>
+        </w:rPr>
+        <w:t xml:space="preserve">The porting was merely </w:t>
+      </w:r>
+      <w:r>
+        <w:rPr>
+          <w:lang w:val="en-US"/>
+        </w:rPr>
+        <w:t>a matter of replacing the vector instances with floats as well as passing the game time as constant buffer to the shader. I’ve also introduced several new variables to making the adjustment of the trick easier.</w:t>
       </w:r>
     </w:p>
     <w:p>
@@ -4052,10 +3707,10 @@
           <w:lang w:eastAsia="nl-NL"/>
         </w:rPr>
         <w:drawing>
-          <wp:inline distT="0" distB="0" distL="0" distR="0" wp14:anchorId="7A9C9AD3" wp14:editId="5F42188D">
-            <wp:extent cx="2628900" cy="2167690"/>
-            <wp:effectExtent l="0" t="0" r="0" b="4445"/>
-            <wp:docPr id="43" name="Afbeelding 43"/>
+          <wp:inline distT="0" distB="0" distL="0" distR="0" wp14:anchorId="52612D36" wp14:editId="282C9F17">
+            <wp:extent cx="5050972" cy="1065397"/>
+            <wp:effectExtent l="0" t="0" r="0" b="1905"/>
+            <wp:docPr id="42" name="Afbeelding 42"/>
             <wp:cNvGraphicFramePr>
               <a:graphicFrameLocks xmlns:a="http://schemas.openxmlformats.org/drawingml/2006/main" noChangeAspect="1"/>
             </wp:cNvGraphicFramePr>
@@ -4075,7 +3730,7 @@
                   <pic:spPr>
                     <a:xfrm>
                       <a:off x="0" y="0"/>
-                      <a:ext cx="2627802" cy="2166785"/>
+                      <a:ext cx="5056577" cy="1066579"/>
                     </a:xfrm>
                     <a:prstGeom prst="rect">
                       <a:avLst/>
@@ -4098,75 +3753,41 @@
         <w:rPr>
           <w:lang w:val="en-US"/>
         </w:rPr>
-        <w:t xml:space="preserve">Flame, like horrible trick, mostly consisted of changing the </w:t>
-      </w:r>
-      <w:proofErr w:type="spellStart"/>
-      <w:r>
-        <w:rPr>
-          <w:lang w:val="en-US"/>
-        </w:rPr>
-        <w:t>vec</w:t>
-      </w:r>
-      <w:r>
-        <w:rPr>
-          <w:i/>
-          <w:lang w:val="en-US"/>
-        </w:rPr>
-        <w:t>n</w:t>
-      </w:r>
-      <w:proofErr w:type="spellEnd"/>
-      <w:r>
-        <w:rPr>
-          <w:lang w:val="en-US"/>
-        </w:rPr>
-        <w:t xml:space="preserve"> variables to </w:t>
-      </w:r>
-      <w:proofErr w:type="spellStart"/>
-      <w:r>
-        <w:rPr>
-          <w:lang w:val="en-US"/>
-        </w:rPr>
-        <w:t>float</w:t>
-      </w:r>
-      <w:r>
-        <w:rPr>
-          <w:i/>
-          <w:lang w:val="en-US"/>
-        </w:rPr>
-        <w:t>n</w:t>
-      </w:r>
-      <w:proofErr w:type="spellEnd"/>
-      <w:r>
-        <w:rPr>
-          <w:lang w:val="en-US"/>
-        </w:rPr>
-        <w:t xml:space="preserve">. Additionally, instances of the ‘mix’ intrinsic function had to be replaced by their HLSL variant, which is ‘lerp’. Both perform a linear interpolation between given values. </w:t>
-      </w:r>
-    </w:p>
-    <w:p>
-      <w:pPr>
-        <w:rPr>
-          <w:lang w:val="en-US"/>
-        </w:rPr>
-      </w:pPr>
-      <w:r>
-        <w:rPr>
-          <w:lang w:val="en-US"/>
-        </w:rPr>
-        <w:t>As already shown, I also had to modify the way it calculates the ray direction for the ray marching algorithm (i.e. calculating the UV coordinates). I won’t much get into the details of the algorithm, especially since there are too many ‘magic numbers’ in the code to be able to elaborate.</w:t>
-      </w:r>
-    </w:p>
-    <w:p>
-      <w:pPr>
-        <w:rPr>
-          <w:lang w:val="en-US"/>
-        </w:rPr>
-      </w:pPr>
-      <w:r>
-        <w:rPr>
-          <w:lang w:val="en-US"/>
-        </w:rPr>
-        <w:t>The principle of the algorithm is to march into the scene and map a function to a spherical like object (this can also be seen from the bottom of the flame, which looks like a bit like a hemi-sphere. By modifying the way the algorithm performs the marching for the flame slightly, we can see this more accurately.</w:t>
+        <w:t xml:space="preserve">First, it simply calculates the distance to the center and using the cos intrinsic function, maps this to a range of -1, 1. This is based on the distance to the center point, so as we move further, we get close to a boundary and thus closer to  </w:t>
+      </w:r>
+      <w:r>
+        <w:rPr>
+          <w:lang w:val="en-US"/>
+        </w:rPr>
+        <w:t xml:space="preserve">the value of white. Since the cos function limits this, we transition back to black and so forth. The ringcount and PI multiplication are a trick based on the properties of the cos graph. </w:t>
+      </w:r>
+    </w:p>
+    <w:p>
+      <w:pPr>
+        <w:rPr>
+          <w:lang w:val="en-US"/>
+        </w:rPr>
+      </w:pPr>
+      <w:r>
+        <w:rPr>
+          <w:lang w:val="en-US"/>
+        </w:rPr>
+        <w:t xml:space="preserve">Scaled time is subtracted to make the rings seemingly ‘move’ to the outer edges. The time was scaled to speed up the effect. </w:t>
+      </w:r>
+    </w:p>
+    <w:p>
+      <w:pPr>
+        <w:pStyle w:val="Kop2"/>
+        <w:rPr>
+          <w:lang w:val="en-US"/>
+        </w:rPr>
+      </w:pPr>
+      <w:r>
+        <w:rPr>
+          <w:lang w:val="en-US"/>
+        </w:rPr>
+        <w:lastRenderedPageBreak/>
+        <w:t>Flame</w:t>
       </w:r>
     </w:p>
     <w:p>
@@ -4181,10 +3802,10 @@
           <w:lang w:eastAsia="nl-NL"/>
         </w:rPr>
         <w:drawing>
-          <wp:inline distT="0" distB="0" distL="0" distR="0" wp14:anchorId="3C1EE66D" wp14:editId="66FECC27">
-            <wp:extent cx="989084" cy="1583871"/>
-            <wp:effectExtent l="0" t="0" r="1905" b="0"/>
-            <wp:docPr id="44" name="Afbeelding 44"/>
+          <wp:inline distT="0" distB="0" distL="0" distR="0" wp14:anchorId="7A9C9AD3" wp14:editId="5F42188D">
+            <wp:extent cx="2628900" cy="2167690"/>
+            <wp:effectExtent l="0" t="0" r="0" b="4445"/>
+            <wp:docPr id="43" name="Afbeelding 43"/>
             <wp:cNvGraphicFramePr>
               <a:graphicFrameLocks xmlns:a="http://schemas.openxmlformats.org/drawingml/2006/main" noChangeAspect="1"/>
             </wp:cNvGraphicFramePr>
@@ -4204,7 +3825,7 @@
                   <pic:spPr>
                     <a:xfrm>
                       <a:off x="0" y="0"/>
-                      <a:ext cx="990040" cy="1585401"/>
+                      <a:ext cx="2627802" cy="2166785"/>
                     </a:xfrm>
                     <a:prstGeom prst="rect">
                       <a:avLst/>
@@ -4216,47 +3837,74 @@
           </wp:inline>
         </w:drawing>
       </w:r>
-      <w:r>
-        <w:rPr>
-          <w:lang w:val="en-US"/>
-        </w:rPr>
-        <w:t xml:space="preserve"> </w:t>
-      </w:r>
-    </w:p>
-    <w:p>
-      <w:pPr>
-        <w:pStyle w:val="Kop2"/>
-        <w:rPr>
-          <w:lang w:val="en-US"/>
-        </w:rPr>
-      </w:pPr>
-      <w:proofErr w:type="spellStart"/>
-      <w:r>
-        <w:rPr>
-          <w:lang w:val="en-US"/>
-        </w:rPr>
-        <w:lastRenderedPageBreak/>
-        <w:t>ShaderToy</w:t>
-      </w:r>
-      <w:proofErr w:type="spellEnd"/>
-      <w:r>
-        <w:rPr>
-          <w:lang w:val="en-US"/>
-        </w:rPr>
-        <w:t xml:space="preserve"> </w:t>
-      </w:r>
-      <w:proofErr w:type="spellStart"/>
-      <w:r>
-        <w:rPr>
-          <w:lang w:val="en-US"/>
-        </w:rPr>
-        <w:t>shader</w:t>
-      </w:r>
-      <w:proofErr w:type="spellEnd"/>
-    </w:p>
-    <w:p>
-      <w:pPr>
-        <w:pStyle w:val="Kop2"/>
+    </w:p>
+    <w:p>
+      <w:pPr>
+        <w:rPr>
+          <w:lang w:val="en-US"/>
+        </w:rPr>
+      </w:pPr>
+      <w:r>
+        <w:rPr>
+          <w:lang w:val="en-US"/>
+        </w:rPr>
+        <w:t>Flame, like horrible trick, mostly consisted of changing the vec</w:t>
+      </w:r>
+      <w:r>
+        <w:rPr>
+          <w:i/>
+          <w:lang w:val="en-US"/>
+        </w:rPr>
+        <w:t>n</w:t>
+      </w:r>
+      <w:r>
+        <w:rPr>
+          <w:lang w:val="en-US"/>
+        </w:rPr>
+        <w:t xml:space="preserve"> variables to float</w:t>
+      </w:r>
+      <w:r>
+        <w:rPr>
+          <w:i/>
+          <w:lang w:val="en-US"/>
+        </w:rPr>
+        <w:t>n</w:t>
+      </w:r>
+      <w:r>
+        <w:rPr>
+          <w:lang w:val="en-US"/>
+        </w:rPr>
+        <w:t xml:space="preserve">. Additionally, instances of the ‘mix’ intrinsic function had to be replaced by their HLSL variant, which is ‘lerp’. Both perform a linear interpolation between given values. </w:t>
+      </w:r>
+    </w:p>
+    <w:p>
+      <w:pPr>
+        <w:rPr>
+          <w:lang w:val="en-US"/>
+        </w:rPr>
+      </w:pPr>
+      <w:r>
+        <w:rPr>
+          <w:lang w:val="en-US"/>
+        </w:rPr>
+        <w:t>As already shown, I also had to modify the way it calculates the ray direction for the ray marching algorithm (i.e. calculating the UV coordinates). I won’t much get into the details of the algorithm, especially since there are too many ‘magic numbers’ in the code to be able to elaborate.</w:t>
+      </w:r>
+    </w:p>
+    <w:p>
+      <w:pPr>
+        <w:rPr>
+          <w:lang w:val="en-US"/>
+        </w:rPr>
+      </w:pPr>
+      <w:r>
+        <w:rPr>
+          <w:lang w:val="en-US"/>
+        </w:rPr>
+        <w:t>The principle of the algorithm is to march into the scene and map a function to a spherical like object (this can also be seen from the bottom of the flame, which looks like a bit like a hemi-sphere. By modifying the way the algorithm performs the marching for the flame slightly, we can see this more accurately.</w:t>
+      </w:r>
+    </w:p>
+    <w:p>
+      <w:pPr>
         <w:rPr>
           <w:lang w:val="en-US"/>
         </w:rPr>
@@ -4267,10 +3915,10 @@
           <w:lang w:eastAsia="nl-NL"/>
         </w:rPr>
         <w:drawing>
-          <wp:inline distT="0" distB="0" distL="0" distR="0" wp14:anchorId="53F50409" wp14:editId="5675EAF7">
-            <wp:extent cx="2759529" cy="2082440"/>
-            <wp:effectExtent l="0" t="0" r="3175" b="0"/>
-            <wp:docPr id="45" name="Afbeelding 45"/>
+          <wp:inline distT="0" distB="0" distL="0" distR="0" wp14:anchorId="3C1EE66D" wp14:editId="66FECC27">
+            <wp:extent cx="989084" cy="1583871"/>
+            <wp:effectExtent l="0" t="0" r="1905" b="0"/>
+            <wp:docPr id="44" name="Afbeelding 44"/>
             <wp:cNvGraphicFramePr>
               <a:graphicFrameLocks xmlns:a="http://schemas.openxmlformats.org/drawingml/2006/main" noChangeAspect="1"/>
             </wp:cNvGraphicFramePr>
@@ -4290,7 +3938,7 @@
                   <pic:spPr>
                     <a:xfrm>
                       <a:off x="0" y="0"/>
-                      <a:ext cx="2760654" cy="2083289"/>
+                      <a:ext cx="990040" cy="1585401"/>
                     </a:xfrm>
                     <a:prstGeom prst="rect">
                       <a:avLst/>
@@ -4302,105 +3950,31 @@
           </wp:inline>
         </w:drawing>
       </w:r>
-    </w:p>
-    <w:p>
-      <w:pPr>
-        <w:rPr>
-          <w:lang w:val="en-US"/>
-        </w:rPr>
-      </w:pPr>
-      <w:r>
-        <w:rPr>
-          <w:lang w:val="en-US"/>
-        </w:rPr>
-        <w:t xml:space="preserve">The above </w:t>
-      </w:r>
-      <w:proofErr w:type="spellStart"/>
-      <w:r>
-        <w:rPr>
-          <w:lang w:val="en-US"/>
-        </w:rPr>
-        <w:t>shader</w:t>
-      </w:r>
-      <w:proofErr w:type="spellEnd"/>
-      <w:r>
-        <w:rPr>
-          <w:lang w:val="en-US"/>
-        </w:rPr>
-        <w:t xml:space="preserve"> is the result of the ‘</w:t>
-      </w:r>
-      <w:proofErr w:type="spellStart"/>
-      <w:r>
-        <w:rPr>
-          <w:lang w:val="en-US"/>
-        </w:rPr>
-        <w:t>SphereBowl</w:t>
-      </w:r>
-      <w:proofErr w:type="spellEnd"/>
-      <w:r>
-        <w:rPr>
-          <w:lang w:val="en-US"/>
-        </w:rPr>
-        <w:t xml:space="preserve">’ </w:t>
-      </w:r>
-      <w:proofErr w:type="spellStart"/>
-      <w:r>
-        <w:rPr>
-          <w:lang w:val="en-US"/>
-        </w:rPr>
-        <w:t>shader</w:t>
-      </w:r>
-      <w:proofErr w:type="spellEnd"/>
-      <w:r>
-        <w:rPr>
-          <w:lang w:val="en-US"/>
-        </w:rPr>
-        <w:t xml:space="preserve">, which shows an oddly animated sphere (using sine functions to distort its shape) while a fluid-shaped object is moving underneath. Meanwhile, a light travels around the scenery, casting the sphere’s (soft) shadows onto the fluid underneath. </w:t>
-      </w:r>
-    </w:p>
-    <w:p>
-      <w:pPr>
-        <w:rPr>
-          <w:lang w:val="en-US"/>
-        </w:rPr>
-      </w:pPr>
-      <w:r>
-        <w:rPr>
-          <w:lang w:val="en-US"/>
-        </w:rPr>
-        <w:t xml:space="preserve">For this </w:t>
-      </w:r>
-      <w:proofErr w:type="spellStart"/>
-      <w:r>
-        <w:rPr>
-          <w:lang w:val="en-US"/>
-        </w:rPr>
-        <w:t>shader</w:t>
-      </w:r>
-      <w:proofErr w:type="spellEnd"/>
-      <w:r>
-        <w:rPr>
-          <w:lang w:val="en-US"/>
-        </w:rPr>
-        <w:t xml:space="preserve">, most of the porting consisted of mapping the UV coordinates correctly and changing the </w:t>
-      </w:r>
-      <w:proofErr w:type="spellStart"/>
-      <w:r>
-        <w:rPr>
-          <w:lang w:val="en-US"/>
-        </w:rPr>
-        <w:t>vec</w:t>
-      </w:r>
-      <w:proofErr w:type="spellEnd"/>
-      <w:r>
-        <w:rPr>
-          <w:lang w:val="en-US"/>
-        </w:rPr>
-        <w:t xml:space="preserve"> to float types. One additional change was for the following line:</w:t>
-      </w:r>
-    </w:p>
-    <w:p>
-      <w:pPr>
+      <w:r>
+        <w:rPr>
+          <w:lang w:val="en-US"/>
+        </w:rPr>
+        <w:t xml:space="preserve"> </w:t>
+      </w:r>
+    </w:p>
+    <w:p>
+      <w:pPr>
+        <w:pStyle w:val="Kop2"/>
+        <w:rPr>
+          <w:lang w:val="en-US"/>
+        </w:rPr>
+      </w:pPr>
+      <w:r>
+        <w:rPr>
+          <w:lang w:val="en-US"/>
+        </w:rPr>
+        <w:lastRenderedPageBreak/>
+        <w:t>ShaderToy shader</w:t>
+      </w:r>
+    </w:p>
+    <w:p>
+      <w:pPr>
+        <w:pStyle w:val="Kop2"/>
         <w:rPr>
           <w:lang w:val="en-US"/>
         </w:rPr>
@@ -4411,10 +3985,10 @@
           <w:lang w:eastAsia="nl-NL"/>
         </w:rPr>
         <w:drawing>
-          <wp:inline distT="0" distB="0" distL="0" distR="0" wp14:anchorId="2E365CE7" wp14:editId="14EBC3D1">
-            <wp:extent cx="2484120" cy="297180"/>
-            <wp:effectExtent l="0" t="0" r="0" b="7620"/>
-            <wp:docPr id="46" name="Afbeelding 46"/>
+          <wp:inline distT="0" distB="0" distL="0" distR="0" wp14:anchorId="53F50409" wp14:editId="5675EAF7">
+            <wp:extent cx="2759529" cy="2082440"/>
+            <wp:effectExtent l="0" t="0" r="3175" b="0"/>
+            <wp:docPr id="45" name="Afbeelding 45"/>
             <wp:cNvGraphicFramePr>
               <a:graphicFrameLocks xmlns:a="http://schemas.openxmlformats.org/drawingml/2006/main" noChangeAspect="1"/>
             </wp:cNvGraphicFramePr>
@@ -4434,6 +4008,80 @@
                   <pic:spPr>
                     <a:xfrm>
                       <a:off x="0" y="0"/>
+                      <a:ext cx="2760654" cy="2083289"/>
+                    </a:xfrm>
+                    <a:prstGeom prst="rect">
+                      <a:avLst/>
+                    </a:prstGeom>
+                  </pic:spPr>
+                </pic:pic>
+              </a:graphicData>
+            </a:graphic>
+          </wp:inline>
+        </w:drawing>
+      </w:r>
+    </w:p>
+    <w:p>
+      <w:pPr>
+        <w:rPr>
+          <w:lang w:val="en-US"/>
+        </w:rPr>
+      </w:pPr>
+      <w:r>
+        <w:rPr>
+          <w:lang w:val="en-US"/>
+        </w:rPr>
+        <w:t xml:space="preserve">The above shader is the result of the ‘SphereBowl’ shader, which shows an oddly animated sphere (using sine functions to distort its shape) while a fluid-shaped object is moving underneath. Meanwhile, a light travels around the scenery, casting the sphere’s (soft) shadows onto the fluid underneath. </w:t>
+      </w:r>
+    </w:p>
+    <w:p>
+      <w:pPr>
+        <w:rPr>
+          <w:lang w:val="en-US"/>
+        </w:rPr>
+      </w:pPr>
+      <w:r>
+        <w:rPr>
+          <w:lang w:val="en-US"/>
+        </w:rPr>
+        <w:t>For this shader, most of the porting consisted of mapping the UV coordinates correctly and changing the vec to float types. One additional change was for the following line:</w:t>
+      </w:r>
+    </w:p>
+    <w:p>
+      <w:pPr>
+        <w:rPr>
+          <w:lang w:val="en-US"/>
+        </w:rPr>
+      </w:pPr>
+      <w:r>
+        <w:rPr>
+          <w:noProof/>
+          <w:lang w:eastAsia="nl-NL"/>
+        </w:rPr>
+        <w:drawing>
+          <wp:inline distT="0" distB="0" distL="0" distR="0" wp14:anchorId="2E365CE7" wp14:editId="14EBC3D1">
+            <wp:extent cx="2484120" cy="297180"/>
+            <wp:effectExtent l="0" t="0" r="0" b="7620"/>
+            <wp:docPr id="46" name="Afbeelding 46"/>
+            <wp:cNvGraphicFramePr>
+              <a:graphicFrameLocks xmlns:a="http://schemas.openxmlformats.org/drawingml/2006/main" noChangeAspect="1"/>
+            </wp:cNvGraphicFramePr>
+            <a:graphic xmlns:a="http://schemas.openxmlformats.org/drawingml/2006/main">
+              <a:graphicData uri="http://schemas.openxmlformats.org/drawingml/2006/picture">
+                <pic:pic xmlns:pic="http://schemas.openxmlformats.org/drawingml/2006/picture">
+                  <pic:nvPicPr>
+                    <pic:cNvPr id="0" name=""/>
+                    <pic:cNvPicPr/>
+                  </pic:nvPicPr>
+                  <pic:blipFill>
+                    <a:blip r:embed="rId48"/>
+                    <a:stretch>
+                      <a:fillRect/>
+                    </a:stretch>
+                  </pic:blipFill>
+                  <pic:spPr>
+                    <a:xfrm>
+                      <a:off x="0" y="0"/>
                       <a:ext cx="2484120" cy="297180"/>
                     </a:xfrm>
                     <a:prstGeom prst="rect">
@@ -4487,7 +4135,7 @@
                     <pic:cNvPicPr/>
                   </pic:nvPicPr>
                   <pic:blipFill>
-                    <a:blip r:embed="rId48"/>
+                    <a:blip r:embed="rId49"/>
                     <a:stretch>
                       <a:fillRect/>
                     </a:stretch>
@@ -6190,7 +5838,7 @@
 </file>
 
 <file path=customXml/itemProps1.xml><?xml version="1.0" encoding="utf-8"?>
-<ds:datastoreItem xmlns:ds="http://schemas.openxmlformats.org/officeDocument/2006/customXml" ds:itemID="{DD2928BE-BD27-48FD-BFD3-D12E1C23AF51}">
+<ds:datastoreItem xmlns:ds="http://schemas.openxmlformats.org/officeDocument/2006/customXml" ds:itemID="{56CBD3F2-1354-4FDB-9C9E-EE1BADA65029}">
   <ds:schemaRefs>
     <ds:schemaRef ds:uri="http://schemas.openxmlformats.org/officeDocument/2006/bibliography"/>
   </ds:schemaRefs>

</xml_diff>

<commit_message>
Added assignment 5 to the report
</commit_message>
<xml_diff>
--- a/Report_advanced_graphics_programming.docx
+++ b/Report_advanced_graphics_programming.docx
@@ -243,8 +243,16 @@
           <w:lang w:val="en-US"/>
         </w:rPr>
         <w:tab/>
-        <w:t>Athos van Kralingen</w:t>
-      </w:r>
+        <w:t xml:space="preserve">Athos van </w:t>
+      </w:r>
+      <w:proofErr w:type="spellStart"/>
+      <w:r>
+        <w:rPr>
+          <w:lang w:val="en-US"/>
+        </w:rPr>
+        <w:t>Kralingen</w:t>
+      </w:r>
+      <w:proofErr w:type="spellEnd"/>
       <w:r>
         <w:rPr>
           <w:lang w:val="en-US"/>
@@ -298,7 +306,20 @@
           <w:lang w:val="en-US"/>
         </w:rPr>
         <w:tab/>
-        <w:t xml:space="preserve">Studentnr: 5000685709    </w:t>
+      </w:r>
+      <w:proofErr w:type="spellStart"/>
+      <w:r>
+        <w:rPr>
+          <w:lang w:val="en-US"/>
+        </w:rPr>
+        <w:t>Studentnr</w:t>
+      </w:r>
+      <w:proofErr w:type="spellEnd"/>
+      <w:r>
+        <w:rPr>
+          <w:lang w:val="en-US"/>
+        </w:rPr>
+        <w:t xml:space="preserve">: 5000685709    </w:t>
       </w:r>
       <w:r>
         <w:rPr>
@@ -518,7 +539,35 @@
         <w:rPr>
           <w:lang w:val="en-US"/>
         </w:rPr>
-        <w:t xml:space="preserve"> geometry on the GPU, but since Tesselation shaders do not allow for introducing new vertices (you can only tell up to divide triangles), this would be near-impossible given the context. </w:t>
+        <w:t xml:space="preserve"> geometry on the GPU, but since </w:t>
+      </w:r>
+      <w:proofErr w:type="spellStart"/>
+      <w:r>
+        <w:rPr>
+          <w:lang w:val="en-US"/>
+        </w:rPr>
+        <w:t>Tesselation</w:t>
+      </w:r>
+      <w:proofErr w:type="spellEnd"/>
+      <w:r>
+        <w:rPr>
+          <w:lang w:val="en-US"/>
+        </w:rPr>
+        <w:t xml:space="preserve"> </w:t>
+      </w:r>
+      <w:proofErr w:type="spellStart"/>
+      <w:r>
+        <w:rPr>
+          <w:lang w:val="en-US"/>
+        </w:rPr>
+        <w:t>shaders</w:t>
+      </w:r>
+      <w:proofErr w:type="spellEnd"/>
+      <w:r>
+        <w:rPr>
+          <w:lang w:val="en-US"/>
+        </w:rPr>
+        <w:t xml:space="preserve"> do not allow for introducing new vertices (you can only tell up to divide triangles), this would be near-impossible given the context. </w:t>
       </w:r>
       <w:r>
         <w:rPr>
@@ -789,7 +838,21 @@
         <w:rPr>
           <w:lang w:val="en-US"/>
         </w:rPr>
-        <w:t xml:space="preserve">The color (RBColor) can be ignored, as it is a random function and only to better show the amount of vertices integrated. </w:t>
+        <w:t>The color (</w:t>
+      </w:r>
+      <w:proofErr w:type="spellStart"/>
+      <w:r>
+        <w:rPr>
+          <w:lang w:val="en-US"/>
+        </w:rPr>
+        <w:t>RBColor</w:t>
+      </w:r>
+      <w:proofErr w:type="spellEnd"/>
+      <w:r>
+        <w:rPr>
+          <w:lang w:val="en-US"/>
+        </w:rPr>
+        <w:t xml:space="preserve">) can be ignored, as it is a random function and only to better show the amount of vertices integrated. </w:t>
       </w:r>
     </w:p>
     <w:p>
@@ -842,7 +905,63 @@
         <w:rPr>
           <w:lang w:val="en-US"/>
         </w:rPr>
-        <w:t xml:space="preserve">The prism is then tessellated on the GPU using the three necessary shaders: the hull shader, the constant hull shader and the domain shader. </w:t>
+        <w:t xml:space="preserve">The prism is then tessellated on the GPU using the three necessary </w:t>
+      </w:r>
+      <w:proofErr w:type="spellStart"/>
+      <w:r>
+        <w:rPr>
+          <w:lang w:val="en-US"/>
+        </w:rPr>
+        <w:t>shaders</w:t>
+      </w:r>
+      <w:proofErr w:type="spellEnd"/>
+      <w:r>
+        <w:rPr>
+          <w:lang w:val="en-US"/>
+        </w:rPr>
+        <w:t xml:space="preserve">: the hull </w:t>
+      </w:r>
+      <w:proofErr w:type="spellStart"/>
+      <w:r>
+        <w:rPr>
+          <w:lang w:val="en-US"/>
+        </w:rPr>
+        <w:t>shader</w:t>
+      </w:r>
+      <w:proofErr w:type="spellEnd"/>
+      <w:r>
+        <w:rPr>
+          <w:lang w:val="en-US"/>
+        </w:rPr>
+        <w:t xml:space="preserve">, the constant hull </w:t>
+      </w:r>
+      <w:proofErr w:type="spellStart"/>
+      <w:r>
+        <w:rPr>
+          <w:lang w:val="en-US"/>
+        </w:rPr>
+        <w:t>shader</w:t>
+      </w:r>
+      <w:proofErr w:type="spellEnd"/>
+      <w:r>
+        <w:rPr>
+          <w:lang w:val="en-US"/>
+        </w:rPr>
+        <w:t xml:space="preserve"> and the domain </w:t>
+      </w:r>
+      <w:proofErr w:type="spellStart"/>
+      <w:r>
+        <w:rPr>
+          <w:lang w:val="en-US"/>
+        </w:rPr>
+        <w:t>shader</w:t>
+      </w:r>
+      <w:proofErr w:type="spellEnd"/>
+      <w:r>
+        <w:rPr>
+          <w:lang w:val="en-US"/>
+        </w:rPr>
+        <w:t xml:space="preserve">. </w:t>
       </w:r>
     </w:p>
     <w:p>
@@ -856,8 +975,16 @@
         <w:rPr>
           <w:lang w:val="en-US"/>
         </w:rPr>
-        <w:t>The hull shader</w:t>
-      </w:r>
+        <w:t xml:space="preserve">The hull </w:t>
+      </w:r>
+      <w:proofErr w:type="spellStart"/>
+      <w:r>
+        <w:rPr>
+          <w:lang w:val="en-US"/>
+        </w:rPr>
+        <w:t>shader</w:t>
+      </w:r>
+      <w:proofErr w:type="spellEnd"/>
     </w:p>
     <w:p>
       <w:pPr>
@@ -924,13 +1051,83 @@
         <w:rPr>
           <w:lang w:val="en-US"/>
         </w:rPr>
-        <w:t xml:space="preserve">The hull shader is just a pass through, which is fairly logical since the input topology is the same as the output. This can be seen by looking at the InputPatch which consists of 3 VertexOut structs and </w:t>
-      </w:r>
-      <w:r>
-        <w:rPr>
-          <w:lang w:val="en-US"/>
-        </w:rPr>
-        <w:t>by looking at the ‘outputcontrolpoints’ attribute, which is also 3.</w:t>
+        <w:t xml:space="preserve">The hull </w:t>
+      </w:r>
+      <w:proofErr w:type="spellStart"/>
+      <w:r>
+        <w:rPr>
+          <w:lang w:val="en-US"/>
+        </w:rPr>
+        <w:t>shader</w:t>
+      </w:r>
+      <w:proofErr w:type="spellEnd"/>
+      <w:r>
+        <w:rPr>
+          <w:lang w:val="en-US"/>
+        </w:rPr>
+        <w:t xml:space="preserve"> is just a pass through, which is fairly logical since the input topology is the same as the output. This can be seen by looking at the </w:t>
+      </w:r>
+      <w:proofErr w:type="spellStart"/>
+      <w:r>
+        <w:rPr>
+          <w:lang w:val="en-US"/>
+        </w:rPr>
+        <w:t>InputPatch</w:t>
+      </w:r>
+      <w:proofErr w:type="spellEnd"/>
+      <w:r>
+        <w:rPr>
+          <w:lang w:val="en-US"/>
+        </w:rPr>
+        <w:t xml:space="preserve"> which consists of 3 </w:t>
+      </w:r>
+      <w:proofErr w:type="spellStart"/>
+      <w:r>
+        <w:rPr>
+          <w:lang w:val="en-US"/>
+        </w:rPr>
+        <w:t>VertexOut</w:t>
+      </w:r>
+      <w:proofErr w:type="spellEnd"/>
+      <w:r>
+        <w:rPr>
+          <w:lang w:val="en-US"/>
+        </w:rPr>
+        <w:t xml:space="preserve"> </w:t>
+      </w:r>
+      <w:proofErr w:type="spellStart"/>
+      <w:r>
+        <w:rPr>
+          <w:lang w:val="en-US"/>
+        </w:rPr>
+        <w:t>structs</w:t>
+      </w:r>
+      <w:proofErr w:type="spellEnd"/>
+      <w:r>
+        <w:rPr>
+          <w:lang w:val="en-US"/>
+        </w:rPr>
+        <w:t xml:space="preserve"> and </w:t>
+      </w:r>
+      <w:r>
+        <w:rPr>
+          <w:lang w:val="en-US"/>
+        </w:rPr>
+        <w:t>by looking at the ‘</w:t>
+      </w:r>
+      <w:proofErr w:type="spellStart"/>
+      <w:r>
+        <w:rPr>
+          <w:lang w:val="en-US"/>
+        </w:rPr>
+        <w:t>outputcontrolpoints</w:t>
+      </w:r>
+      <w:proofErr w:type="spellEnd"/>
+      <w:r>
+        <w:rPr>
+          <w:lang w:val="en-US"/>
+        </w:rPr>
+        <w:t>’ attribute, which is also 3.</w:t>
       </w:r>
     </w:p>
     <w:p>
@@ -958,8 +1155,16 @@
           <w:lang w:val="en-US"/>
         </w:rPr>
         <w:lastRenderedPageBreak/>
-        <w:t>The constant hull shader</w:t>
-      </w:r>
+        <w:t xml:space="preserve">The constant hull </w:t>
+      </w:r>
+      <w:proofErr w:type="spellStart"/>
+      <w:r>
+        <w:rPr>
+          <w:lang w:val="en-US"/>
+        </w:rPr>
+        <w:t>shader</w:t>
+      </w:r>
+      <w:proofErr w:type="spellEnd"/>
     </w:p>
     <w:p>
       <w:pPr>
@@ -1019,7 +1224,21 @@
         <w:rPr>
           <w:lang w:val="en-US"/>
         </w:rPr>
-        <w:t xml:space="preserve">The constant hull shader is </w:t>
+        <w:t xml:space="preserve">The constant hull </w:t>
+      </w:r>
+      <w:proofErr w:type="spellStart"/>
+      <w:r>
+        <w:rPr>
+          <w:lang w:val="en-US"/>
+        </w:rPr>
+        <w:t>shader</w:t>
+      </w:r>
+      <w:proofErr w:type="spellEnd"/>
+      <w:r>
+        <w:rPr>
+          <w:lang w:val="en-US"/>
+        </w:rPr>
+        <w:t xml:space="preserve"> is </w:t>
       </w:r>
       <w:r>
         <w:rPr>
@@ -1054,20 +1273,42 @@
         <w:rPr>
           <w:lang w:val="en-US"/>
         </w:rPr>
-        <w:t>The domain shader</w:t>
-      </w:r>
-    </w:p>
-    <w:p>
-      <w:pPr>
-        <w:rPr>
-          <w:lang w:val="en-US"/>
-        </w:rPr>
-      </w:pPr>
-      <w:r>
-        <w:rPr>
-          <w:lang w:val="en-US"/>
-        </w:rPr>
-        <w:t xml:space="preserve">The domain shader is where the twisting of the prism takes place. It displaces each vertex based on its with respect to the base of the prism. The reason this works is because the vertex position hasn’t been transformed to NDC yet, which will happen after the deformation. </w:t>
+        <w:t xml:space="preserve">The domain </w:t>
+      </w:r>
+      <w:proofErr w:type="spellStart"/>
+      <w:r>
+        <w:rPr>
+          <w:lang w:val="en-US"/>
+        </w:rPr>
+        <w:t>shader</w:t>
+      </w:r>
+      <w:proofErr w:type="spellEnd"/>
+    </w:p>
+    <w:p>
+      <w:pPr>
+        <w:rPr>
+          <w:lang w:val="en-US"/>
+        </w:rPr>
+      </w:pPr>
+      <w:r>
+        <w:rPr>
+          <w:lang w:val="en-US"/>
+        </w:rPr>
+        <w:t xml:space="preserve">The domain </w:t>
+      </w:r>
+      <w:proofErr w:type="spellStart"/>
+      <w:r>
+        <w:rPr>
+          <w:lang w:val="en-US"/>
+        </w:rPr>
+        <w:t>shader</w:t>
+      </w:r>
+      <w:proofErr w:type="spellEnd"/>
+      <w:r>
+        <w:rPr>
+          <w:lang w:val="en-US"/>
+        </w:rPr>
+        <w:t xml:space="preserve"> is where the twisting of the prism takes place. It displaces each vertex based on its with respect to the base of the prism. The reason this works is because the vertex position hasn’t been transformed to NDC yet, which will happen after the deformation. </w:t>
       </w:r>
     </w:p>
     <w:p>
@@ -1196,7 +1437,21 @@
         <w:rPr>
           <w:lang w:val="en-US"/>
         </w:rPr>
-        <w:t>I could elaborate on the details, but it should suffice to say that this is essentially a multiplication of a 2d vector by a 2d rotation matrix (about the y-axis). The gRotation vector is fed through a constant buffer from the CPU side</w:t>
+        <w:t xml:space="preserve">I could elaborate on the details, but it should suffice to say that this is essentially a multiplication of a 2d vector by a 2d rotation matrix (about the y-axis). The </w:t>
+      </w:r>
+      <w:proofErr w:type="spellStart"/>
+      <w:r>
+        <w:rPr>
+          <w:lang w:val="en-US"/>
+        </w:rPr>
+        <w:t>gRotation</w:t>
+      </w:r>
+      <w:proofErr w:type="spellEnd"/>
+      <w:r>
+        <w:rPr>
+          <w:lang w:val="en-US"/>
+        </w:rPr>
+        <w:t xml:space="preserve"> vector is fed through a constant buffer from the CPU side</w:t>
       </w:r>
       <w:r>
         <w:rPr>
@@ -1305,7 +1560,21 @@
         <w:rPr>
           <w:lang w:val="en-US"/>
         </w:rPr>
-        <w:t xml:space="preserve">First, we create an Assimp importer to load </w:t>
+        <w:t xml:space="preserve">First, we create an </w:t>
+      </w:r>
+      <w:proofErr w:type="spellStart"/>
+      <w:r>
+        <w:rPr>
+          <w:lang w:val="en-US"/>
+        </w:rPr>
+        <w:t>Assimp</w:t>
+      </w:r>
+      <w:proofErr w:type="spellEnd"/>
+      <w:r>
+        <w:rPr>
+          <w:lang w:val="en-US"/>
+        </w:rPr>
+        <w:t xml:space="preserve"> importer to load </w:t>
       </w:r>
       <w:r>
         <w:rPr>
@@ -1902,7 +2171,21 @@
         <w:rPr>
           <w:lang w:val="en-US"/>
         </w:rPr>
-        <w:t xml:space="preserve">The result is as expected. In the middle, it turns white-ish, due to having ‘a bit of every channel’ (the triangles together use red, green and blue). </w:t>
+        <w:t>The result is as expected. In the middle, it turns white-</w:t>
+      </w:r>
+      <w:proofErr w:type="spellStart"/>
+      <w:r>
+        <w:rPr>
+          <w:lang w:val="en-US"/>
+        </w:rPr>
+        <w:t>ish</w:t>
+      </w:r>
+      <w:proofErr w:type="spellEnd"/>
+      <w:r>
+        <w:rPr>
+          <w:lang w:val="en-US"/>
+        </w:rPr>
+        <w:t xml:space="preserve">, due to having ‘a bit of every channel’ (the triangles together use red, green and blue). </w:t>
       </w:r>
     </w:p>
     <w:p>
@@ -2137,7 +2420,21 @@
         <w:rPr>
           <w:lang w:val="en-US"/>
         </w:rPr>
-        <w:t>The state makes use of the fact that the factor behind the assignment operator is what is multiplied. This way, we multiply the source by the destination color channels. The source blend is thrown away, since it will already be multiplied at the DestBlend factor.</w:t>
+        <w:t xml:space="preserve">The state makes use of the fact that the factor behind the assignment operator is what is multiplied. This way, we multiply the source by the destination color channels. The source blend is thrown away, since it will already be multiplied at the </w:t>
+      </w:r>
+      <w:proofErr w:type="spellStart"/>
+      <w:r>
+        <w:rPr>
+          <w:lang w:val="en-US"/>
+        </w:rPr>
+        <w:t>DestBlend</w:t>
+      </w:r>
+      <w:proofErr w:type="spellEnd"/>
+      <w:r>
+        <w:rPr>
+          <w:lang w:val="en-US"/>
+        </w:rPr>
+        <w:t xml:space="preserve"> factor.</w:t>
       </w:r>
     </w:p>
     <w:p>
@@ -2491,7 +2788,35 @@
         <w:rPr>
           <w:lang w:val="en-US"/>
         </w:rPr>
-        <w:t>there is a triangle in the middle cut out of both, blocking rendering to it. This triangle uses the following depthstencilstate (for which a different shader is used).</w:t>
+        <w:t xml:space="preserve">there is a triangle in the middle cut out of both, blocking rendering to it. This triangle uses the following </w:t>
+      </w:r>
+      <w:proofErr w:type="spellStart"/>
+      <w:r>
+        <w:rPr>
+          <w:lang w:val="en-US"/>
+        </w:rPr>
+        <w:t>depthstencilstate</w:t>
+      </w:r>
+      <w:proofErr w:type="spellEnd"/>
+      <w:r>
+        <w:rPr>
+          <w:lang w:val="en-US"/>
+        </w:rPr>
+        <w:t xml:space="preserve"> (for which a different </w:t>
+      </w:r>
+      <w:proofErr w:type="spellStart"/>
+      <w:r>
+        <w:rPr>
+          <w:lang w:val="en-US"/>
+        </w:rPr>
+        <w:t>shader</w:t>
+      </w:r>
+      <w:proofErr w:type="spellEnd"/>
+      <w:r>
+        <w:rPr>
+          <w:lang w:val="en-US"/>
+        </w:rPr>
+        <w:t xml:space="preserve"> is used).</w:t>
       </w:r>
     </w:p>
     <w:p>
@@ -2760,7 +3085,35 @@
           <w:lang w:val="en-US"/>
         </w:rPr>
         <w:lastRenderedPageBreak/>
-        <w:t>In the shader for the other triangles, we test against this value with the following DepthStencilState.</w:t>
+        <w:t xml:space="preserve">In the </w:t>
+      </w:r>
+      <w:proofErr w:type="spellStart"/>
+      <w:r>
+        <w:rPr>
+          <w:lang w:val="en-US"/>
+        </w:rPr>
+        <w:t>shader</w:t>
+      </w:r>
+      <w:proofErr w:type="spellEnd"/>
+      <w:r>
+        <w:rPr>
+          <w:lang w:val="en-US"/>
+        </w:rPr>
+        <w:t xml:space="preserve"> for the other triangles, we test against this value with the following </w:t>
+      </w:r>
+      <w:proofErr w:type="spellStart"/>
+      <w:r>
+        <w:rPr>
+          <w:lang w:val="en-US"/>
+        </w:rPr>
+        <w:t>DepthStencilState</w:t>
+      </w:r>
+      <w:proofErr w:type="spellEnd"/>
+      <w:r>
+        <w:rPr>
+          <w:lang w:val="en-US"/>
+        </w:rPr>
+        <w:t>.</w:t>
       </w:r>
     </w:p>
     <w:p>
@@ -2821,7 +3174,21 @@
         <w:rPr>
           <w:lang w:val="en-US"/>
         </w:rPr>
-        <w:t xml:space="preserve">We make sure it never writes a value to the stencil buffer either. Only if it equals the value in the stencil buffer, we allow it to have the pixel shader to draw to that section of the screen. In this case, the reference value is 0, so we allow it to only draw to where the ‘occluding triangle’ was </w:t>
+        <w:t xml:space="preserve">We make sure it never writes a value to the stencil buffer either. Only if it equals the value in the stencil buffer, we allow it to have the pixel </w:t>
+      </w:r>
+      <w:proofErr w:type="spellStart"/>
+      <w:r>
+        <w:rPr>
+          <w:lang w:val="en-US"/>
+        </w:rPr>
+        <w:t>shader</w:t>
+      </w:r>
+      <w:proofErr w:type="spellEnd"/>
+      <w:r>
+        <w:rPr>
+          <w:lang w:val="en-US"/>
+        </w:rPr>
+        <w:t xml:space="preserve"> to draw to that section of the screen. In this case, the reference value is 0, so we allow it to only draw to where the ‘occluding triangle’ was </w:t>
       </w:r>
       <w:r>
         <w:rPr>
@@ -2942,7 +3309,21 @@
         <w:rPr>
           <w:lang w:val="en-US"/>
         </w:rPr>
-        <w:t xml:space="preserve">For lighting, I would score a 10 as well. A toon shader has been implemented. There are actually two variants to this. The first is as done regularly with 4 steps, while the other allows you to ‘specify’ the amount of steps, in other words the amount of banding. </w:t>
+        <w:t xml:space="preserve">For lighting, I would score a 10 as well. A toon </w:t>
+      </w:r>
+      <w:proofErr w:type="spellStart"/>
+      <w:r>
+        <w:rPr>
+          <w:lang w:val="en-US"/>
+        </w:rPr>
+        <w:t>shader</w:t>
+      </w:r>
+      <w:proofErr w:type="spellEnd"/>
+      <w:r>
+        <w:rPr>
+          <w:lang w:val="en-US"/>
+        </w:rPr>
+        <w:t xml:space="preserve"> has been implemented. There are actually two variants to this. The first is as done regularly with 4 steps, while the other allows you to ‘specify’ the amount of steps, in other words the amount of banding. </w:t>
       </w:r>
     </w:p>
     <w:p>
@@ -3017,7 +3398,35 @@
         <w:rPr>
           <w:lang w:val="en-US"/>
         </w:rPr>
-        <w:t>The function above does all the work for regulating the toon shader, or more precisely, the intensity of the lights. The levels are chosen somewhat at random and it is mostly just testing whatever gives decent/good results. This function is called from all the functions in LightHelper.fx as follows:</w:t>
+        <w:t xml:space="preserve">The function above does all the work for regulating the toon </w:t>
+      </w:r>
+      <w:proofErr w:type="spellStart"/>
+      <w:r>
+        <w:rPr>
+          <w:lang w:val="en-US"/>
+        </w:rPr>
+        <w:t>shader</w:t>
+      </w:r>
+      <w:proofErr w:type="spellEnd"/>
+      <w:r>
+        <w:rPr>
+          <w:lang w:val="en-US"/>
+        </w:rPr>
+        <w:t xml:space="preserve">, or more precisely, the intensity of the lights. The levels are chosen somewhat at random and it is mostly just testing whatever gives decent/good results. This function is called from all the functions in </w:t>
+      </w:r>
+      <w:proofErr w:type="spellStart"/>
+      <w:r>
+        <w:rPr>
+          <w:lang w:val="en-US"/>
+        </w:rPr>
+        <w:t>LightHelper.fx</w:t>
+      </w:r>
+      <w:proofErr w:type="spellEnd"/>
+      <w:r>
+        <w:rPr>
+          <w:lang w:val="en-US"/>
+        </w:rPr>
+        <w:t xml:space="preserve"> as follows:</w:t>
       </w:r>
     </w:p>
     <w:p>
@@ -3078,7 +3487,21 @@
         <w:rPr>
           <w:lang w:val="en-US"/>
         </w:rPr>
-        <w:t xml:space="preserve">First, the diffuse factor is fed into it. We do this before the diffuse factor test, because otherwise specular might not be calculated when it should be! It actually makes the if statement somewhat useless, since the minimum returned by the ‘ComputeEffectiveIntensity’ is 0.05. </w:t>
+        <w:t>First, the diffuse factor is fed into it. We do this before the diffuse factor test, because otherwise specular might not be calculated when it should be! It actually makes the if statement somewhat useless, since the minimum returned by the ‘</w:t>
+      </w:r>
+      <w:proofErr w:type="spellStart"/>
+      <w:r>
+        <w:rPr>
+          <w:lang w:val="en-US"/>
+        </w:rPr>
+        <w:t>ComputeEffectiveIntensity</w:t>
+      </w:r>
+      <w:proofErr w:type="spellEnd"/>
+      <w:r>
+        <w:rPr>
+          <w:lang w:val="en-US"/>
+        </w:rPr>
+        <w:t xml:space="preserve">’ is 0.05. </w:t>
       </w:r>
     </w:p>
     <w:p>
@@ -3333,8 +3756,18 @@
           <w:lang w:val="en-US"/>
         </w:rPr>
       </w:pPr>
-      <w:bookmarkStart w:id="0" w:name="_GoBack"/>
-      <w:bookmarkEnd w:id="0"/>
+      <w:r>
+        <w:rPr>
+          <w:lang w:val="en-US"/>
+        </w:rPr>
+        <w:t xml:space="preserve">For texturing, my score would be an 8, following the rubric. Both a </w:t>
+      </w:r>
+      <w:r>
+        <w:rPr>
+          <w:lang w:val="en-US"/>
+        </w:rPr>
+        <w:t xml:space="preserve">mobile phone with a ‘taken picture’ can be seen, with a dice in the background using texturing. </w:t>
+      </w:r>
     </w:p>
     <w:p>
       <w:pPr>
@@ -3342,10 +3775,6 @@
           <w:tab w:val="left" w:pos="2127"/>
         </w:tabs>
         <w:rPr>
-          <w:rFonts w:asciiTheme="majorHAnsi" w:eastAsiaTheme="majorEastAsia" w:hAnsiTheme="majorHAnsi" w:cstheme="majorBidi"/>
-          <w:color w:val="365F91" w:themeColor="accent1" w:themeShade="BF"/>
-          <w:sz w:val="28"/>
-          <w:szCs w:val="28"/>
           <w:lang w:val="en-US"/>
         </w:rPr>
       </w:pPr>
@@ -3355,10 +3784,10 @@
           <w:lang w:eastAsia="nl-NL"/>
         </w:rPr>
         <w:drawing>
-          <wp:inline distT="0" distB="0" distL="0" distR="0" wp14:anchorId="21100BEB" wp14:editId="1C310E30">
-            <wp:extent cx="1464129" cy="1325823"/>
-            <wp:effectExtent l="0" t="0" r="3175" b="8255"/>
-            <wp:docPr id="2" name="Afbeelding 2"/>
+          <wp:inline distT="0" distB="0" distL="0" distR="0" wp14:anchorId="5B58B6C7" wp14:editId="4FCC06C7">
+            <wp:extent cx="2492829" cy="1871116"/>
+            <wp:effectExtent l="0" t="0" r="3175" b="0"/>
+            <wp:docPr id="8" name="Afbeelding 8"/>
             <wp:cNvGraphicFramePr>
               <a:graphicFrameLocks xmlns:a="http://schemas.openxmlformats.org/drawingml/2006/main" noChangeAspect="1"/>
             </wp:cNvGraphicFramePr>
@@ -3378,7 +3807,7 @@
                   <pic:spPr>
                     <a:xfrm>
                       <a:off x="0" y="0"/>
-                      <a:ext cx="1464881" cy="1326504"/>
+                      <a:ext cx="2493968" cy="1871971"/>
                     </a:xfrm>
                     <a:prstGeom prst="rect">
                       <a:avLst/>
@@ -3390,46 +3819,6 @@
           </wp:inline>
         </w:drawing>
       </w:r>
-      <w:r>
-        <w:rPr>
-          <w:lang w:val="en-US"/>
-        </w:rPr>
-        <w:br w:type="page"/>
-      </w:r>
-    </w:p>
-    <w:p>
-      <w:pPr>
-        <w:pStyle w:val="Kop1"/>
-        <w:rPr>
-          <w:lang w:val="en-US"/>
-        </w:rPr>
-      </w:pPr>
-      <w:r>
-        <w:rPr>
-          <w:lang w:val="en-US"/>
-        </w:rPr>
-        <w:lastRenderedPageBreak/>
-        <w:t>Shading</w:t>
-      </w:r>
-    </w:p>
-    <w:p>
-      <w:pPr>
-        <w:rPr>
-          <w:lang w:val="en-US"/>
-        </w:rPr>
-      </w:pPr>
-      <w:r>
-        <w:rPr>
-          <w:lang w:val="en-US"/>
-        </w:rPr>
-        <w:t xml:space="preserve">For shading, I would score a 10 as well following the rubric. A shader of moderate complexity (horrible trick), intermediate complexity (flame) and high complexity have been ported to the effects framework. </w:t>
-      </w:r>
-      <w:r>
-        <w:rPr>
-          <w:lang w:val="en-US"/>
-        </w:rPr>
-        <w:t xml:space="preserve">The last shader has approximately 120 lines of code, not counting comments and white lines. </w:t>
-      </w:r>
     </w:p>
     <w:p>
       <w:pPr>
@@ -3442,20 +3831,56 @@
         <w:rPr>
           <w:lang w:val="en-US"/>
         </w:rPr>
-        <w:t>Constant buffer(s)</w:t>
-      </w:r>
-    </w:p>
-    <w:p>
-      <w:pPr>
-        <w:rPr>
-          <w:lang w:val="en-US"/>
-        </w:rPr>
-      </w:pPr>
-      <w:r>
-        <w:rPr>
-          <w:lang w:val="en-US"/>
-        </w:rPr>
-        <w:t>The shaders from ShaderToy presented here require both the screen or quad resolution to be passed along with the current game time. The time is passed as constant buffer as follows:</w:t>
+        <w:t>Texturing the dice</w:t>
+      </w:r>
+    </w:p>
+    <w:p>
+      <w:pPr>
+        <w:rPr>
+          <w:lang w:val="en-US"/>
+        </w:rPr>
+      </w:pPr>
+      <w:r>
+        <w:rPr>
+          <w:lang w:val="en-US"/>
+        </w:rPr>
+        <w:t>The dice texture is as follows:</w:t>
+      </w:r>
+      <w:r>
+        <w:rPr>
+          <w:lang w:val="en-US"/>
+        </w:rPr>
+        <w:pict>
+          <v:shapetype id="_x0000_t75" coordsize="21600,21600" o:spt="75" o:preferrelative="t" path="m@4@5l@4@11@9@11@9@5xe" filled="f" stroked="f">
+            <v:stroke joinstyle="miter"/>
+            <v:formulas>
+              <v:f eqn="if lineDrawn pixelLineWidth 0"/>
+              <v:f eqn="sum @0 1 0"/>
+              <v:f eqn="sum 0 0 @1"/>
+              <v:f eqn="prod @2 1 2"/>
+              <v:f eqn="prod @3 21600 pixelWidth"/>
+              <v:f eqn="prod @3 21600 pixelHeight"/>
+              <v:f eqn="sum @0 0 1"/>
+              <v:f eqn="prod @6 1 2"/>
+              <v:f eqn="prod @7 21600 pixelWidth"/>
+              <v:f eqn="sum @8 21600 0"/>
+              <v:f eqn="prod @7 21600 pixelHeight"/>
+              <v:f eqn="sum @10 21600 0"/>
+            </v:formulas>
+            <v:path o:extrusionok="f" gradientshapeok="t" o:connecttype="rect"/>
+            <o:lock v:ext="edit" aspectratio="t"/>
+          </v:shapetype>
+          <v:shape id="_x0000_i1025" type="#_x0000_t75" style="width:453.45pt;height:56.55pt">
+            <v:imagedata r:id="rId41" o:title="Dice"/>
+          </v:shape>
+        </w:pict>
+      </w:r>
+      <w:r>
+        <w:rPr>
+          <w:lang w:val="en-US"/>
+        </w:rPr>
+        <w:br/>
+        <w:t>The UV coordinates are calculated for each vertex based on the ‘current face’. Normally, the UV coordinates are within the range of 0 and 1, but based on the current face, I instead map this to the range of where the face in the texture starts and where it ends. This is done as follows:</w:t>
       </w:r>
     </w:p>
     <w:p>
@@ -3470,71 +3895,10 @@
           <w:lang w:eastAsia="nl-NL"/>
         </w:rPr>
         <w:drawing>
-          <wp:inline distT="0" distB="0" distL="0" distR="0" wp14:anchorId="2A73A314" wp14:editId="167083EE">
-            <wp:extent cx="2977243" cy="253821"/>
-            <wp:effectExtent l="0" t="0" r="0" b="0"/>
-            <wp:docPr id="38" name="Afbeelding 38"/>
-            <wp:cNvGraphicFramePr>
-              <a:graphicFrameLocks xmlns:a="http://schemas.openxmlformats.org/drawingml/2006/main" noChangeAspect="1"/>
-            </wp:cNvGraphicFramePr>
-            <a:graphic xmlns:a="http://schemas.openxmlformats.org/drawingml/2006/main">
-              <a:graphicData uri="http://schemas.openxmlformats.org/drawingml/2006/picture">
-                <pic:pic xmlns:pic="http://schemas.openxmlformats.org/drawingml/2006/picture">
-                  <pic:nvPicPr>
-                    <pic:cNvPr id="0" name=""/>
-                    <pic:cNvPicPr/>
-                  </pic:nvPicPr>
-                  <pic:blipFill>
-                    <a:blip r:embed="rId41"/>
-                    <a:stretch>
-                      <a:fillRect/>
-                    </a:stretch>
-                  </pic:blipFill>
-                  <pic:spPr>
-                    <a:xfrm>
-                      <a:off x="0" y="0"/>
-                      <a:ext cx="2975284" cy="253654"/>
-                    </a:xfrm>
-                    <a:prstGeom prst="rect">
-                      <a:avLst/>
-                    </a:prstGeom>
-                  </pic:spPr>
-                </pic:pic>
-              </a:graphicData>
-            </a:graphic>
-          </wp:inline>
-        </w:drawing>
-      </w:r>
-    </w:p>
-    <w:p>
-      <w:pPr>
-        <w:rPr>
-          <w:lang w:val="en-US"/>
-        </w:rPr>
-      </w:pPr>
-      <w:r>
-        <w:rPr>
-          <w:lang w:val="en-US"/>
-        </w:rPr>
-        <w:t>With the time being calculated as follows:</w:t>
-      </w:r>
-    </w:p>
-    <w:p>
-      <w:pPr>
-        <w:rPr>
-          <w:lang w:val="en-US"/>
-        </w:rPr>
-      </w:pPr>
-      <w:r>
-        <w:rPr>
-          <w:noProof/>
-          <w:lang w:eastAsia="nl-NL"/>
-        </w:rPr>
-        <w:drawing>
-          <wp:inline distT="0" distB="0" distL="0" distR="0" wp14:anchorId="2BAD9BE4" wp14:editId="3E42389E">
-            <wp:extent cx="2656115" cy="676213"/>
-            <wp:effectExtent l="0" t="0" r="0" b="0"/>
-            <wp:docPr id="39" name="Afbeelding 39"/>
+          <wp:inline distT="0" distB="0" distL="0" distR="0" wp14:anchorId="376A078E" wp14:editId="46654374">
+            <wp:extent cx="4789715" cy="1651398"/>
+            <wp:effectExtent l="0" t="0" r="0" b="6350"/>
+            <wp:docPr id="15" name="Afbeelding 15"/>
             <wp:cNvGraphicFramePr>
               <a:graphicFrameLocks xmlns:a="http://schemas.openxmlformats.org/drawingml/2006/main" noChangeAspect="1"/>
             </wp:cNvGraphicFramePr>
@@ -3554,7 +3918,7 @@
                   <pic:spPr>
                     <a:xfrm>
                       <a:off x="0" y="0"/>
-                      <a:ext cx="2662969" cy="677958"/>
+                      <a:ext cx="4791526" cy="1652022"/>
                     </a:xfrm>
                     <a:prstGeom prst="rect">
                       <a:avLst/>
@@ -3577,140 +3941,118 @@
         <w:rPr>
           <w:lang w:val="en-US"/>
         </w:rPr>
-        <w:t xml:space="preserve">Resolution is done differently. Since my quad does not match the dimensions of the screen, I modified the code to make it use the interpolated UV coordinates and map that to either a -1, 1 range where necessary (which is for the raymarch based shaders). </w:t>
-      </w:r>
-    </w:p>
-    <w:p>
-      <w:pPr>
-        <w:rPr>
-          <w:lang w:val="en-US"/>
-        </w:rPr>
-      </w:pPr>
+        <w:t xml:space="preserve">Regularly, </w:t>
+      </w:r>
+      <w:proofErr w:type="spellStart"/>
+      <w:r>
+        <w:rPr>
+          <w:lang w:val="en-US"/>
+        </w:rPr>
+        <w:t>CurrentFaceOffset</w:t>
+      </w:r>
+      <w:proofErr w:type="spellEnd"/>
+      <w:r>
+        <w:rPr>
+          <w:lang w:val="en-US"/>
+        </w:rPr>
+        <w:t xml:space="preserve"> would equal the 1.0 boundary of the texture and when </w:t>
+      </w:r>
+      <w:proofErr w:type="spellStart"/>
+      <w:r>
+        <w:rPr>
+          <w:lang w:val="en-US"/>
+        </w:rPr>
+        <w:t>OffsetPerFace</w:t>
+      </w:r>
+      <w:proofErr w:type="spellEnd"/>
+      <w:r>
+        <w:rPr>
+          <w:lang w:val="en-US"/>
+        </w:rPr>
+        <w:t xml:space="preserve"> is subtracted, it would be the same as 0.0 for a regular texture.</w:t>
+      </w:r>
+    </w:p>
+    <w:p>
+      <w:pPr>
+        <w:pStyle w:val="Kop2"/>
+        <w:rPr>
+          <w:lang w:val="en-US"/>
+        </w:rPr>
+      </w:pPr>
+      <w:r>
+        <w:rPr>
+          <w:lang w:val="en-US"/>
+        </w:rPr>
+        <w:lastRenderedPageBreak/>
+        <w:t>Rendering the phone</w:t>
+      </w:r>
+    </w:p>
+    <w:p>
+      <w:pPr>
+        <w:rPr>
+          <w:lang w:val="en-US"/>
+        </w:rPr>
+      </w:pPr>
+      <w:r>
+        <w:rPr>
+          <w:lang w:val="en-US"/>
+        </w:rPr>
+        <w:t>The phone itself is rendered in the exact same way as the dice. It is merely a box at different dimensions. The following texture was used:</w:t>
+      </w:r>
+      <w:r>
+        <w:rPr>
+          <w:lang w:val="en-US"/>
+        </w:rPr>
+        <w:pict>
+          <v:shape id="_x0000_i1026" type="#_x0000_t75" style="width:317.15pt;height:117pt">
+            <v:imagedata r:id="rId43" o:title="Phone"/>
+          </v:shape>
+        </w:pict>
+      </w:r>
+    </w:p>
+    <w:p>
+      <w:pPr>
+        <w:rPr>
+          <w:lang w:val="en-US"/>
+        </w:rPr>
+      </w:pPr>
+      <w:r>
+        <w:rPr>
+          <w:lang w:val="en-US"/>
+        </w:rPr>
+        <w:t>The reason the sides are stretched out, is because it was easier to assume the general case of each texture being of the same size (width, to be precise).</w:t>
+      </w:r>
+    </w:p>
+    <w:p>
+      <w:pPr>
+        <w:rPr>
+          <w:lang w:val="en-US"/>
+        </w:rPr>
+      </w:pPr>
+      <w:r>
+        <w:rPr>
+          <w:lang w:val="en-US"/>
+        </w:rPr>
+        <w:t xml:space="preserve">The display is rendered separately as a quad on top of the phone. </w:t>
+      </w:r>
+      <w:r>
+        <w:rPr>
+          <w:lang w:val="en-US"/>
+        </w:rPr>
+        <w:t xml:space="preserve">The highlighted pieces of code are the UV coordinates used for that vertex. The mapping is fairly simple: it starts bottom left, then top left, top right and finally bottom right. </w:t>
+      </w:r>
+      <w:bookmarkStart w:id="0" w:name="_GoBack"/>
+      <w:bookmarkEnd w:id="0"/>
       <w:r>
         <w:rPr>
           <w:noProof/>
           <w:lang w:eastAsia="nl-NL"/>
         </w:rPr>
         <w:drawing>
-          <wp:inline distT="0" distB="0" distL="0" distR="0" wp14:anchorId="5D655205" wp14:editId="49F41E2B">
-            <wp:extent cx="3995058" cy="168620"/>
-            <wp:effectExtent l="0" t="0" r="0" b="3175"/>
-            <wp:docPr id="40" name="Afbeelding 40"/>
-            <wp:cNvGraphicFramePr>
-              <a:graphicFrameLocks xmlns:a="http://schemas.openxmlformats.org/drawingml/2006/main" noChangeAspect="1"/>
-            </wp:cNvGraphicFramePr>
-            <a:graphic xmlns:a="http://schemas.openxmlformats.org/drawingml/2006/main">
-              <a:graphicData uri="http://schemas.openxmlformats.org/drawingml/2006/picture">
-                <pic:pic xmlns:pic="http://schemas.openxmlformats.org/drawingml/2006/picture">
-                  <pic:nvPicPr>
-                    <pic:cNvPr id="0" name=""/>
-                    <pic:cNvPicPr/>
-                  </pic:nvPicPr>
-                  <pic:blipFill>
-                    <a:blip r:embed="rId43"/>
-                    <a:stretch>
-                      <a:fillRect/>
-                    </a:stretch>
-                  </pic:blipFill>
-                  <pic:spPr>
-                    <a:xfrm>
-                      <a:off x="0" y="0"/>
-                      <a:ext cx="3996568" cy="168684"/>
-                    </a:xfrm>
-                    <a:prstGeom prst="rect">
-                      <a:avLst/>
-                    </a:prstGeom>
-                  </pic:spPr>
-                </pic:pic>
-              </a:graphicData>
-            </a:graphic>
-          </wp:inline>
-        </w:drawing>
-      </w:r>
-      <w:r>
-        <w:rPr>
-          <w:lang w:val="en-US"/>
-        </w:rPr>
-        <w:t xml:space="preserve"> </w:t>
-      </w:r>
-    </w:p>
-    <w:p>
-      <w:pPr>
-        <w:rPr>
-          <w:lang w:val="en-US"/>
-        </w:rPr>
-      </w:pPr>
-      <w:r>
-        <w:rPr>
-          <w:lang w:val="en-US"/>
-        </w:rPr>
-        <w:t xml:space="preserve">Which is very similar to the process of retrieving normals from a normal map. </w:t>
-      </w:r>
-    </w:p>
-    <w:p>
-      <w:pPr>
-        <w:pStyle w:val="Kop2"/>
-        <w:rPr>
-          <w:lang w:val="en-US"/>
-        </w:rPr>
-      </w:pPr>
-      <w:r>
-        <w:rPr>
-          <w:lang w:val="en-US"/>
-        </w:rPr>
-        <w:t>Horrible trick</w:t>
-      </w:r>
-    </w:p>
-    <w:p>
-      <w:pPr>
-        <w:rPr>
-          <w:i/>
-          <w:lang w:val="en-US"/>
-        </w:rPr>
-      </w:pPr>
-      <w:r>
-        <w:rPr>
-          <w:i/>
-          <w:lang w:val="en-US"/>
-        </w:rPr>
-        <w:t>Picture omitted because it is very distracting when reading</w:t>
-      </w:r>
-    </w:p>
-    <w:p>
-      <w:pPr>
-        <w:rPr>
-          <w:lang w:val="en-US"/>
-        </w:rPr>
-      </w:pPr>
-      <w:r>
-        <w:rPr>
-          <w:lang w:val="en-US"/>
-        </w:rPr>
-        <w:t xml:space="preserve">The porting was merely </w:t>
-      </w:r>
-      <w:r>
-        <w:rPr>
-          <w:lang w:val="en-US"/>
-        </w:rPr>
-        <w:t>a matter of replacing the vector instances with floats as well as passing the game time as constant buffer to the shader. I’ve also introduced several new variables to making the adjustment of the trick easier.</w:t>
-      </w:r>
-    </w:p>
-    <w:p>
-      <w:pPr>
-        <w:rPr>
-          <w:lang w:val="en-US"/>
-        </w:rPr>
-      </w:pPr>
-      <w:r>
-        <w:rPr>
-          <w:noProof/>
-          <w:lang w:eastAsia="nl-NL"/>
-        </w:rPr>
-        <w:drawing>
-          <wp:inline distT="0" distB="0" distL="0" distR="0" wp14:anchorId="52612D36" wp14:editId="282C9F17">
-            <wp:extent cx="5050972" cy="1065397"/>
-            <wp:effectExtent l="0" t="0" r="0" b="1905"/>
-            <wp:docPr id="42" name="Afbeelding 42"/>
+          <wp:inline distT="0" distB="0" distL="0" distR="0" wp14:anchorId="471188AF" wp14:editId="1950C319">
+            <wp:extent cx="5760720" cy="1684242"/>
+            <wp:effectExtent l="0" t="0" r="0" b="0"/>
+            <wp:docPr id="16" name="Afbeelding 16"/>
             <wp:cNvGraphicFramePr>
               <a:graphicFrameLocks xmlns:a="http://schemas.openxmlformats.org/drawingml/2006/main" noChangeAspect="1"/>
             </wp:cNvGraphicFramePr>
@@ -3730,7 +4072,7 @@
                   <pic:spPr>
                     <a:xfrm>
                       <a:off x="0" y="0"/>
-                      <a:ext cx="5056577" cy="1066579"/>
+                      <a:ext cx="5760720" cy="1684242"/>
                     </a:xfrm>
                     <a:prstGeom prst="rect">
                       <a:avLst/>
@@ -3742,37 +4084,73 @@
           </wp:inline>
         </w:drawing>
       </w:r>
-    </w:p>
-    <w:p>
-      <w:pPr>
-        <w:rPr>
-          <w:lang w:val="en-US"/>
-        </w:rPr>
-      </w:pPr>
-      <w:r>
-        <w:rPr>
-          <w:lang w:val="en-US"/>
-        </w:rPr>
-        <w:t xml:space="preserve">First, it simply calculates the distance to the center and using the cos intrinsic function, maps this to a range of -1, 1. This is based on the distance to the center point, so as we move further, we get close to a boundary and thus closer to  </w:t>
-      </w:r>
-      <w:r>
-        <w:rPr>
-          <w:lang w:val="en-US"/>
-        </w:rPr>
-        <w:t xml:space="preserve">the value of white. Since the cos function limits this, we transition back to black and so forth. The ringcount and PI multiplication are a trick based on the properties of the cos graph. </w:t>
-      </w:r>
-    </w:p>
-    <w:p>
-      <w:pPr>
-        <w:rPr>
-          <w:lang w:val="en-US"/>
-        </w:rPr>
-      </w:pPr>
-      <w:r>
-        <w:rPr>
-          <w:lang w:val="en-US"/>
-        </w:rPr>
-        <w:t xml:space="preserve">Scaled time is subtracted to make the rings seemingly ‘move’ to the outer edges. The time was scaled to speed up the effect. </w:t>
+      <w:r>
+        <w:rPr>
+          <w:lang w:val="en-US"/>
+        </w:rPr>
+        <w:br w:type="page"/>
+      </w:r>
+    </w:p>
+    <w:p>
+      <w:pPr>
+        <w:pStyle w:val="Kop1"/>
+        <w:rPr>
+          <w:lang w:val="en-US"/>
+        </w:rPr>
+      </w:pPr>
+      <w:r>
+        <w:rPr>
+          <w:lang w:val="en-US"/>
+        </w:rPr>
+        <w:lastRenderedPageBreak/>
+        <w:t>Shading</w:t>
+      </w:r>
+    </w:p>
+    <w:p>
+      <w:pPr>
+        <w:rPr>
+          <w:lang w:val="en-US"/>
+        </w:rPr>
+      </w:pPr>
+      <w:r>
+        <w:rPr>
+          <w:lang w:val="en-US"/>
+        </w:rPr>
+        <w:t xml:space="preserve">For shading, I would score a 10 as well following the rubric. A </w:t>
+      </w:r>
+      <w:proofErr w:type="spellStart"/>
+      <w:r>
+        <w:rPr>
+          <w:lang w:val="en-US"/>
+        </w:rPr>
+        <w:t>shader</w:t>
+      </w:r>
+      <w:proofErr w:type="spellEnd"/>
+      <w:r>
+        <w:rPr>
+          <w:lang w:val="en-US"/>
+        </w:rPr>
+        <w:t xml:space="preserve"> of moderate complexity (horrible trick), intermediate complexity (flame) and high complexity have been ported to the effects framework. </w:t>
+      </w:r>
+      <w:r>
+        <w:rPr>
+          <w:lang w:val="en-US"/>
+        </w:rPr>
+        <w:t xml:space="preserve">The last </w:t>
+      </w:r>
+      <w:proofErr w:type="spellStart"/>
+      <w:r>
+        <w:rPr>
+          <w:lang w:val="en-US"/>
+        </w:rPr>
+        <w:t>shader</w:t>
+      </w:r>
+      <w:proofErr w:type="spellEnd"/>
+      <w:r>
+        <w:rPr>
+          <w:lang w:val="en-US"/>
+        </w:rPr>
+        <w:t xml:space="preserve"> has approximately 120 lines of code, not counting comments and white lines. </w:t>
       </w:r>
     </w:p>
     <w:p>
@@ -3786,8 +4164,48 @@
         <w:rPr>
           <w:lang w:val="en-US"/>
         </w:rPr>
-        <w:lastRenderedPageBreak/>
-        <w:t>Flame</w:t>
+        <w:t>Constant buffer(s)</w:t>
+      </w:r>
+    </w:p>
+    <w:p>
+      <w:pPr>
+        <w:rPr>
+          <w:lang w:val="en-US"/>
+        </w:rPr>
+      </w:pPr>
+      <w:r>
+        <w:rPr>
+          <w:lang w:val="en-US"/>
+        </w:rPr>
+        <w:t xml:space="preserve">The </w:t>
+      </w:r>
+      <w:proofErr w:type="spellStart"/>
+      <w:r>
+        <w:rPr>
+          <w:lang w:val="en-US"/>
+        </w:rPr>
+        <w:t>shaders</w:t>
+      </w:r>
+      <w:proofErr w:type="spellEnd"/>
+      <w:r>
+        <w:rPr>
+          <w:lang w:val="en-US"/>
+        </w:rPr>
+        <w:t xml:space="preserve"> from </w:t>
+      </w:r>
+      <w:proofErr w:type="spellStart"/>
+      <w:r>
+        <w:rPr>
+          <w:lang w:val="en-US"/>
+        </w:rPr>
+        <w:t>ShaderToy</w:t>
+      </w:r>
+      <w:proofErr w:type="spellEnd"/>
+      <w:r>
+        <w:rPr>
+          <w:lang w:val="en-US"/>
+        </w:rPr>
+        <w:t xml:space="preserve"> presented here require both the screen or quad resolution to be passed along with the current game time. The time is passed as constant buffer as follows:</w:t>
       </w:r>
     </w:p>
     <w:p>
@@ -3802,10 +4220,10 @@
           <w:lang w:eastAsia="nl-NL"/>
         </w:rPr>
         <w:drawing>
-          <wp:inline distT="0" distB="0" distL="0" distR="0" wp14:anchorId="7A9C9AD3" wp14:editId="5F42188D">
-            <wp:extent cx="2628900" cy="2167690"/>
-            <wp:effectExtent l="0" t="0" r="0" b="4445"/>
-            <wp:docPr id="43" name="Afbeelding 43"/>
+          <wp:inline distT="0" distB="0" distL="0" distR="0" wp14:anchorId="2A73A314" wp14:editId="167083EE">
+            <wp:extent cx="2977243" cy="253821"/>
+            <wp:effectExtent l="0" t="0" r="0" b="0"/>
+            <wp:docPr id="38" name="Afbeelding 38"/>
             <wp:cNvGraphicFramePr>
               <a:graphicFrameLocks xmlns:a="http://schemas.openxmlformats.org/drawingml/2006/main" noChangeAspect="1"/>
             </wp:cNvGraphicFramePr>
@@ -3825,7 +4243,7 @@
                   <pic:spPr>
                     <a:xfrm>
                       <a:off x="0" y="0"/>
-                      <a:ext cx="2627802" cy="2166785"/>
+                      <a:ext cx="2975284" cy="253654"/>
                     </a:xfrm>
                     <a:prstGeom prst="rect">
                       <a:avLst/>
@@ -3848,59 +4266,7 @@
         <w:rPr>
           <w:lang w:val="en-US"/>
         </w:rPr>
-        <w:t>Flame, like horrible trick, mostly consisted of changing the vec</w:t>
-      </w:r>
-      <w:r>
-        <w:rPr>
-          <w:i/>
-          <w:lang w:val="en-US"/>
-        </w:rPr>
-        <w:t>n</w:t>
-      </w:r>
-      <w:r>
-        <w:rPr>
-          <w:lang w:val="en-US"/>
-        </w:rPr>
-        <w:t xml:space="preserve"> variables to float</w:t>
-      </w:r>
-      <w:r>
-        <w:rPr>
-          <w:i/>
-          <w:lang w:val="en-US"/>
-        </w:rPr>
-        <w:t>n</w:t>
-      </w:r>
-      <w:r>
-        <w:rPr>
-          <w:lang w:val="en-US"/>
-        </w:rPr>
-        <w:t xml:space="preserve">. Additionally, instances of the ‘mix’ intrinsic function had to be replaced by their HLSL variant, which is ‘lerp’. Both perform a linear interpolation between given values. </w:t>
-      </w:r>
-    </w:p>
-    <w:p>
-      <w:pPr>
-        <w:rPr>
-          <w:lang w:val="en-US"/>
-        </w:rPr>
-      </w:pPr>
-      <w:r>
-        <w:rPr>
-          <w:lang w:val="en-US"/>
-        </w:rPr>
-        <w:t>As already shown, I also had to modify the way it calculates the ray direction for the ray marching algorithm (i.e. calculating the UV coordinates). I won’t much get into the details of the algorithm, especially since there are too many ‘magic numbers’ in the code to be able to elaborate.</w:t>
-      </w:r>
-    </w:p>
-    <w:p>
-      <w:pPr>
-        <w:rPr>
-          <w:lang w:val="en-US"/>
-        </w:rPr>
-      </w:pPr>
-      <w:r>
-        <w:rPr>
-          <w:lang w:val="en-US"/>
-        </w:rPr>
-        <w:t>The principle of the algorithm is to march into the scene and map a function to a spherical like object (this can also be seen from the bottom of the flame, which looks like a bit like a hemi-sphere. By modifying the way the algorithm performs the marching for the flame slightly, we can see this more accurately.</w:t>
+        <w:t>With the time being calculated as follows:</w:t>
       </w:r>
     </w:p>
     <w:p>
@@ -3915,10 +4281,10 @@
           <w:lang w:eastAsia="nl-NL"/>
         </w:rPr>
         <w:drawing>
-          <wp:inline distT="0" distB="0" distL="0" distR="0" wp14:anchorId="3C1EE66D" wp14:editId="66FECC27">
-            <wp:extent cx="989084" cy="1583871"/>
-            <wp:effectExtent l="0" t="0" r="1905" b="0"/>
-            <wp:docPr id="44" name="Afbeelding 44"/>
+          <wp:inline distT="0" distB="0" distL="0" distR="0" wp14:anchorId="2BAD9BE4" wp14:editId="3E42389E">
+            <wp:extent cx="2656115" cy="676213"/>
+            <wp:effectExtent l="0" t="0" r="0" b="0"/>
+            <wp:docPr id="39" name="Afbeelding 39"/>
             <wp:cNvGraphicFramePr>
               <a:graphicFrameLocks xmlns:a="http://schemas.openxmlformats.org/drawingml/2006/main" noChangeAspect="1"/>
             </wp:cNvGraphicFramePr>
@@ -3938,7 +4304,7 @@
                   <pic:spPr>
                     <a:xfrm>
                       <a:off x="0" y="0"/>
-                      <a:ext cx="990040" cy="1585401"/>
+                      <a:ext cx="2662969" cy="677958"/>
                     </a:xfrm>
                     <a:prstGeom prst="rect">
                       <a:avLst/>
@@ -3950,31 +4316,50 @@
           </wp:inline>
         </w:drawing>
       </w:r>
-      <w:r>
-        <w:rPr>
-          <w:lang w:val="en-US"/>
-        </w:rPr>
-        <w:t xml:space="preserve"> </w:t>
-      </w:r>
-    </w:p>
-    <w:p>
-      <w:pPr>
-        <w:pStyle w:val="Kop2"/>
-        <w:rPr>
-          <w:lang w:val="en-US"/>
-        </w:rPr>
-      </w:pPr>
-      <w:r>
-        <w:rPr>
-          <w:lang w:val="en-US"/>
-        </w:rPr>
-        <w:lastRenderedPageBreak/>
-        <w:t>ShaderToy shader</w:t>
-      </w:r>
-    </w:p>
-    <w:p>
-      <w:pPr>
-        <w:pStyle w:val="Kop2"/>
+    </w:p>
+    <w:p>
+      <w:pPr>
+        <w:rPr>
+          <w:lang w:val="en-US"/>
+        </w:rPr>
+      </w:pPr>
+      <w:r>
+        <w:rPr>
+          <w:lang w:val="en-US"/>
+        </w:rPr>
+        <w:t xml:space="preserve">Resolution is done differently. Since my quad does not match the dimensions of the screen, I modified the code to make it use the interpolated UV coordinates and map that to either a -1, 1 range where necessary (which is for the </w:t>
+      </w:r>
+      <w:proofErr w:type="spellStart"/>
+      <w:r>
+        <w:rPr>
+          <w:lang w:val="en-US"/>
+        </w:rPr>
+        <w:t>raymarch</w:t>
+      </w:r>
+      <w:proofErr w:type="spellEnd"/>
+      <w:r>
+        <w:rPr>
+          <w:lang w:val="en-US"/>
+        </w:rPr>
+        <w:t xml:space="preserve"> based </w:t>
+      </w:r>
+      <w:proofErr w:type="spellStart"/>
+      <w:r>
+        <w:rPr>
+          <w:lang w:val="en-US"/>
+        </w:rPr>
+        <w:t>shaders</w:t>
+      </w:r>
+      <w:proofErr w:type="spellEnd"/>
+      <w:r>
+        <w:rPr>
+          <w:lang w:val="en-US"/>
+        </w:rPr>
+        <w:t xml:space="preserve">). </w:t>
+      </w:r>
+    </w:p>
+    <w:p>
+      <w:pPr>
         <w:rPr>
           <w:lang w:val="en-US"/>
         </w:rPr>
@@ -3985,10 +4370,10 @@
           <w:lang w:eastAsia="nl-NL"/>
         </w:rPr>
         <w:drawing>
-          <wp:inline distT="0" distB="0" distL="0" distR="0" wp14:anchorId="53F50409" wp14:editId="5675EAF7">
-            <wp:extent cx="2759529" cy="2082440"/>
-            <wp:effectExtent l="0" t="0" r="3175" b="0"/>
-            <wp:docPr id="45" name="Afbeelding 45"/>
+          <wp:inline distT="0" distB="0" distL="0" distR="0" wp14:anchorId="5D655205" wp14:editId="49F41E2B">
+            <wp:extent cx="3995058" cy="168620"/>
+            <wp:effectExtent l="0" t="0" r="0" b="3175"/>
+            <wp:docPr id="40" name="Afbeelding 40"/>
             <wp:cNvGraphicFramePr>
               <a:graphicFrameLocks xmlns:a="http://schemas.openxmlformats.org/drawingml/2006/main" noChangeAspect="1"/>
             </wp:cNvGraphicFramePr>
@@ -4008,7 +4393,7 @@
                   <pic:spPr>
                     <a:xfrm>
                       <a:off x="0" y="0"/>
-                      <a:ext cx="2760654" cy="2083289"/>
+                      <a:ext cx="3996568" cy="168684"/>
                     </a:xfrm>
                     <a:prstGeom prst="rect">
                       <a:avLst/>
@@ -4020,31 +4405,100 @@
           </wp:inline>
         </w:drawing>
       </w:r>
-    </w:p>
-    <w:p>
-      <w:pPr>
-        <w:rPr>
-          <w:lang w:val="en-US"/>
-        </w:rPr>
-      </w:pPr>
-      <w:r>
-        <w:rPr>
-          <w:lang w:val="en-US"/>
-        </w:rPr>
-        <w:t xml:space="preserve">The above shader is the result of the ‘SphereBowl’ shader, which shows an oddly animated sphere (using sine functions to distort its shape) while a fluid-shaped object is moving underneath. Meanwhile, a light travels around the scenery, casting the sphere’s (soft) shadows onto the fluid underneath. </w:t>
-      </w:r>
-    </w:p>
-    <w:p>
-      <w:pPr>
-        <w:rPr>
-          <w:lang w:val="en-US"/>
-        </w:rPr>
-      </w:pPr>
-      <w:r>
-        <w:rPr>
-          <w:lang w:val="en-US"/>
-        </w:rPr>
-        <w:t>For this shader, most of the porting consisted of mapping the UV coordinates correctly and changing the vec to float types. One additional change was for the following line:</w:t>
+      <w:r>
+        <w:rPr>
+          <w:lang w:val="en-US"/>
+        </w:rPr>
+        <w:t xml:space="preserve"> </w:t>
+      </w:r>
+    </w:p>
+    <w:p>
+      <w:pPr>
+        <w:rPr>
+          <w:lang w:val="en-US"/>
+        </w:rPr>
+      </w:pPr>
+      <w:r>
+        <w:rPr>
+          <w:lang w:val="en-US"/>
+        </w:rPr>
+        <w:t xml:space="preserve">Which is very similar to the process of retrieving </w:t>
+      </w:r>
+      <w:proofErr w:type="spellStart"/>
+      <w:r>
+        <w:rPr>
+          <w:lang w:val="en-US"/>
+        </w:rPr>
+        <w:t>normals</w:t>
+      </w:r>
+      <w:proofErr w:type="spellEnd"/>
+      <w:r>
+        <w:rPr>
+          <w:lang w:val="en-US"/>
+        </w:rPr>
+        <w:t xml:space="preserve"> from a normal map. </w:t>
+      </w:r>
+    </w:p>
+    <w:p>
+      <w:pPr>
+        <w:pStyle w:val="Kop2"/>
+        <w:rPr>
+          <w:lang w:val="en-US"/>
+        </w:rPr>
+      </w:pPr>
+      <w:r>
+        <w:rPr>
+          <w:lang w:val="en-US"/>
+        </w:rPr>
+        <w:t>Horrible trick</w:t>
+      </w:r>
+    </w:p>
+    <w:p>
+      <w:pPr>
+        <w:rPr>
+          <w:i/>
+          <w:lang w:val="en-US"/>
+        </w:rPr>
+      </w:pPr>
+      <w:r>
+        <w:rPr>
+          <w:i/>
+          <w:lang w:val="en-US"/>
+        </w:rPr>
+        <w:t>Picture omitted because it is very distracting when reading</w:t>
+      </w:r>
+    </w:p>
+    <w:p>
+      <w:pPr>
+        <w:rPr>
+          <w:lang w:val="en-US"/>
+        </w:rPr>
+      </w:pPr>
+      <w:r>
+        <w:rPr>
+          <w:lang w:val="en-US"/>
+        </w:rPr>
+        <w:t xml:space="preserve">The porting was merely </w:t>
+      </w:r>
+      <w:r>
+        <w:rPr>
+          <w:lang w:val="en-US"/>
+        </w:rPr>
+        <w:t xml:space="preserve">a matter of replacing the vector instances with floats as well as passing the game time as constant buffer to the </w:t>
+      </w:r>
+      <w:proofErr w:type="spellStart"/>
+      <w:r>
+        <w:rPr>
+          <w:lang w:val="en-US"/>
+        </w:rPr>
+        <w:t>shader</w:t>
+      </w:r>
+      <w:proofErr w:type="spellEnd"/>
+      <w:r>
+        <w:rPr>
+          <w:lang w:val="en-US"/>
+        </w:rPr>
+        <w:t>. I’ve also introduced several new variables to making the adjustment of the trick easier.</w:t>
       </w:r>
     </w:p>
     <w:p>
@@ -4059,10 +4513,10 @@
           <w:lang w:eastAsia="nl-NL"/>
         </w:rPr>
         <w:drawing>
-          <wp:inline distT="0" distB="0" distL="0" distR="0" wp14:anchorId="2E365CE7" wp14:editId="14EBC3D1">
-            <wp:extent cx="2484120" cy="297180"/>
-            <wp:effectExtent l="0" t="0" r="0" b="7620"/>
-            <wp:docPr id="46" name="Afbeelding 46"/>
+          <wp:inline distT="0" distB="0" distL="0" distR="0" wp14:anchorId="52612D36" wp14:editId="282C9F17">
+            <wp:extent cx="5050972" cy="1065397"/>
+            <wp:effectExtent l="0" t="0" r="0" b="1905"/>
+            <wp:docPr id="42" name="Afbeelding 42"/>
             <wp:cNvGraphicFramePr>
               <a:graphicFrameLocks xmlns:a="http://schemas.openxmlformats.org/drawingml/2006/main" noChangeAspect="1"/>
             </wp:cNvGraphicFramePr>
@@ -4082,6 +4536,474 @@
                   <pic:spPr>
                     <a:xfrm>
                       <a:off x="0" y="0"/>
+                      <a:ext cx="5056577" cy="1066579"/>
+                    </a:xfrm>
+                    <a:prstGeom prst="rect">
+                      <a:avLst/>
+                    </a:prstGeom>
+                  </pic:spPr>
+                </pic:pic>
+              </a:graphicData>
+            </a:graphic>
+          </wp:inline>
+        </w:drawing>
+      </w:r>
+    </w:p>
+    <w:p>
+      <w:pPr>
+        <w:rPr>
+          <w:lang w:val="en-US"/>
+        </w:rPr>
+      </w:pPr>
+      <w:r>
+        <w:rPr>
+          <w:lang w:val="en-US"/>
+        </w:rPr>
+        <w:t xml:space="preserve">First, it simply calculates the distance to the center and using the cos intrinsic function, maps this to a range of -1, 1. This is based on the distance to the center point, so as we move further, we get close to a boundary and thus closer to  </w:t>
+      </w:r>
+      <w:r>
+        <w:rPr>
+          <w:lang w:val="en-US"/>
+        </w:rPr>
+        <w:t xml:space="preserve">the value of white. Since the cos function limits this, we transition back to black and so forth. The </w:t>
+      </w:r>
+      <w:proofErr w:type="spellStart"/>
+      <w:r>
+        <w:rPr>
+          <w:lang w:val="en-US"/>
+        </w:rPr>
+        <w:t>ringcount</w:t>
+      </w:r>
+      <w:proofErr w:type="spellEnd"/>
+      <w:r>
+        <w:rPr>
+          <w:lang w:val="en-US"/>
+        </w:rPr>
+        <w:t xml:space="preserve"> and PI multiplication are a trick based on the properties of the cos graph. </w:t>
+      </w:r>
+    </w:p>
+    <w:p>
+      <w:pPr>
+        <w:rPr>
+          <w:lang w:val="en-US"/>
+        </w:rPr>
+      </w:pPr>
+      <w:r>
+        <w:rPr>
+          <w:lang w:val="en-US"/>
+        </w:rPr>
+        <w:t xml:space="preserve">Scaled time is subtracted to make the rings seemingly ‘move’ to the outer edges. The time was scaled to speed up the effect. </w:t>
+      </w:r>
+    </w:p>
+    <w:p>
+      <w:pPr>
+        <w:pStyle w:val="Kop2"/>
+        <w:rPr>
+          <w:lang w:val="en-US"/>
+        </w:rPr>
+      </w:pPr>
+      <w:r>
+        <w:rPr>
+          <w:lang w:val="en-US"/>
+        </w:rPr>
+        <w:lastRenderedPageBreak/>
+        <w:t>Flame</w:t>
+      </w:r>
+    </w:p>
+    <w:p>
+      <w:pPr>
+        <w:rPr>
+          <w:lang w:val="en-US"/>
+        </w:rPr>
+      </w:pPr>
+      <w:r>
+        <w:rPr>
+          <w:noProof/>
+          <w:lang w:eastAsia="nl-NL"/>
+        </w:rPr>
+        <w:drawing>
+          <wp:inline distT="0" distB="0" distL="0" distR="0" wp14:anchorId="7A9C9AD3" wp14:editId="5F42188D">
+            <wp:extent cx="2628900" cy="2167690"/>
+            <wp:effectExtent l="0" t="0" r="0" b="4445"/>
+            <wp:docPr id="43" name="Afbeelding 43"/>
+            <wp:cNvGraphicFramePr>
+              <a:graphicFrameLocks xmlns:a="http://schemas.openxmlformats.org/drawingml/2006/main" noChangeAspect="1"/>
+            </wp:cNvGraphicFramePr>
+            <a:graphic xmlns:a="http://schemas.openxmlformats.org/drawingml/2006/main">
+              <a:graphicData uri="http://schemas.openxmlformats.org/drawingml/2006/picture">
+                <pic:pic xmlns:pic="http://schemas.openxmlformats.org/drawingml/2006/picture">
+                  <pic:nvPicPr>
+                    <pic:cNvPr id="0" name=""/>
+                    <pic:cNvPicPr/>
+                  </pic:nvPicPr>
+                  <pic:blipFill>
+                    <a:blip r:embed="rId49"/>
+                    <a:stretch>
+                      <a:fillRect/>
+                    </a:stretch>
+                  </pic:blipFill>
+                  <pic:spPr>
+                    <a:xfrm>
+                      <a:off x="0" y="0"/>
+                      <a:ext cx="2627802" cy="2166785"/>
+                    </a:xfrm>
+                    <a:prstGeom prst="rect">
+                      <a:avLst/>
+                    </a:prstGeom>
+                  </pic:spPr>
+                </pic:pic>
+              </a:graphicData>
+            </a:graphic>
+          </wp:inline>
+        </w:drawing>
+      </w:r>
+    </w:p>
+    <w:p>
+      <w:pPr>
+        <w:rPr>
+          <w:lang w:val="en-US"/>
+        </w:rPr>
+      </w:pPr>
+      <w:r>
+        <w:rPr>
+          <w:lang w:val="en-US"/>
+        </w:rPr>
+        <w:t xml:space="preserve">Flame, like horrible trick, mostly consisted of changing the </w:t>
+      </w:r>
+      <w:proofErr w:type="spellStart"/>
+      <w:r>
+        <w:rPr>
+          <w:lang w:val="en-US"/>
+        </w:rPr>
+        <w:t>vec</w:t>
+      </w:r>
+      <w:r>
+        <w:rPr>
+          <w:i/>
+          <w:lang w:val="en-US"/>
+        </w:rPr>
+        <w:t>n</w:t>
+      </w:r>
+      <w:proofErr w:type="spellEnd"/>
+      <w:r>
+        <w:rPr>
+          <w:lang w:val="en-US"/>
+        </w:rPr>
+        <w:t xml:space="preserve"> variables to </w:t>
+      </w:r>
+      <w:proofErr w:type="spellStart"/>
+      <w:r>
+        <w:rPr>
+          <w:lang w:val="en-US"/>
+        </w:rPr>
+        <w:t>float</w:t>
+      </w:r>
+      <w:r>
+        <w:rPr>
+          <w:i/>
+          <w:lang w:val="en-US"/>
+        </w:rPr>
+        <w:t>n</w:t>
+      </w:r>
+      <w:proofErr w:type="spellEnd"/>
+      <w:r>
+        <w:rPr>
+          <w:lang w:val="en-US"/>
+        </w:rPr>
+        <w:t xml:space="preserve">. Additionally, instances of the ‘mix’ intrinsic function had to be replaced by their HLSL variant, which is ‘lerp’. Both perform a linear interpolation between given values. </w:t>
+      </w:r>
+    </w:p>
+    <w:p>
+      <w:pPr>
+        <w:rPr>
+          <w:lang w:val="en-US"/>
+        </w:rPr>
+      </w:pPr>
+      <w:r>
+        <w:rPr>
+          <w:lang w:val="en-US"/>
+        </w:rPr>
+        <w:t>As already shown, I also had to modify the way it calculates the ray direction for the ray marching algorithm (i.e. calculating the UV coordinates). I won’t much get into the details of the algorithm, especially since there are too many ‘magic numbers’ in the code to be able to elaborate.</w:t>
+      </w:r>
+    </w:p>
+    <w:p>
+      <w:pPr>
+        <w:rPr>
+          <w:lang w:val="en-US"/>
+        </w:rPr>
+      </w:pPr>
+      <w:r>
+        <w:rPr>
+          <w:lang w:val="en-US"/>
+        </w:rPr>
+        <w:t>The principle of the algorithm is to march into the scene and map a function to a spherical like object (this can also be seen from the bottom of the flame, which looks like a bit like a hemi-sphere. By modifying the way the algorithm performs the marching for the flame slightly, we can see this more accurately.</w:t>
+      </w:r>
+    </w:p>
+    <w:p>
+      <w:pPr>
+        <w:rPr>
+          <w:lang w:val="en-US"/>
+        </w:rPr>
+      </w:pPr>
+      <w:r>
+        <w:rPr>
+          <w:noProof/>
+          <w:lang w:eastAsia="nl-NL"/>
+        </w:rPr>
+        <w:drawing>
+          <wp:inline distT="0" distB="0" distL="0" distR="0" wp14:anchorId="3C1EE66D" wp14:editId="66FECC27">
+            <wp:extent cx="989084" cy="1583871"/>
+            <wp:effectExtent l="0" t="0" r="1905" b="0"/>
+            <wp:docPr id="44" name="Afbeelding 44"/>
+            <wp:cNvGraphicFramePr>
+              <a:graphicFrameLocks xmlns:a="http://schemas.openxmlformats.org/drawingml/2006/main" noChangeAspect="1"/>
+            </wp:cNvGraphicFramePr>
+            <a:graphic xmlns:a="http://schemas.openxmlformats.org/drawingml/2006/main">
+              <a:graphicData uri="http://schemas.openxmlformats.org/drawingml/2006/picture">
+                <pic:pic xmlns:pic="http://schemas.openxmlformats.org/drawingml/2006/picture">
+                  <pic:nvPicPr>
+                    <pic:cNvPr id="0" name=""/>
+                    <pic:cNvPicPr/>
+                  </pic:nvPicPr>
+                  <pic:blipFill>
+                    <a:blip r:embed="rId50"/>
+                    <a:stretch>
+                      <a:fillRect/>
+                    </a:stretch>
+                  </pic:blipFill>
+                  <pic:spPr>
+                    <a:xfrm>
+                      <a:off x="0" y="0"/>
+                      <a:ext cx="990040" cy="1585401"/>
+                    </a:xfrm>
+                    <a:prstGeom prst="rect">
+                      <a:avLst/>
+                    </a:prstGeom>
+                  </pic:spPr>
+                </pic:pic>
+              </a:graphicData>
+            </a:graphic>
+          </wp:inline>
+        </w:drawing>
+      </w:r>
+      <w:r>
+        <w:rPr>
+          <w:lang w:val="en-US"/>
+        </w:rPr>
+        <w:t xml:space="preserve"> </w:t>
+      </w:r>
+    </w:p>
+    <w:p>
+      <w:pPr>
+        <w:pStyle w:val="Kop2"/>
+        <w:rPr>
+          <w:lang w:val="en-US"/>
+        </w:rPr>
+      </w:pPr>
+      <w:proofErr w:type="spellStart"/>
+      <w:r>
+        <w:rPr>
+          <w:lang w:val="en-US"/>
+        </w:rPr>
+        <w:lastRenderedPageBreak/>
+        <w:t>ShaderToy</w:t>
+      </w:r>
+      <w:proofErr w:type="spellEnd"/>
+      <w:r>
+        <w:rPr>
+          <w:lang w:val="en-US"/>
+        </w:rPr>
+        <w:t xml:space="preserve"> </w:t>
+      </w:r>
+      <w:proofErr w:type="spellStart"/>
+      <w:r>
+        <w:rPr>
+          <w:lang w:val="en-US"/>
+        </w:rPr>
+        <w:t>shader</w:t>
+      </w:r>
+      <w:proofErr w:type="spellEnd"/>
+    </w:p>
+    <w:p>
+      <w:pPr>
+        <w:pStyle w:val="Kop2"/>
+        <w:rPr>
+          <w:lang w:val="en-US"/>
+        </w:rPr>
+      </w:pPr>
+      <w:r>
+        <w:rPr>
+          <w:noProof/>
+          <w:lang w:eastAsia="nl-NL"/>
+        </w:rPr>
+        <w:drawing>
+          <wp:inline distT="0" distB="0" distL="0" distR="0" wp14:anchorId="53F50409" wp14:editId="5675EAF7">
+            <wp:extent cx="2759529" cy="2082440"/>
+            <wp:effectExtent l="0" t="0" r="3175" b="0"/>
+            <wp:docPr id="45" name="Afbeelding 45"/>
+            <wp:cNvGraphicFramePr>
+              <a:graphicFrameLocks xmlns:a="http://schemas.openxmlformats.org/drawingml/2006/main" noChangeAspect="1"/>
+            </wp:cNvGraphicFramePr>
+            <a:graphic xmlns:a="http://schemas.openxmlformats.org/drawingml/2006/main">
+              <a:graphicData uri="http://schemas.openxmlformats.org/drawingml/2006/picture">
+                <pic:pic xmlns:pic="http://schemas.openxmlformats.org/drawingml/2006/picture">
+                  <pic:nvPicPr>
+                    <pic:cNvPr id="0" name=""/>
+                    <pic:cNvPicPr/>
+                  </pic:nvPicPr>
+                  <pic:blipFill>
+                    <a:blip r:embed="rId51"/>
+                    <a:stretch>
+                      <a:fillRect/>
+                    </a:stretch>
+                  </pic:blipFill>
+                  <pic:spPr>
+                    <a:xfrm>
+                      <a:off x="0" y="0"/>
+                      <a:ext cx="2760654" cy="2083289"/>
+                    </a:xfrm>
+                    <a:prstGeom prst="rect">
+                      <a:avLst/>
+                    </a:prstGeom>
+                  </pic:spPr>
+                </pic:pic>
+              </a:graphicData>
+            </a:graphic>
+          </wp:inline>
+        </w:drawing>
+      </w:r>
+    </w:p>
+    <w:p>
+      <w:pPr>
+        <w:rPr>
+          <w:lang w:val="en-US"/>
+        </w:rPr>
+      </w:pPr>
+      <w:r>
+        <w:rPr>
+          <w:lang w:val="en-US"/>
+        </w:rPr>
+        <w:t xml:space="preserve">The above </w:t>
+      </w:r>
+      <w:proofErr w:type="spellStart"/>
+      <w:r>
+        <w:rPr>
+          <w:lang w:val="en-US"/>
+        </w:rPr>
+        <w:t>shader</w:t>
+      </w:r>
+      <w:proofErr w:type="spellEnd"/>
+      <w:r>
+        <w:rPr>
+          <w:lang w:val="en-US"/>
+        </w:rPr>
+        <w:t xml:space="preserve"> is the result of the ‘</w:t>
+      </w:r>
+      <w:proofErr w:type="spellStart"/>
+      <w:r>
+        <w:rPr>
+          <w:lang w:val="en-US"/>
+        </w:rPr>
+        <w:t>SphereBowl</w:t>
+      </w:r>
+      <w:proofErr w:type="spellEnd"/>
+      <w:r>
+        <w:rPr>
+          <w:lang w:val="en-US"/>
+        </w:rPr>
+        <w:t xml:space="preserve">’ </w:t>
+      </w:r>
+      <w:proofErr w:type="spellStart"/>
+      <w:r>
+        <w:rPr>
+          <w:lang w:val="en-US"/>
+        </w:rPr>
+        <w:t>shader</w:t>
+      </w:r>
+      <w:proofErr w:type="spellEnd"/>
+      <w:r>
+        <w:rPr>
+          <w:lang w:val="en-US"/>
+        </w:rPr>
+        <w:t xml:space="preserve">, which shows an oddly animated sphere (using sine functions to distort its shape) while a fluid-shaped object is moving underneath. Meanwhile, a light travels around the scenery, casting the sphere’s (soft) shadows onto the fluid underneath. </w:t>
+      </w:r>
+    </w:p>
+    <w:p>
+      <w:pPr>
+        <w:rPr>
+          <w:lang w:val="en-US"/>
+        </w:rPr>
+      </w:pPr>
+      <w:r>
+        <w:rPr>
+          <w:lang w:val="en-US"/>
+        </w:rPr>
+        <w:t xml:space="preserve">For this </w:t>
+      </w:r>
+      <w:proofErr w:type="spellStart"/>
+      <w:r>
+        <w:rPr>
+          <w:lang w:val="en-US"/>
+        </w:rPr>
+        <w:t>shader</w:t>
+      </w:r>
+      <w:proofErr w:type="spellEnd"/>
+      <w:r>
+        <w:rPr>
+          <w:lang w:val="en-US"/>
+        </w:rPr>
+        <w:t xml:space="preserve">, most of the porting consisted of mapping the UV coordinates correctly and changing the </w:t>
+      </w:r>
+      <w:proofErr w:type="spellStart"/>
+      <w:r>
+        <w:rPr>
+          <w:lang w:val="en-US"/>
+        </w:rPr>
+        <w:t>vec</w:t>
+      </w:r>
+      <w:proofErr w:type="spellEnd"/>
+      <w:r>
+        <w:rPr>
+          <w:lang w:val="en-US"/>
+        </w:rPr>
+        <w:t xml:space="preserve"> to float types. One additional change was for the following line:</w:t>
+      </w:r>
+    </w:p>
+    <w:p>
+      <w:pPr>
+        <w:rPr>
+          <w:lang w:val="en-US"/>
+        </w:rPr>
+      </w:pPr>
+      <w:r>
+        <w:rPr>
+          <w:noProof/>
+          <w:lang w:eastAsia="nl-NL"/>
+        </w:rPr>
+        <w:drawing>
+          <wp:inline distT="0" distB="0" distL="0" distR="0" wp14:anchorId="2E365CE7" wp14:editId="14EBC3D1">
+            <wp:extent cx="2484120" cy="297180"/>
+            <wp:effectExtent l="0" t="0" r="0" b="7620"/>
+            <wp:docPr id="46" name="Afbeelding 46"/>
+            <wp:cNvGraphicFramePr>
+              <a:graphicFrameLocks xmlns:a="http://schemas.openxmlformats.org/drawingml/2006/main" noChangeAspect="1"/>
+            </wp:cNvGraphicFramePr>
+            <a:graphic xmlns:a="http://schemas.openxmlformats.org/drawingml/2006/main">
+              <a:graphicData uri="http://schemas.openxmlformats.org/drawingml/2006/picture">
+                <pic:pic xmlns:pic="http://schemas.openxmlformats.org/drawingml/2006/picture">
+                  <pic:nvPicPr>
+                    <pic:cNvPr id="0" name=""/>
+                    <pic:cNvPicPr/>
+                  </pic:nvPicPr>
+                  <pic:blipFill>
+                    <a:blip r:embed="rId52"/>
+                    <a:stretch>
+                      <a:fillRect/>
+                    </a:stretch>
+                  </pic:blipFill>
+                  <pic:spPr>
+                    <a:xfrm>
+                      <a:off x="0" y="0"/>
                       <a:ext cx="2484120" cy="297180"/>
                     </a:xfrm>
                     <a:prstGeom prst="rect">
@@ -4135,7 +5057,7 @@
                     <pic:cNvPicPr/>
                   </pic:nvPicPr>
                   <pic:blipFill>
-                    <a:blip r:embed="rId49"/>
+                    <a:blip r:embed="rId53"/>
                     <a:stretch>
                       <a:fillRect/>
                     </a:stretch>
@@ -5838,7 +6760,7 @@
 </file>
 
 <file path=customXml/itemProps1.xml><?xml version="1.0" encoding="utf-8"?>
-<ds:datastoreItem xmlns:ds="http://schemas.openxmlformats.org/officeDocument/2006/customXml" ds:itemID="{56CBD3F2-1354-4FDB-9C9E-EE1BADA65029}">
+<ds:datastoreItem xmlns:ds="http://schemas.openxmlformats.org/officeDocument/2006/customXml" ds:itemID="{C0E4FEE3-BD3D-422F-80BE-6F3465E7979F}">
   <ds:schemaRefs>
     <ds:schemaRef ds:uri="http://schemas.openxmlformats.org/officeDocument/2006/bibliography"/>
   </ds:schemaRefs>

</xml_diff>

<commit_message>
Updated the report on rendertargets
</commit_message>
<xml_diff>
--- a/Report_advanced_graphics_programming.docx
+++ b/Report_advanced_graphics_programming.docx
@@ -3760,13 +3760,31 @@
         <w:rPr>
           <w:lang w:val="en-US"/>
         </w:rPr>
-        <w:t xml:space="preserve">For texturing, my score would be an 8, following the rubric. Both a </w:t>
-      </w:r>
-      <w:r>
-        <w:rPr>
-          <w:lang w:val="en-US"/>
-        </w:rPr>
-        <w:t xml:space="preserve">mobile phone with a ‘taken picture’ can be seen, with a dice in the background using texturing. </w:t>
+        <w:t>For t</w:t>
+      </w:r>
+      <w:r>
+        <w:rPr>
+          <w:lang w:val="en-US"/>
+        </w:rPr>
+        <w:t>exturing, my score would be an 10,</w:t>
+      </w:r>
+      <w:r>
+        <w:rPr>
+          <w:lang w:val="en-US"/>
+        </w:rPr>
+        <w:t xml:space="preserve"> following the rubric. </w:t>
+      </w:r>
+      <w:r>
+        <w:rPr>
+          <w:lang w:val="en-US"/>
+        </w:rPr>
+        <w:t xml:space="preserve">A mobile phone can be seen that is recording a scene containing a textured dice. </w:t>
+      </w:r>
+      <w:r>
+        <w:rPr>
+          <w:lang w:val="en-US"/>
+        </w:rPr>
+        <w:t xml:space="preserve"> </w:t>
       </w:r>
     </w:p>
     <w:p>
@@ -3822,6 +3840,94 @@
     </w:p>
     <w:p>
       <w:pPr>
+        <w:tabs>
+          <w:tab w:val="left" w:pos="2127"/>
+        </w:tabs>
+        <w:rPr>
+          <w:i/>
+          <w:lang w:val="en-US"/>
+        </w:rPr>
+      </w:pPr>
+      <w:r>
+        <w:rPr>
+          <w:i/>
+          <w:lang w:val="en-US"/>
+        </w:rPr>
+        <w:t>An older screenshot of using a regular texture, instead of rendering the scene to a texture</w:t>
+      </w:r>
+    </w:p>
+    <w:p>
+      <w:pPr>
+        <w:tabs>
+          <w:tab w:val="left" w:pos="2127"/>
+        </w:tabs>
+        <w:rPr>
+          <w:i/>
+          <w:lang w:val="en-US"/>
+        </w:rPr>
+      </w:pPr>
+      <w:r>
+        <w:rPr>
+          <w:noProof/>
+          <w:lang w:eastAsia="nl-NL"/>
+        </w:rPr>
+        <w:drawing>
+          <wp:inline distT="0" distB="0" distL="0" distR="0" wp14:anchorId="42BD31B3" wp14:editId="7D373E12">
+            <wp:extent cx="1702594" cy="1496786"/>
+            <wp:effectExtent l="0" t="0" r="0" b="8255"/>
+            <wp:docPr id="2" name="Afbeelding 2"/>
+            <wp:cNvGraphicFramePr>
+              <a:graphicFrameLocks xmlns:a="http://schemas.openxmlformats.org/drawingml/2006/main" noChangeAspect="1"/>
+            </wp:cNvGraphicFramePr>
+            <a:graphic xmlns:a="http://schemas.openxmlformats.org/drawingml/2006/main">
+              <a:graphicData uri="http://schemas.openxmlformats.org/drawingml/2006/picture">
+                <pic:pic xmlns:pic="http://schemas.openxmlformats.org/drawingml/2006/picture">
+                  <pic:nvPicPr>
+                    <pic:cNvPr id="0" name=""/>
+                    <pic:cNvPicPr/>
+                  </pic:nvPicPr>
+                  <pic:blipFill>
+                    <a:blip r:embed="rId41"/>
+                    <a:stretch>
+                      <a:fillRect/>
+                    </a:stretch>
+                  </pic:blipFill>
+                  <pic:spPr>
+                    <a:xfrm>
+                      <a:off x="0" y="0"/>
+                      <a:ext cx="1702594" cy="1496786"/>
+                    </a:xfrm>
+                    <a:prstGeom prst="rect">
+                      <a:avLst/>
+                    </a:prstGeom>
+                  </pic:spPr>
+                </pic:pic>
+              </a:graphicData>
+            </a:graphic>
+          </wp:inline>
+        </w:drawing>
+      </w:r>
+    </w:p>
+    <w:p>
+      <w:pPr>
+        <w:tabs>
+          <w:tab w:val="left" w:pos="2127"/>
+        </w:tabs>
+        <w:rPr>
+          <w:i/>
+          <w:lang w:val="en-US"/>
+        </w:rPr>
+      </w:pPr>
+      <w:r>
+        <w:rPr>
+          <w:i/>
+          <w:lang w:val="en-US"/>
+        </w:rPr>
+        <w:t>The phone rendering the scene with the dice in it from its camera point.</w:t>
+      </w:r>
+    </w:p>
+    <w:p>
+      <w:pPr>
         <w:pStyle w:val="Kop2"/>
         <w:rPr>
           <w:lang w:val="en-US"/>
@@ -3871,7 +3977,7 @@
             <o:lock v:ext="edit" aspectratio="t"/>
           </v:shapetype>
           <v:shape id="_x0000_i1025" type="#_x0000_t75" style="width:453.45pt;height:56.55pt">
-            <v:imagedata r:id="rId41" o:title="Dice"/>
+            <v:imagedata r:id="rId42" o:title="Dice"/>
           </v:shape>
         </w:pict>
       </w:r>
@@ -3910,7 +4016,7 @@
                     <pic:cNvPicPr/>
                   </pic:nvPicPr>
                   <pic:blipFill>
-                    <a:blip r:embed="rId42"/>
+                    <a:blip r:embed="rId43"/>
                     <a:stretch>
                       <a:fillRect/>
                     </a:stretch>
@@ -3941,6 +4047,7 @@
         <w:rPr>
           <w:lang w:val="en-US"/>
         </w:rPr>
+        <w:lastRenderedPageBreak/>
         <w:t xml:space="preserve">Regularly, </w:t>
       </w:r>
       <w:proofErr w:type="spellStart"/>
@@ -3983,7 +4090,6 @@
         <w:rPr>
           <w:lang w:val="en-US"/>
         </w:rPr>
-        <w:lastRenderedPageBreak/>
         <w:t>Rendering the phone</w:t>
       </w:r>
     </w:p>
@@ -4005,7 +4111,7 @@
         </w:rPr>
         <w:pict>
           <v:shape id="_x0000_i1026" type="#_x0000_t75" style="width:317.15pt;height:117pt">
-            <v:imagedata r:id="rId43" o:title="Phone"/>
+            <v:imagedata r:id="rId44" o:title="Phone"/>
           </v:shape>
         </w:pict>
       </w:r>
@@ -4041,8 +4147,6 @@
         </w:rPr>
         <w:t xml:space="preserve">The highlighted pieces of code are the UV coordinates used for that vertex. The mapping is fairly simple: it starts bottom left, then top left, top right and finally bottom right. </w:t>
       </w:r>
-      <w:bookmarkStart w:id="0" w:name="_GoBack"/>
-      <w:bookmarkEnd w:id="0"/>
       <w:r>
         <w:rPr>
           <w:noProof/>
@@ -4050,180 +4154,9 @@
         </w:rPr>
         <w:drawing>
           <wp:inline distT="0" distB="0" distL="0" distR="0" wp14:anchorId="471188AF" wp14:editId="1950C319">
-            <wp:extent cx="5760720" cy="1684242"/>
-            <wp:effectExtent l="0" t="0" r="0" b="0"/>
+            <wp:extent cx="4778829" cy="1397170"/>
+            <wp:effectExtent l="0" t="0" r="3175" b="0"/>
             <wp:docPr id="16" name="Afbeelding 16"/>
-            <wp:cNvGraphicFramePr>
-              <a:graphicFrameLocks xmlns:a="http://schemas.openxmlformats.org/drawingml/2006/main" noChangeAspect="1"/>
-            </wp:cNvGraphicFramePr>
-            <a:graphic xmlns:a="http://schemas.openxmlformats.org/drawingml/2006/main">
-              <a:graphicData uri="http://schemas.openxmlformats.org/drawingml/2006/picture">
-                <pic:pic xmlns:pic="http://schemas.openxmlformats.org/drawingml/2006/picture">
-                  <pic:nvPicPr>
-                    <pic:cNvPr id="0" name=""/>
-                    <pic:cNvPicPr/>
-                  </pic:nvPicPr>
-                  <pic:blipFill>
-                    <a:blip r:embed="rId44"/>
-                    <a:stretch>
-                      <a:fillRect/>
-                    </a:stretch>
-                  </pic:blipFill>
-                  <pic:spPr>
-                    <a:xfrm>
-                      <a:off x="0" y="0"/>
-                      <a:ext cx="5760720" cy="1684242"/>
-                    </a:xfrm>
-                    <a:prstGeom prst="rect">
-                      <a:avLst/>
-                    </a:prstGeom>
-                  </pic:spPr>
-                </pic:pic>
-              </a:graphicData>
-            </a:graphic>
-          </wp:inline>
-        </w:drawing>
-      </w:r>
-      <w:r>
-        <w:rPr>
-          <w:lang w:val="en-US"/>
-        </w:rPr>
-        <w:br w:type="page"/>
-      </w:r>
-    </w:p>
-    <w:p>
-      <w:pPr>
-        <w:pStyle w:val="Kop1"/>
-        <w:rPr>
-          <w:lang w:val="en-US"/>
-        </w:rPr>
-      </w:pPr>
-      <w:r>
-        <w:rPr>
-          <w:lang w:val="en-US"/>
-        </w:rPr>
-        <w:lastRenderedPageBreak/>
-        <w:t>Shading</w:t>
-      </w:r>
-    </w:p>
-    <w:p>
-      <w:pPr>
-        <w:rPr>
-          <w:lang w:val="en-US"/>
-        </w:rPr>
-      </w:pPr>
-      <w:r>
-        <w:rPr>
-          <w:lang w:val="en-US"/>
-        </w:rPr>
-        <w:t xml:space="preserve">For shading, I would score a 10 as well following the rubric. A </w:t>
-      </w:r>
-      <w:proofErr w:type="spellStart"/>
-      <w:r>
-        <w:rPr>
-          <w:lang w:val="en-US"/>
-        </w:rPr>
-        <w:t>shader</w:t>
-      </w:r>
-      <w:proofErr w:type="spellEnd"/>
-      <w:r>
-        <w:rPr>
-          <w:lang w:val="en-US"/>
-        </w:rPr>
-        <w:t xml:space="preserve"> of moderate complexity (horrible trick), intermediate complexity (flame) and high complexity have been ported to the effects framework. </w:t>
-      </w:r>
-      <w:r>
-        <w:rPr>
-          <w:lang w:val="en-US"/>
-        </w:rPr>
-        <w:t xml:space="preserve">The last </w:t>
-      </w:r>
-      <w:proofErr w:type="spellStart"/>
-      <w:r>
-        <w:rPr>
-          <w:lang w:val="en-US"/>
-        </w:rPr>
-        <w:t>shader</w:t>
-      </w:r>
-      <w:proofErr w:type="spellEnd"/>
-      <w:r>
-        <w:rPr>
-          <w:lang w:val="en-US"/>
-        </w:rPr>
-        <w:t xml:space="preserve"> has approximately 120 lines of code, not counting comments and white lines. </w:t>
-      </w:r>
-    </w:p>
-    <w:p>
-      <w:pPr>
-        <w:pStyle w:val="Kop2"/>
-        <w:rPr>
-          <w:lang w:val="en-US"/>
-        </w:rPr>
-      </w:pPr>
-      <w:r>
-        <w:rPr>
-          <w:lang w:val="en-US"/>
-        </w:rPr>
-        <w:t>Constant buffer(s)</w:t>
-      </w:r>
-    </w:p>
-    <w:p>
-      <w:pPr>
-        <w:rPr>
-          <w:lang w:val="en-US"/>
-        </w:rPr>
-      </w:pPr>
-      <w:r>
-        <w:rPr>
-          <w:lang w:val="en-US"/>
-        </w:rPr>
-        <w:t xml:space="preserve">The </w:t>
-      </w:r>
-      <w:proofErr w:type="spellStart"/>
-      <w:r>
-        <w:rPr>
-          <w:lang w:val="en-US"/>
-        </w:rPr>
-        <w:t>shaders</w:t>
-      </w:r>
-      <w:proofErr w:type="spellEnd"/>
-      <w:r>
-        <w:rPr>
-          <w:lang w:val="en-US"/>
-        </w:rPr>
-        <w:t xml:space="preserve"> from </w:t>
-      </w:r>
-      <w:proofErr w:type="spellStart"/>
-      <w:r>
-        <w:rPr>
-          <w:lang w:val="en-US"/>
-        </w:rPr>
-        <w:t>ShaderToy</w:t>
-      </w:r>
-      <w:proofErr w:type="spellEnd"/>
-      <w:r>
-        <w:rPr>
-          <w:lang w:val="en-US"/>
-        </w:rPr>
-        <w:t xml:space="preserve"> presented here require both the screen or quad resolution to be passed along with the current game time. The time is passed as constant buffer as follows:</w:t>
-      </w:r>
-    </w:p>
-    <w:p>
-      <w:pPr>
-        <w:rPr>
-          <w:lang w:val="en-US"/>
-        </w:rPr>
-      </w:pPr>
-      <w:r>
-        <w:rPr>
-          <w:noProof/>
-          <w:lang w:eastAsia="nl-NL"/>
-        </w:rPr>
-        <w:drawing>
-          <wp:inline distT="0" distB="0" distL="0" distR="0" wp14:anchorId="2A73A314" wp14:editId="167083EE">
-            <wp:extent cx="2977243" cy="253821"/>
-            <wp:effectExtent l="0" t="0" r="0" b="0"/>
-            <wp:docPr id="38" name="Afbeelding 38"/>
             <wp:cNvGraphicFramePr>
               <a:graphicFrameLocks xmlns:a="http://schemas.openxmlformats.org/drawingml/2006/main" noChangeAspect="1"/>
             </wp:cNvGraphicFramePr>
@@ -4243,7 +4176,7 @@
                   <pic:spPr>
                     <a:xfrm>
                       <a:off x="0" y="0"/>
-                      <a:ext cx="2975284" cy="253654"/>
+                      <a:ext cx="4785648" cy="1399164"/>
                     </a:xfrm>
                     <a:prstGeom prst="rect">
                       <a:avLst/>
@@ -4258,15 +4191,57 @@
     </w:p>
     <w:p>
       <w:pPr>
-        <w:rPr>
-          <w:lang w:val="en-US"/>
-        </w:rPr>
-      </w:pPr>
-      <w:r>
-        <w:rPr>
-          <w:lang w:val="en-US"/>
-        </w:rPr>
-        <w:t>With the time being calculated as follows:</w:t>
+        <w:pStyle w:val="Kop2"/>
+        <w:rPr>
+          <w:lang w:val="en-US"/>
+        </w:rPr>
+      </w:pPr>
+      <w:r>
+        <w:rPr>
+          <w:lang w:val="en-US"/>
+        </w:rPr>
+        <w:t>Rendering to a texture</w:t>
+      </w:r>
+    </w:p>
+    <w:p>
+      <w:pPr>
+        <w:rPr>
+          <w:lang w:val="en-US"/>
+        </w:rPr>
+      </w:pPr>
+      <w:r>
+        <w:rPr>
+          <w:lang w:val="en-US"/>
+        </w:rPr>
+        <w:t xml:space="preserve">Rendering to the texture is done very similar to how the </w:t>
+      </w:r>
+      <w:proofErr w:type="spellStart"/>
+      <w:r>
+        <w:rPr>
+          <w:lang w:val="en-US"/>
+        </w:rPr>
+        <w:t>backbuffer</w:t>
+      </w:r>
+      <w:proofErr w:type="spellEnd"/>
+      <w:r>
+        <w:rPr>
+          <w:lang w:val="en-US"/>
+        </w:rPr>
+        <w:t xml:space="preserve"> is created, which is a lot of boilerplate code. The most important steps are performed in the ‘</w:t>
+      </w:r>
+      <w:proofErr w:type="spellStart"/>
+      <w:r>
+        <w:rPr>
+          <w:lang w:val="en-US"/>
+        </w:rPr>
+        <w:t>drawToDisplay</w:t>
+      </w:r>
+      <w:proofErr w:type="spellEnd"/>
+      <w:r>
+        <w:rPr>
+          <w:lang w:val="en-US"/>
+        </w:rPr>
+        <w:t>’ method.</w:t>
       </w:r>
     </w:p>
     <w:p>
@@ -4281,10 +4256,10 @@
           <w:lang w:eastAsia="nl-NL"/>
         </w:rPr>
         <w:drawing>
-          <wp:inline distT="0" distB="0" distL="0" distR="0" wp14:anchorId="2BAD9BE4" wp14:editId="3E42389E">
-            <wp:extent cx="2656115" cy="676213"/>
-            <wp:effectExtent l="0" t="0" r="0" b="0"/>
-            <wp:docPr id="39" name="Afbeelding 39"/>
+          <wp:inline distT="0" distB="0" distL="0" distR="0" wp14:anchorId="14C8A421" wp14:editId="0B78ABB5">
+            <wp:extent cx="4001673" cy="1344386"/>
+            <wp:effectExtent l="0" t="0" r="0" b="8255"/>
+            <wp:docPr id="27" name="Afbeelding 27"/>
             <wp:cNvGraphicFramePr>
               <a:graphicFrameLocks xmlns:a="http://schemas.openxmlformats.org/drawingml/2006/main" noChangeAspect="1"/>
             </wp:cNvGraphicFramePr>
@@ -4304,7 +4279,7 @@
                   <pic:spPr>
                     <a:xfrm>
                       <a:off x="0" y="0"/>
-                      <a:ext cx="2662969" cy="677958"/>
+                      <a:ext cx="4014647" cy="1348745"/>
                     </a:xfrm>
                     <a:prstGeom prst="rect">
                       <a:avLst/>
@@ -4327,36 +4302,58 @@
         <w:rPr>
           <w:lang w:val="en-US"/>
         </w:rPr>
-        <w:t xml:space="preserve">Resolution is done differently. Since my quad does not match the dimensions of the screen, I modified the code to make it use the interpolated UV coordinates and map that to either a -1, 1 range where necessary (which is for the </w:t>
+        <w:t>First, we set the (camera of) the phone as our render target</w:t>
+      </w:r>
+      <w:r>
+        <w:rPr>
+          <w:lang w:val="en-US"/>
+        </w:rPr>
+        <w:t xml:space="preserve">. We then clear that screen to the same color as the </w:t>
       </w:r>
       <w:proofErr w:type="spellStart"/>
       <w:r>
         <w:rPr>
           <w:lang w:val="en-US"/>
         </w:rPr>
-        <w:t>raymarch</w:t>
+        <w:t>backbuffer</w:t>
       </w:r>
       <w:proofErr w:type="spellEnd"/>
       <w:r>
         <w:rPr>
           <w:lang w:val="en-US"/>
         </w:rPr>
-        <w:t xml:space="preserve"> based </w:t>
+        <w:t xml:space="preserve"> will be cleared to. Then, instead of view transform, derived from the camera in the scene, we retrieve the transform of the phone’s camera and apply that as view matrix. We draw the box as we would regularly do and afterwards restore both viewport and render target.</w:t>
+      </w:r>
+    </w:p>
+    <w:p>
+      <w:pPr>
+        <w:rPr>
+          <w:lang w:val="en-US"/>
+        </w:rPr>
+      </w:pPr>
+      <w:r>
+        <w:rPr>
+          <w:lang w:val="en-US"/>
+        </w:rPr>
+        <w:lastRenderedPageBreak/>
+        <w:t xml:space="preserve">One important steps that is performed afterwards is the clearing of the z-buffer. This is necessary, before we render the entire scene to the </w:t>
       </w:r>
       <w:proofErr w:type="spellStart"/>
       <w:r>
         <w:rPr>
           <w:lang w:val="en-US"/>
         </w:rPr>
-        <w:t>shaders</w:t>
+        <w:t>backbuffer</w:t>
       </w:r>
       <w:proofErr w:type="spellEnd"/>
       <w:r>
         <w:rPr>
           <w:lang w:val="en-US"/>
         </w:rPr>
-        <w:t xml:space="preserve">). </w:t>
-      </w:r>
+        <w:t>, because the camera of the phone used the same depth buffer. This is an example of when this is not done:</w:t>
+      </w:r>
+      <w:bookmarkStart w:id="0" w:name="_GoBack"/>
+      <w:bookmarkEnd w:id="0"/>
     </w:p>
     <w:p>
       <w:pPr>
@@ -4370,10 +4367,10 @@
           <w:lang w:eastAsia="nl-NL"/>
         </w:rPr>
         <w:drawing>
-          <wp:inline distT="0" distB="0" distL="0" distR="0" wp14:anchorId="5D655205" wp14:editId="49F41E2B">
-            <wp:extent cx="3995058" cy="168620"/>
-            <wp:effectExtent l="0" t="0" r="0" b="3175"/>
-            <wp:docPr id="40" name="Afbeelding 40"/>
+          <wp:inline distT="0" distB="0" distL="0" distR="0" wp14:anchorId="29187D14" wp14:editId="6030B52B">
+            <wp:extent cx="2155372" cy="1677402"/>
+            <wp:effectExtent l="0" t="0" r="0" b="0"/>
+            <wp:docPr id="37" name="Afbeelding 37"/>
             <wp:cNvGraphicFramePr>
               <a:graphicFrameLocks xmlns:a="http://schemas.openxmlformats.org/drawingml/2006/main" noChangeAspect="1"/>
             </wp:cNvGraphicFramePr>
@@ -4393,7 +4390,7 @@
                   <pic:spPr>
                     <a:xfrm>
                       <a:off x="0" y="0"/>
-                      <a:ext cx="3996568" cy="168684"/>
+                      <a:ext cx="2156016" cy="1677903"/>
                     </a:xfrm>
                     <a:prstGeom prst="rect">
                       <a:avLst/>
@@ -4411,32 +4408,73 @@
         </w:rPr>
         <w:t xml:space="preserve"> </w:t>
       </w:r>
-    </w:p>
-    <w:p>
-      <w:pPr>
-        <w:rPr>
-          <w:lang w:val="en-US"/>
-        </w:rPr>
-      </w:pPr>
-      <w:r>
-        <w:rPr>
-          <w:lang w:val="en-US"/>
-        </w:rPr>
-        <w:t xml:space="preserve">Which is very similar to the process of retrieving </w:t>
+      <w:r>
+        <w:rPr>
+          <w:lang w:val="en-US"/>
+        </w:rPr>
+        <w:br w:type="page"/>
+      </w:r>
+    </w:p>
+    <w:p>
+      <w:pPr>
+        <w:pStyle w:val="Kop1"/>
+        <w:rPr>
+          <w:lang w:val="en-US"/>
+        </w:rPr>
+      </w:pPr>
+      <w:r>
+        <w:rPr>
+          <w:lang w:val="en-US"/>
+        </w:rPr>
+        <w:lastRenderedPageBreak/>
+        <w:t>Shading</w:t>
+      </w:r>
+    </w:p>
+    <w:p>
+      <w:pPr>
+        <w:rPr>
+          <w:lang w:val="en-US"/>
+        </w:rPr>
+      </w:pPr>
+      <w:r>
+        <w:rPr>
+          <w:lang w:val="en-US"/>
+        </w:rPr>
+        <w:t xml:space="preserve">For shading, I would score a 10 as well following the rubric. A </w:t>
       </w:r>
       <w:proofErr w:type="spellStart"/>
       <w:r>
         <w:rPr>
           <w:lang w:val="en-US"/>
         </w:rPr>
-        <w:t>normals</w:t>
+        <w:t>shader</w:t>
       </w:r>
       <w:proofErr w:type="spellEnd"/>
       <w:r>
         <w:rPr>
           <w:lang w:val="en-US"/>
         </w:rPr>
-        <w:t xml:space="preserve"> from a normal map. </w:t>
+        <w:t xml:space="preserve"> of moderate complexity (horrible trick), intermediate complexity (flame) and high complexity have been ported to the effects framework. </w:t>
+      </w:r>
+      <w:r>
+        <w:rPr>
+          <w:lang w:val="en-US"/>
+        </w:rPr>
+        <w:t xml:space="preserve">The last </w:t>
+      </w:r>
+      <w:proofErr w:type="spellStart"/>
+      <w:r>
+        <w:rPr>
+          <w:lang w:val="en-US"/>
+        </w:rPr>
+        <w:t>shader</w:t>
+      </w:r>
+      <w:proofErr w:type="spellEnd"/>
+      <w:r>
+        <w:rPr>
+          <w:lang w:val="en-US"/>
+        </w:rPr>
+        <w:t xml:space="preserve"> has approximately 120 lines of code, not counting comments and white lines. </w:t>
       </w:r>
     </w:p>
     <w:p>
@@ -4450,55 +4488,48 @@
         <w:rPr>
           <w:lang w:val="en-US"/>
         </w:rPr>
-        <w:t>Horrible trick</w:t>
-      </w:r>
-    </w:p>
-    <w:p>
-      <w:pPr>
-        <w:rPr>
-          <w:i/>
-          <w:lang w:val="en-US"/>
-        </w:rPr>
-      </w:pPr>
-      <w:r>
-        <w:rPr>
-          <w:i/>
-          <w:lang w:val="en-US"/>
-        </w:rPr>
-        <w:t>Picture omitted because it is very distracting when reading</w:t>
-      </w:r>
-    </w:p>
-    <w:p>
-      <w:pPr>
-        <w:rPr>
-          <w:lang w:val="en-US"/>
-        </w:rPr>
-      </w:pPr>
-      <w:r>
-        <w:rPr>
-          <w:lang w:val="en-US"/>
-        </w:rPr>
-        <w:t xml:space="preserve">The porting was merely </w:t>
-      </w:r>
-      <w:r>
-        <w:rPr>
-          <w:lang w:val="en-US"/>
-        </w:rPr>
-        <w:t xml:space="preserve">a matter of replacing the vector instances with floats as well as passing the game time as constant buffer to the </w:t>
+        <w:t>Constant buffer(s)</w:t>
+      </w:r>
+    </w:p>
+    <w:p>
+      <w:pPr>
+        <w:rPr>
+          <w:lang w:val="en-US"/>
+        </w:rPr>
+      </w:pPr>
+      <w:r>
+        <w:rPr>
+          <w:lang w:val="en-US"/>
+        </w:rPr>
+        <w:t xml:space="preserve">The </w:t>
       </w:r>
       <w:proofErr w:type="spellStart"/>
       <w:r>
         <w:rPr>
           <w:lang w:val="en-US"/>
         </w:rPr>
-        <w:t>shader</w:t>
+        <w:t>shaders</w:t>
       </w:r>
       <w:proofErr w:type="spellEnd"/>
       <w:r>
         <w:rPr>
           <w:lang w:val="en-US"/>
         </w:rPr>
-        <w:t>. I’ve also introduced several new variables to making the adjustment of the trick easier.</w:t>
+        <w:t xml:space="preserve"> from </w:t>
+      </w:r>
+      <w:proofErr w:type="spellStart"/>
+      <w:r>
+        <w:rPr>
+          <w:lang w:val="en-US"/>
+        </w:rPr>
+        <w:t>ShaderToy</w:t>
+      </w:r>
+      <w:proofErr w:type="spellEnd"/>
+      <w:r>
+        <w:rPr>
+          <w:lang w:val="en-US"/>
+        </w:rPr>
+        <w:t xml:space="preserve"> presented here require both the screen or quad resolution to be passed along with the current game time. The time is passed as constant buffer as follows:</w:t>
       </w:r>
     </w:p>
     <w:p>
@@ -4513,10 +4544,10 @@
           <w:lang w:eastAsia="nl-NL"/>
         </w:rPr>
         <w:drawing>
-          <wp:inline distT="0" distB="0" distL="0" distR="0" wp14:anchorId="52612D36" wp14:editId="282C9F17">
-            <wp:extent cx="5050972" cy="1065397"/>
-            <wp:effectExtent l="0" t="0" r="0" b="1905"/>
-            <wp:docPr id="42" name="Afbeelding 42"/>
+          <wp:inline distT="0" distB="0" distL="0" distR="0" wp14:anchorId="2A73A314" wp14:editId="167083EE">
+            <wp:extent cx="2977243" cy="253821"/>
+            <wp:effectExtent l="0" t="0" r="0" b="0"/>
+            <wp:docPr id="38" name="Afbeelding 38"/>
             <wp:cNvGraphicFramePr>
               <a:graphicFrameLocks xmlns:a="http://schemas.openxmlformats.org/drawingml/2006/main" noChangeAspect="1"/>
             </wp:cNvGraphicFramePr>
@@ -4536,7 +4567,7 @@
                   <pic:spPr>
                     <a:xfrm>
                       <a:off x="0" y="0"/>
-                      <a:ext cx="5056577" cy="1066579"/>
+                      <a:ext cx="2975284" cy="253654"/>
                     </a:xfrm>
                     <a:prstGeom prst="rect">
                       <a:avLst/>
@@ -4559,55 +4590,7 @@
         <w:rPr>
           <w:lang w:val="en-US"/>
         </w:rPr>
-        <w:t xml:space="preserve">First, it simply calculates the distance to the center and using the cos intrinsic function, maps this to a range of -1, 1. This is based on the distance to the center point, so as we move further, we get close to a boundary and thus closer to  </w:t>
-      </w:r>
-      <w:r>
-        <w:rPr>
-          <w:lang w:val="en-US"/>
-        </w:rPr>
-        <w:t xml:space="preserve">the value of white. Since the cos function limits this, we transition back to black and so forth. The </w:t>
-      </w:r>
-      <w:proofErr w:type="spellStart"/>
-      <w:r>
-        <w:rPr>
-          <w:lang w:val="en-US"/>
-        </w:rPr>
-        <w:t>ringcount</w:t>
-      </w:r>
-      <w:proofErr w:type="spellEnd"/>
-      <w:r>
-        <w:rPr>
-          <w:lang w:val="en-US"/>
-        </w:rPr>
-        <w:t xml:space="preserve"> and PI multiplication are a trick based on the properties of the cos graph. </w:t>
-      </w:r>
-    </w:p>
-    <w:p>
-      <w:pPr>
-        <w:rPr>
-          <w:lang w:val="en-US"/>
-        </w:rPr>
-      </w:pPr>
-      <w:r>
-        <w:rPr>
-          <w:lang w:val="en-US"/>
-        </w:rPr>
-        <w:t xml:space="preserve">Scaled time is subtracted to make the rings seemingly ‘move’ to the outer edges. The time was scaled to speed up the effect. </w:t>
-      </w:r>
-    </w:p>
-    <w:p>
-      <w:pPr>
-        <w:pStyle w:val="Kop2"/>
-        <w:rPr>
-          <w:lang w:val="en-US"/>
-        </w:rPr>
-      </w:pPr>
-      <w:r>
-        <w:rPr>
-          <w:lang w:val="en-US"/>
-        </w:rPr>
-        <w:lastRenderedPageBreak/>
-        <w:t>Flame</w:t>
+        <w:t>With the time being calculated as follows:</w:t>
       </w:r>
     </w:p>
     <w:p>
@@ -4622,10 +4605,10 @@
           <w:lang w:eastAsia="nl-NL"/>
         </w:rPr>
         <w:drawing>
-          <wp:inline distT="0" distB="0" distL="0" distR="0" wp14:anchorId="7A9C9AD3" wp14:editId="5F42188D">
-            <wp:extent cx="2628900" cy="2167690"/>
-            <wp:effectExtent l="0" t="0" r="0" b="4445"/>
-            <wp:docPr id="43" name="Afbeelding 43"/>
+          <wp:inline distT="0" distB="0" distL="0" distR="0" wp14:anchorId="2BAD9BE4" wp14:editId="3E42389E">
+            <wp:extent cx="2656115" cy="676213"/>
+            <wp:effectExtent l="0" t="0" r="0" b="0"/>
+            <wp:docPr id="39" name="Afbeelding 39"/>
             <wp:cNvGraphicFramePr>
               <a:graphicFrameLocks xmlns:a="http://schemas.openxmlformats.org/drawingml/2006/main" noChangeAspect="1"/>
             </wp:cNvGraphicFramePr>
@@ -4645,7 +4628,7 @@
                   <pic:spPr>
                     <a:xfrm>
                       <a:off x="0" y="0"/>
-                      <a:ext cx="2627802" cy="2166785"/>
+                      <a:ext cx="2662969" cy="677958"/>
                     </a:xfrm>
                     <a:prstGeom prst="rect">
                       <a:avLst/>
@@ -4668,75 +4651,35 @@
         <w:rPr>
           <w:lang w:val="en-US"/>
         </w:rPr>
-        <w:t xml:space="preserve">Flame, like horrible trick, mostly consisted of changing the </w:t>
+        <w:t xml:space="preserve">Resolution is done differently. Since my quad does not match the dimensions of the screen, I modified the code to make it use the interpolated UV coordinates and map that to either a -1, 1 range where necessary (which is for the </w:t>
       </w:r>
       <w:proofErr w:type="spellStart"/>
       <w:r>
         <w:rPr>
           <w:lang w:val="en-US"/>
         </w:rPr>
-        <w:t>vec</w:t>
-      </w:r>
-      <w:r>
-        <w:rPr>
-          <w:i/>
-          <w:lang w:val="en-US"/>
-        </w:rPr>
-        <w:t>n</w:t>
+        <w:t>raymarch</w:t>
       </w:r>
       <w:proofErr w:type="spellEnd"/>
       <w:r>
         <w:rPr>
           <w:lang w:val="en-US"/>
         </w:rPr>
-        <w:t xml:space="preserve"> variables to </w:t>
+        <w:t xml:space="preserve"> based </w:t>
       </w:r>
       <w:proofErr w:type="spellStart"/>
       <w:r>
         <w:rPr>
           <w:lang w:val="en-US"/>
         </w:rPr>
-        <w:t>float</w:t>
-      </w:r>
-      <w:r>
-        <w:rPr>
-          <w:i/>
-          <w:lang w:val="en-US"/>
-        </w:rPr>
-        <w:t>n</w:t>
+        <w:t>shaders</w:t>
       </w:r>
       <w:proofErr w:type="spellEnd"/>
       <w:r>
         <w:rPr>
           <w:lang w:val="en-US"/>
         </w:rPr>
-        <w:t xml:space="preserve">. Additionally, instances of the ‘mix’ intrinsic function had to be replaced by their HLSL variant, which is ‘lerp’. Both perform a linear interpolation between given values. </w:t>
-      </w:r>
-    </w:p>
-    <w:p>
-      <w:pPr>
-        <w:rPr>
-          <w:lang w:val="en-US"/>
-        </w:rPr>
-      </w:pPr>
-      <w:r>
-        <w:rPr>
-          <w:lang w:val="en-US"/>
-        </w:rPr>
-        <w:t>As already shown, I also had to modify the way it calculates the ray direction for the ray marching algorithm (i.e. calculating the UV coordinates). I won’t much get into the details of the algorithm, especially since there are too many ‘magic numbers’ in the code to be able to elaborate.</w:t>
-      </w:r>
-    </w:p>
-    <w:p>
-      <w:pPr>
-        <w:rPr>
-          <w:lang w:val="en-US"/>
-        </w:rPr>
-      </w:pPr>
-      <w:r>
-        <w:rPr>
-          <w:lang w:val="en-US"/>
-        </w:rPr>
-        <w:t>The principle of the algorithm is to march into the scene and map a function to a spherical like object (this can also be seen from the bottom of the flame, which looks like a bit like a hemi-sphere. By modifying the way the algorithm performs the marching for the flame slightly, we can see this more accurately.</w:t>
+        <w:t xml:space="preserve">). </w:t>
       </w:r>
     </w:p>
     <w:p>
@@ -4751,10 +4694,10 @@
           <w:lang w:eastAsia="nl-NL"/>
         </w:rPr>
         <w:drawing>
-          <wp:inline distT="0" distB="0" distL="0" distR="0" wp14:anchorId="3C1EE66D" wp14:editId="66FECC27">
-            <wp:extent cx="989084" cy="1583871"/>
-            <wp:effectExtent l="0" t="0" r="1905" b="0"/>
-            <wp:docPr id="44" name="Afbeelding 44"/>
+          <wp:inline distT="0" distB="0" distL="0" distR="0" wp14:anchorId="5D655205" wp14:editId="49F41E2B">
+            <wp:extent cx="3995058" cy="168620"/>
+            <wp:effectExtent l="0" t="0" r="0" b="3175"/>
+            <wp:docPr id="40" name="Afbeelding 40"/>
             <wp:cNvGraphicFramePr>
               <a:graphicFrameLocks xmlns:a="http://schemas.openxmlformats.org/drawingml/2006/main" noChangeAspect="1"/>
             </wp:cNvGraphicFramePr>
@@ -4774,7 +4717,7 @@
                   <pic:spPr>
                     <a:xfrm>
                       <a:off x="0" y="0"/>
-                      <a:ext cx="990040" cy="1585401"/>
+                      <a:ext cx="3996568" cy="168684"/>
                     </a:xfrm>
                     <a:prstGeom prst="rect">
                       <a:avLst/>
@@ -4795,38 +4738,95 @@
     </w:p>
     <w:p>
       <w:pPr>
+        <w:rPr>
+          <w:lang w:val="en-US"/>
+        </w:rPr>
+      </w:pPr>
+      <w:r>
+        <w:rPr>
+          <w:lang w:val="en-US"/>
+        </w:rPr>
+        <w:t xml:space="preserve">Which is very similar to the process of retrieving </w:t>
+      </w:r>
+      <w:proofErr w:type="spellStart"/>
+      <w:r>
+        <w:rPr>
+          <w:lang w:val="en-US"/>
+        </w:rPr>
+        <w:t>normals</w:t>
+      </w:r>
+      <w:proofErr w:type="spellEnd"/>
+      <w:r>
+        <w:rPr>
+          <w:lang w:val="en-US"/>
+        </w:rPr>
+        <w:t xml:space="preserve"> from a normal map. </w:t>
+      </w:r>
+    </w:p>
+    <w:p>
+      <w:pPr>
         <w:pStyle w:val="Kop2"/>
         <w:rPr>
           <w:lang w:val="en-US"/>
         </w:rPr>
       </w:pPr>
+      <w:r>
+        <w:rPr>
+          <w:lang w:val="en-US"/>
+        </w:rPr>
+        <w:t>Horrible trick</w:t>
+      </w:r>
+    </w:p>
+    <w:p>
+      <w:pPr>
+        <w:rPr>
+          <w:i/>
+          <w:lang w:val="en-US"/>
+        </w:rPr>
+      </w:pPr>
+      <w:r>
+        <w:rPr>
+          <w:i/>
+          <w:lang w:val="en-US"/>
+        </w:rPr>
+        <w:t>Picture omitted because it is very distracting when reading</w:t>
+      </w:r>
+    </w:p>
+    <w:p>
+      <w:pPr>
+        <w:rPr>
+          <w:lang w:val="en-US"/>
+        </w:rPr>
+      </w:pPr>
+      <w:r>
+        <w:rPr>
+          <w:lang w:val="en-US"/>
+        </w:rPr>
+        <w:t xml:space="preserve">The porting was merely </w:t>
+      </w:r>
+      <w:r>
+        <w:rPr>
+          <w:lang w:val="en-US"/>
+        </w:rPr>
+        <w:t xml:space="preserve">a matter of replacing the vector instances with floats as well as passing the game time as constant buffer to the </w:t>
+      </w:r>
       <w:proofErr w:type="spellStart"/>
       <w:r>
         <w:rPr>
           <w:lang w:val="en-US"/>
         </w:rPr>
-        <w:lastRenderedPageBreak/>
-        <w:t>ShaderToy</w:t>
+        <w:t>shader</w:t>
       </w:r>
       <w:proofErr w:type="spellEnd"/>
       <w:r>
         <w:rPr>
           <w:lang w:val="en-US"/>
         </w:rPr>
-        <w:t xml:space="preserve"> </w:t>
-      </w:r>
-      <w:proofErr w:type="spellStart"/>
-      <w:r>
-        <w:rPr>
-          <w:lang w:val="en-US"/>
-        </w:rPr>
-        <w:t>shader</w:t>
-      </w:r>
-      <w:proofErr w:type="spellEnd"/>
-    </w:p>
-    <w:p>
-      <w:pPr>
-        <w:pStyle w:val="Kop2"/>
+        <w:t>. I’ve also introduced several new variables to making the adjustment of the trick easier.</w:t>
+      </w:r>
+    </w:p>
+    <w:p>
+      <w:pPr>
         <w:rPr>
           <w:lang w:val="en-US"/>
         </w:rPr>
@@ -4837,10 +4837,10 @@
           <w:lang w:eastAsia="nl-NL"/>
         </w:rPr>
         <w:drawing>
-          <wp:inline distT="0" distB="0" distL="0" distR="0" wp14:anchorId="53F50409" wp14:editId="5675EAF7">
-            <wp:extent cx="2759529" cy="2082440"/>
-            <wp:effectExtent l="0" t="0" r="3175" b="0"/>
-            <wp:docPr id="45" name="Afbeelding 45"/>
+          <wp:inline distT="0" distB="0" distL="0" distR="0" wp14:anchorId="52612D36" wp14:editId="282C9F17">
+            <wp:extent cx="5050972" cy="1065397"/>
+            <wp:effectExtent l="0" t="0" r="0" b="1905"/>
+            <wp:docPr id="42" name="Afbeelding 42"/>
             <wp:cNvGraphicFramePr>
               <a:graphicFrameLocks xmlns:a="http://schemas.openxmlformats.org/drawingml/2006/main" noChangeAspect="1"/>
             </wp:cNvGraphicFramePr>
@@ -4860,7 +4860,7 @@
                   <pic:spPr>
                     <a:xfrm>
                       <a:off x="0" y="0"/>
-                      <a:ext cx="2760654" cy="2083289"/>
+                      <a:ext cx="5056577" cy="1066579"/>
                     </a:xfrm>
                     <a:prstGeom prst="rect">
                       <a:avLst/>
@@ -4883,90 +4883,55 @@
         <w:rPr>
           <w:lang w:val="en-US"/>
         </w:rPr>
-        <w:t xml:space="preserve">The above </w:t>
+        <w:t xml:space="preserve">First, it simply calculates the distance to the center and using the cos intrinsic function, maps this to a range of -1, 1. This is based on the distance to the center point, so as we move further, we get close to a boundary and thus closer to  </w:t>
+      </w:r>
+      <w:r>
+        <w:rPr>
+          <w:lang w:val="en-US"/>
+        </w:rPr>
+        <w:t xml:space="preserve">the value of white. Since the cos function limits this, we transition back to black and so forth. The </w:t>
       </w:r>
       <w:proofErr w:type="spellStart"/>
       <w:r>
         <w:rPr>
           <w:lang w:val="en-US"/>
         </w:rPr>
-        <w:t>shader</w:t>
+        <w:t>ringcount</w:t>
       </w:r>
       <w:proofErr w:type="spellEnd"/>
       <w:r>
         <w:rPr>
           <w:lang w:val="en-US"/>
         </w:rPr>
-        <w:t xml:space="preserve"> is the result of the ‘</w:t>
-      </w:r>
-      <w:proofErr w:type="spellStart"/>
-      <w:r>
-        <w:rPr>
-          <w:lang w:val="en-US"/>
-        </w:rPr>
-        <w:t>SphereBowl</w:t>
-      </w:r>
-      <w:proofErr w:type="spellEnd"/>
-      <w:r>
-        <w:rPr>
-          <w:lang w:val="en-US"/>
-        </w:rPr>
-        <w:t xml:space="preserve">’ </w:t>
-      </w:r>
-      <w:proofErr w:type="spellStart"/>
-      <w:r>
-        <w:rPr>
-          <w:lang w:val="en-US"/>
-        </w:rPr>
-        <w:t>shader</w:t>
-      </w:r>
-      <w:proofErr w:type="spellEnd"/>
-      <w:r>
-        <w:rPr>
-          <w:lang w:val="en-US"/>
-        </w:rPr>
-        <w:t xml:space="preserve">, which shows an oddly animated sphere (using sine functions to distort its shape) while a fluid-shaped object is moving underneath. Meanwhile, a light travels around the scenery, casting the sphere’s (soft) shadows onto the fluid underneath. </w:t>
-      </w:r>
-    </w:p>
-    <w:p>
-      <w:pPr>
-        <w:rPr>
-          <w:lang w:val="en-US"/>
-        </w:rPr>
-      </w:pPr>
-      <w:r>
-        <w:rPr>
-          <w:lang w:val="en-US"/>
-        </w:rPr>
-        <w:t xml:space="preserve">For this </w:t>
-      </w:r>
-      <w:proofErr w:type="spellStart"/>
-      <w:r>
-        <w:rPr>
-          <w:lang w:val="en-US"/>
-        </w:rPr>
-        <w:t>shader</w:t>
-      </w:r>
-      <w:proofErr w:type="spellEnd"/>
-      <w:r>
-        <w:rPr>
-          <w:lang w:val="en-US"/>
-        </w:rPr>
-        <w:t xml:space="preserve">, most of the porting consisted of mapping the UV coordinates correctly and changing the </w:t>
-      </w:r>
-      <w:proofErr w:type="spellStart"/>
-      <w:r>
-        <w:rPr>
-          <w:lang w:val="en-US"/>
-        </w:rPr>
-        <w:t>vec</w:t>
-      </w:r>
-      <w:proofErr w:type="spellEnd"/>
-      <w:r>
-        <w:rPr>
-          <w:lang w:val="en-US"/>
-        </w:rPr>
-        <w:t xml:space="preserve"> to float types. One additional change was for the following line:</w:t>
+        <w:t xml:space="preserve"> and PI multiplication are a trick based on the properties of the cos graph. </w:t>
+      </w:r>
+    </w:p>
+    <w:p>
+      <w:pPr>
+        <w:rPr>
+          <w:lang w:val="en-US"/>
+        </w:rPr>
+      </w:pPr>
+      <w:r>
+        <w:rPr>
+          <w:lang w:val="en-US"/>
+        </w:rPr>
+        <w:t xml:space="preserve">Scaled time is subtracted to make the rings seemingly ‘move’ to the outer edges. The time was scaled to speed up the effect. </w:t>
+      </w:r>
+    </w:p>
+    <w:p>
+      <w:pPr>
+        <w:pStyle w:val="Kop2"/>
+        <w:rPr>
+          <w:lang w:val="en-US"/>
+        </w:rPr>
+      </w:pPr>
+      <w:r>
+        <w:rPr>
+          <w:lang w:val="en-US"/>
+        </w:rPr>
+        <w:lastRenderedPageBreak/>
+        <w:t>Flame</w:t>
       </w:r>
     </w:p>
     <w:p>
@@ -4981,10 +4946,10 @@
           <w:lang w:eastAsia="nl-NL"/>
         </w:rPr>
         <w:drawing>
-          <wp:inline distT="0" distB="0" distL="0" distR="0" wp14:anchorId="2E365CE7" wp14:editId="14EBC3D1">
-            <wp:extent cx="2484120" cy="297180"/>
-            <wp:effectExtent l="0" t="0" r="0" b="7620"/>
-            <wp:docPr id="46" name="Afbeelding 46"/>
+          <wp:inline distT="0" distB="0" distL="0" distR="0" wp14:anchorId="7A9C9AD3" wp14:editId="5F42188D">
+            <wp:extent cx="2628900" cy="2167690"/>
+            <wp:effectExtent l="0" t="0" r="0" b="4445"/>
+            <wp:docPr id="43" name="Afbeelding 43"/>
             <wp:cNvGraphicFramePr>
               <a:graphicFrameLocks xmlns:a="http://schemas.openxmlformats.org/drawingml/2006/main" noChangeAspect="1"/>
             </wp:cNvGraphicFramePr>
@@ -5004,6 +4969,365 @@
                   <pic:spPr>
                     <a:xfrm>
                       <a:off x="0" y="0"/>
+                      <a:ext cx="2627802" cy="2166785"/>
+                    </a:xfrm>
+                    <a:prstGeom prst="rect">
+                      <a:avLst/>
+                    </a:prstGeom>
+                  </pic:spPr>
+                </pic:pic>
+              </a:graphicData>
+            </a:graphic>
+          </wp:inline>
+        </w:drawing>
+      </w:r>
+    </w:p>
+    <w:p>
+      <w:pPr>
+        <w:rPr>
+          <w:lang w:val="en-US"/>
+        </w:rPr>
+      </w:pPr>
+      <w:r>
+        <w:rPr>
+          <w:lang w:val="en-US"/>
+        </w:rPr>
+        <w:t xml:space="preserve">Flame, like horrible trick, mostly consisted of changing the </w:t>
+      </w:r>
+      <w:proofErr w:type="spellStart"/>
+      <w:r>
+        <w:rPr>
+          <w:lang w:val="en-US"/>
+        </w:rPr>
+        <w:t>vec</w:t>
+      </w:r>
+      <w:r>
+        <w:rPr>
+          <w:i/>
+          <w:lang w:val="en-US"/>
+        </w:rPr>
+        <w:t>n</w:t>
+      </w:r>
+      <w:proofErr w:type="spellEnd"/>
+      <w:r>
+        <w:rPr>
+          <w:lang w:val="en-US"/>
+        </w:rPr>
+        <w:t xml:space="preserve"> variables to </w:t>
+      </w:r>
+      <w:proofErr w:type="spellStart"/>
+      <w:r>
+        <w:rPr>
+          <w:lang w:val="en-US"/>
+        </w:rPr>
+        <w:t>float</w:t>
+      </w:r>
+      <w:r>
+        <w:rPr>
+          <w:i/>
+          <w:lang w:val="en-US"/>
+        </w:rPr>
+        <w:t>n</w:t>
+      </w:r>
+      <w:proofErr w:type="spellEnd"/>
+      <w:r>
+        <w:rPr>
+          <w:lang w:val="en-US"/>
+        </w:rPr>
+        <w:t xml:space="preserve">. Additionally, instances of the ‘mix’ intrinsic function had to be replaced by their HLSL variant, which is ‘lerp’. Both perform a linear interpolation between given values. </w:t>
+      </w:r>
+    </w:p>
+    <w:p>
+      <w:pPr>
+        <w:rPr>
+          <w:lang w:val="en-US"/>
+        </w:rPr>
+      </w:pPr>
+      <w:r>
+        <w:rPr>
+          <w:lang w:val="en-US"/>
+        </w:rPr>
+        <w:t>As already shown, I also had to modify the way it calculates the ray direction for the ray marching algorithm (i.e. calculating the UV coordinates). I won’t much get into the details of the algorithm, especially since there are too many ‘magic numbers’ in the code to be able to elaborate.</w:t>
+      </w:r>
+    </w:p>
+    <w:p>
+      <w:pPr>
+        <w:rPr>
+          <w:lang w:val="en-US"/>
+        </w:rPr>
+      </w:pPr>
+      <w:r>
+        <w:rPr>
+          <w:lang w:val="en-US"/>
+        </w:rPr>
+        <w:t>The principle of the algorithm is to march into the scene and map a function to a spherical like object (this can also be seen from the bottom of the flame, which looks like a bit like a hemi-sphere. By modifying the way the algorithm performs the marching for the flame slightly, we can see this more accurately.</w:t>
+      </w:r>
+    </w:p>
+    <w:p>
+      <w:pPr>
+        <w:rPr>
+          <w:lang w:val="en-US"/>
+        </w:rPr>
+      </w:pPr>
+      <w:r>
+        <w:rPr>
+          <w:noProof/>
+          <w:lang w:eastAsia="nl-NL"/>
+        </w:rPr>
+        <w:drawing>
+          <wp:inline distT="0" distB="0" distL="0" distR="0" wp14:anchorId="3C1EE66D" wp14:editId="66FECC27">
+            <wp:extent cx="989084" cy="1583871"/>
+            <wp:effectExtent l="0" t="0" r="1905" b="0"/>
+            <wp:docPr id="44" name="Afbeelding 44"/>
+            <wp:cNvGraphicFramePr>
+              <a:graphicFrameLocks xmlns:a="http://schemas.openxmlformats.org/drawingml/2006/main" noChangeAspect="1"/>
+            </wp:cNvGraphicFramePr>
+            <a:graphic xmlns:a="http://schemas.openxmlformats.org/drawingml/2006/main">
+              <a:graphicData uri="http://schemas.openxmlformats.org/drawingml/2006/picture">
+                <pic:pic xmlns:pic="http://schemas.openxmlformats.org/drawingml/2006/picture">
+                  <pic:nvPicPr>
+                    <pic:cNvPr id="0" name=""/>
+                    <pic:cNvPicPr/>
+                  </pic:nvPicPr>
+                  <pic:blipFill>
+                    <a:blip r:embed="rId53"/>
+                    <a:stretch>
+                      <a:fillRect/>
+                    </a:stretch>
+                  </pic:blipFill>
+                  <pic:spPr>
+                    <a:xfrm>
+                      <a:off x="0" y="0"/>
+                      <a:ext cx="990040" cy="1585401"/>
+                    </a:xfrm>
+                    <a:prstGeom prst="rect">
+                      <a:avLst/>
+                    </a:prstGeom>
+                  </pic:spPr>
+                </pic:pic>
+              </a:graphicData>
+            </a:graphic>
+          </wp:inline>
+        </w:drawing>
+      </w:r>
+      <w:r>
+        <w:rPr>
+          <w:lang w:val="en-US"/>
+        </w:rPr>
+        <w:t xml:space="preserve"> </w:t>
+      </w:r>
+    </w:p>
+    <w:p>
+      <w:pPr>
+        <w:pStyle w:val="Kop2"/>
+        <w:rPr>
+          <w:lang w:val="en-US"/>
+        </w:rPr>
+      </w:pPr>
+      <w:proofErr w:type="spellStart"/>
+      <w:r>
+        <w:rPr>
+          <w:lang w:val="en-US"/>
+        </w:rPr>
+        <w:lastRenderedPageBreak/>
+        <w:t>ShaderToy</w:t>
+      </w:r>
+      <w:proofErr w:type="spellEnd"/>
+      <w:r>
+        <w:rPr>
+          <w:lang w:val="en-US"/>
+        </w:rPr>
+        <w:t xml:space="preserve"> </w:t>
+      </w:r>
+      <w:proofErr w:type="spellStart"/>
+      <w:r>
+        <w:rPr>
+          <w:lang w:val="en-US"/>
+        </w:rPr>
+        <w:t>shader</w:t>
+      </w:r>
+      <w:proofErr w:type="spellEnd"/>
+    </w:p>
+    <w:p>
+      <w:pPr>
+        <w:pStyle w:val="Kop2"/>
+        <w:rPr>
+          <w:lang w:val="en-US"/>
+        </w:rPr>
+      </w:pPr>
+      <w:r>
+        <w:rPr>
+          <w:noProof/>
+          <w:lang w:eastAsia="nl-NL"/>
+        </w:rPr>
+        <w:drawing>
+          <wp:inline distT="0" distB="0" distL="0" distR="0" wp14:anchorId="53F50409" wp14:editId="5675EAF7">
+            <wp:extent cx="2759529" cy="2082440"/>
+            <wp:effectExtent l="0" t="0" r="3175" b="0"/>
+            <wp:docPr id="45" name="Afbeelding 45"/>
+            <wp:cNvGraphicFramePr>
+              <a:graphicFrameLocks xmlns:a="http://schemas.openxmlformats.org/drawingml/2006/main" noChangeAspect="1"/>
+            </wp:cNvGraphicFramePr>
+            <a:graphic xmlns:a="http://schemas.openxmlformats.org/drawingml/2006/main">
+              <a:graphicData uri="http://schemas.openxmlformats.org/drawingml/2006/picture">
+                <pic:pic xmlns:pic="http://schemas.openxmlformats.org/drawingml/2006/picture">
+                  <pic:nvPicPr>
+                    <pic:cNvPr id="0" name=""/>
+                    <pic:cNvPicPr/>
+                  </pic:nvPicPr>
+                  <pic:blipFill>
+                    <a:blip r:embed="rId54"/>
+                    <a:stretch>
+                      <a:fillRect/>
+                    </a:stretch>
+                  </pic:blipFill>
+                  <pic:spPr>
+                    <a:xfrm>
+                      <a:off x="0" y="0"/>
+                      <a:ext cx="2760654" cy="2083289"/>
+                    </a:xfrm>
+                    <a:prstGeom prst="rect">
+                      <a:avLst/>
+                    </a:prstGeom>
+                  </pic:spPr>
+                </pic:pic>
+              </a:graphicData>
+            </a:graphic>
+          </wp:inline>
+        </w:drawing>
+      </w:r>
+    </w:p>
+    <w:p>
+      <w:pPr>
+        <w:rPr>
+          <w:lang w:val="en-US"/>
+        </w:rPr>
+      </w:pPr>
+      <w:r>
+        <w:rPr>
+          <w:lang w:val="en-US"/>
+        </w:rPr>
+        <w:t xml:space="preserve">The above </w:t>
+      </w:r>
+      <w:proofErr w:type="spellStart"/>
+      <w:r>
+        <w:rPr>
+          <w:lang w:val="en-US"/>
+        </w:rPr>
+        <w:t>shader</w:t>
+      </w:r>
+      <w:proofErr w:type="spellEnd"/>
+      <w:r>
+        <w:rPr>
+          <w:lang w:val="en-US"/>
+        </w:rPr>
+        <w:t xml:space="preserve"> is the result of the ‘</w:t>
+      </w:r>
+      <w:proofErr w:type="spellStart"/>
+      <w:r>
+        <w:rPr>
+          <w:lang w:val="en-US"/>
+        </w:rPr>
+        <w:t>SphereBowl</w:t>
+      </w:r>
+      <w:proofErr w:type="spellEnd"/>
+      <w:r>
+        <w:rPr>
+          <w:lang w:val="en-US"/>
+        </w:rPr>
+        <w:t xml:space="preserve">’ </w:t>
+      </w:r>
+      <w:proofErr w:type="spellStart"/>
+      <w:r>
+        <w:rPr>
+          <w:lang w:val="en-US"/>
+        </w:rPr>
+        <w:t>shader</w:t>
+      </w:r>
+      <w:proofErr w:type="spellEnd"/>
+      <w:r>
+        <w:rPr>
+          <w:lang w:val="en-US"/>
+        </w:rPr>
+        <w:t xml:space="preserve">, which shows an oddly animated sphere (using sine functions to distort its shape) while a fluid-shaped object is moving underneath. Meanwhile, a light travels around the scenery, casting the sphere’s (soft) shadows onto the fluid underneath. </w:t>
+      </w:r>
+    </w:p>
+    <w:p>
+      <w:pPr>
+        <w:rPr>
+          <w:lang w:val="en-US"/>
+        </w:rPr>
+      </w:pPr>
+      <w:r>
+        <w:rPr>
+          <w:lang w:val="en-US"/>
+        </w:rPr>
+        <w:t xml:space="preserve">For this </w:t>
+      </w:r>
+      <w:proofErr w:type="spellStart"/>
+      <w:r>
+        <w:rPr>
+          <w:lang w:val="en-US"/>
+        </w:rPr>
+        <w:t>shader</w:t>
+      </w:r>
+      <w:proofErr w:type="spellEnd"/>
+      <w:r>
+        <w:rPr>
+          <w:lang w:val="en-US"/>
+        </w:rPr>
+        <w:t xml:space="preserve">, most of the porting consisted of mapping the UV coordinates correctly and changing the </w:t>
+      </w:r>
+      <w:proofErr w:type="spellStart"/>
+      <w:r>
+        <w:rPr>
+          <w:lang w:val="en-US"/>
+        </w:rPr>
+        <w:t>vec</w:t>
+      </w:r>
+      <w:proofErr w:type="spellEnd"/>
+      <w:r>
+        <w:rPr>
+          <w:lang w:val="en-US"/>
+        </w:rPr>
+        <w:t xml:space="preserve"> to float types. One additional change was for the following line:</w:t>
+      </w:r>
+    </w:p>
+    <w:p>
+      <w:pPr>
+        <w:rPr>
+          <w:lang w:val="en-US"/>
+        </w:rPr>
+      </w:pPr>
+      <w:r>
+        <w:rPr>
+          <w:noProof/>
+          <w:lang w:eastAsia="nl-NL"/>
+        </w:rPr>
+        <w:drawing>
+          <wp:inline distT="0" distB="0" distL="0" distR="0" wp14:anchorId="2E365CE7" wp14:editId="14EBC3D1">
+            <wp:extent cx="2484120" cy="297180"/>
+            <wp:effectExtent l="0" t="0" r="0" b="7620"/>
+            <wp:docPr id="46" name="Afbeelding 46"/>
+            <wp:cNvGraphicFramePr>
+              <a:graphicFrameLocks xmlns:a="http://schemas.openxmlformats.org/drawingml/2006/main" noChangeAspect="1"/>
+            </wp:cNvGraphicFramePr>
+            <a:graphic xmlns:a="http://schemas.openxmlformats.org/drawingml/2006/main">
+              <a:graphicData uri="http://schemas.openxmlformats.org/drawingml/2006/picture">
+                <pic:pic xmlns:pic="http://schemas.openxmlformats.org/drawingml/2006/picture">
+                  <pic:nvPicPr>
+                    <pic:cNvPr id="0" name=""/>
+                    <pic:cNvPicPr/>
+                  </pic:nvPicPr>
+                  <pic:blipFill>
+                    <a:blip r:embed="rId55"/>
+                    <a:stretch>
+                      <a:fillRect/>
+                    </a:stretch>
+                  </pic:blipFill>
+                  <pic:spPr>
+                    <a:xfrm>
+                      <a:off x="0" y="0"/>
                       <a:ext cx="2484120" cy="297180"/>
                     </a:xfrm>
                     <a:prstGeom prst="rect">
@@ -5057,7 +5381,7 @@
                     <pic:cNvPicPr/>
                   </pic:nvPicPr>
                   <pic:blipFill>
-                    <a:blip r:embed="rId53"/>
+                    <a:blip r:embed="rId56"/>
                     <a:stretch>
                       <a:fillRect/>
                     </a:stretch>
@@ -6760,7 +7084,7 @@
 </file>
 
 <file path=customXml/itemProps1.xml><?xml version="1.0" encoding="utf-8"?>
-<ds:datastoreItem xmlns:ds="http://schemas.openxmlformats.org/officeDocument/2006/customXml" ds:itemID="{C0E4FEE3-BD3D-422F-80BE-6F3465E7979F}">
+<ds:datastoreItem xmlns:ds="http://schemas.openxmlformats.org/officeDocument/2006/customXml" ds:itemID="{73F1D093-7224-4049-AD28-8AA27A927FCC}">
   <ds:schemaRefs>
     <ds:schemaRef ds:uri="http://schemas.openxmlformats.org/officeDocument/2006/bibliography"/>
   </ds:schemaRefs>

</xml_diff>